<commit_message>
commit das alteracoes que estavam feitas
</commit_message>
<xml_diff>
--- a/genericos/cartao/Basico_12pf.docx
+++ b/genericos/cartao/Basico_12pf.docx
@@ -1,8 +1,10 @@
 
 <file path=word/document.xml><?xml version="1.0" encoding="utf-8"?>
-<w:document xmlns:wpc="http://schemas.microsoft.com/office/word/2010/wordprocessingCanvas" xmlns:mc="http://schemas.openxmlformats.org/markup-compatibility/2006" xmlns:o="urn:schemas-microsoft-com:office:office" xmlns:r="http://schemas.openxmlformats.org/officeDocument/2006/relationships" xmlns:m="http://schemas.openxmlformats.org/officeDocument/2006/math" xmlns:v="urn:schemas-microsoft-com:vml" xmlns:wp14="http://schemas.microsoft.com/office/word/2010/wordprocessingDrawing" xmlns:wp="http://schemas.openxmlformats.org/drawingml/2006/wordprocessingDrawing" xmlns:w10="urn:schemas-microsoft-com:office:word" xmlns:w="http://schemas.openxmlformats.org/wordprocessingml/2006/main" xmlns:w14="http://schemas.microsoft.com/office/word/2010/wordml" xmlns:wpg="http://schemas.microsoft.com/office/word/2010/wordprocessingGroup" xmlns:wpi="http://schemas.microsoft.com/office/word/2010/wordprocessingInk" xmlns:wne="http://schemas.microsoft.com/office/word/2006/wordml" xmlns:wps="http://schemas.microsoft.com/office/word/2010/wordprocessingShape" mc:Ignorable="w14 wp14">
+<w:document xmlns:wpc="http://schemas.microsoft.com/office/word/2010/wordprocessingCanvas" xmlns:cx="http://schemas.microsoft.com/office/drawing/2014/chartex" xmlns:cx1="http://schemas.microsoft.com/office/drawing/2015/9/8/chartex" xmlns:cx2="http://schemas.microsoft.com/office/drawing/2015/10/21/chartex" xmlns:cx3="http://schemas.microsoft.com/office/drawing/2016/5/9/chartex" xmlns:cx4="http://schemas.microsoft.com/office/drawing/2016/5/10/chartex" xmlns:cx5="http://schemas.microsoft.com/office/drawing/2016/5/11/chartex" xmlns:cx6="http://schemas.microsoft.com/office/drawing/2016/5/12/chartex" xmlns:cx7="http://schemas.microsoft.com/office/drawing/2016/5/13/chartex" xmlns:cx8="http://schemas.microsoft.com/office/drawing/2016/5/14/chartex" xmlns:mc="http://schemas.openxmlformats.org/markup-compatibility/2006" xmlns:aink="http://schemas.microsoft.com/office/drawing/2016/ink" xmlns:am3d="http://schemas.microsoft.com/office/drawing/2017/model3d" xmlns:o="urn:schemas-microsoft-com:office:office" xmlns:r="http://schemas.openxmlformats.org/officeDocument/2006/relationships" xmlns:m="http://schemas.openxmlformats.org/officeDocument/2006/math" xmlns:v="urn:schemas-microsoft-com:vml" xmlns:wp14="http://schemas.microsoft.com/office/word/2010/wordprocessingDrawing" xmlns:wp="http://schemas.openxmlformats.org/drawingml/2006/wordprocessingDrawing" xmlns:w10="urn:schemas-microsoft-com:office:word" xmlns:w="http://schemas.openxmlformats.org/wordprocessingml/2006/main" xmlns:w14="http://schemas.microsoft.com/office/word/2010/wordml" xmlns:w15="http://schemas.microsoft.com/office/word/2012/wordml" xmlns:w16cid="http://schemas.microsoft.com/office/word/2016/wordml/cid" xmlns:w16se="http://schemas.microsoft.com/office/word/2015/wordml/symex" xmlns:wpg="http://schemas.microsoft.com/office/word/2010/wordprocessingGroup" xmlns:wpi="http://schemas.microsoft.com/office/word/2010/wordprocessingInk" xmlns:wne="http://schemas.microsoft.com/office/word/2006/wordml" xmlns:wps="http://schemas.microsoft.com/office/word/2010/wordprocessingShape" mc:Ignorable="w14 w15 w16se w16cid wp14">
   <w:body>
     <w:p>
+      <w:bookmarkStart w:id="0" w:name="_GoBack"/>
+      <w:bookmarkEnd w:id="0"/>
       <w:r>
         <w:rPr>
           <w:noProof/>
@@ -87,43 +89,75 @@
                           </w:p>
                           <w:p>
                             <w:pPr>
-                              <w:spacing w:line="360" w:lineRule="auto"/>
+                              <w:spacing w:after="0" w:line="360" w:lineRule="auto"/>
                               <w:jc w:val="center"/>
                               <w:rPr>
                                 <w:rFonts w:ascii="Georgia" w:hAnsi="Georgia" w:cs="Aharoni"/>
-                                <w:sz w:val="24"/>
-                              </w:rPr>
-                            </w:pPr>
-                            <w:r>
-                              <w:rPr>
-                                <w:rFonts w:ascii="Georgia" w:hAnsi="Georgia" w:cs="Aharoni"/>
-                                <w:b/>
+                                <w:b/>
+                                <w:color w:val="000000" w:themeColor="text1"/>
                                 <w:sz w:val="26"/>
                                 <w:szCs w:val="26"/>
-                              </w:rPr>
-                              <w:t xml:space="preserve">Jorge </w:t>
-                            </w:r>
-                            <w:proofErr w:type="spellStart"/>
+                                <w:lang w:val="pt-PT"/>
+                              </w:rPr>
+                            </w:pPr>
                             <w:r>
                               <w:rPr>
                                 <w:rFonts w:ascii="Georgia" w:hAnsi="Georgia" w:cs="Aharoni"/>
                                 <w:b/>
+                                <w:color w:val="000000" w:themeColor="text1"/>
                                 <w:sz w:val="26"/>
                                 <w:szCs w:val="26"/>
-                              </w:rPr>
-                              <w:t>Sabino</w:t>
+                                <w:lang w:val="pt-PT"/>
+                              </w:rPr>
+                              <w:t>Jorge Sabino</w:t>
                             </w:r>
-                            <w:proofErr w:type="spellEnd"/>
+                          </w:p>
+                          <w:p>
+                            <w:pPr>
+                              <w:spacing w:after="0" w:line="360" w:lineRule="auto"/>
+                              <w:jc w:val="center"/>
+                              <w:rPr>
+                                <w:rFonts w:ascii="Georgia" w:hAnsi="Georgia" w:cs="Aharoni"/>
+                                <w:i/>
+                                <w:color w:val="404040" w:themeColor="text1" w:themeTint="BF"/>
+                                <w:sz w:val="24"/>
+                                <w:szCs w:val="24"/>
+                                <w:lang w:val="pt-PT"/>
+                              </w:rPr>
+                            </w:pPr>
+                            <w:hyperlink r:id="rId4" w:history="1">
+                              <w:r>
+                                <w:rPr>
+                                  <w:rStyle w:val="Hyperlink"/>
+                                  <w:rFonts w:ascii="Georgia" w:hAnsi="Georgia" w:cs="Aharoni"/>
+                                  <w:i/>
+                                  <w:color w:val="404040" w:themeColor="text1" w:themeTint="BF"/>
+                                  <w:sz w:val="24"/>
+                                  <w:szCs w:val="24"/>
+                                  <w:u w:val="none"/>
+                                  <w:lang w:val="pt-PT"/>
+                                </w:rPr>
+                                <w:t>jorgemiguelsabino@gmail.com</w:t>
+                              </w:r>
+                            </w:hyperlink>
+                          </w:p>
+                          <w:p>
+                            <w:pPr>
+                              <w:spacing w:after="0" w:line="360" w:lineRule="auto"/>
+                              <w:jc w:val="center"/>
+                              <w:rPr>
+                                <w:rFonts w:ascii="Georgia" w:hAnsi="Georgia" w:cs="Aharoni"/>
+                                <w:color w:val="404040" w:themeColor="text1" w:themeTint="BF"/>
+                                <w:sz w:val="24"/>
+                                <w:lang w:val="pt-PT"/>
+                              </w:rPr>
+                            </w:pPr>
                             <w:r>
                               <w:rPr>
-                                <w:rFonts w:ascii="Georgia" w:hAnsi="Georgia" w:cs="Aharoni"/>
-                              </w:rPr>
-                              <w:br/>
-                            </w:r>
-                            <w:r>
-                              <w:rPr>
                                 <w:rFonts w:ascii="Arial" w:hAnsi="Arial" w:cs="Arial"/>
-                                <w:sz w:val="24"/>
+                                <w:color w:val="404040" w:themeColor="text1" w:themeTint="BF"/>
+                                <w:sz w:val="24"/>
+                                <w:lang w:val="pt-PT"/>
                               </w:rPr>
                               <w:t>934819030</w:t>
                             </w:r>
@@ -134,6 +168,17 @@
                               <w:jc w:val="center"/>
                               <w:rPr>
                                 <w:sz w:val="24"/>
+                                <w:lang w:val="pt-PT"/>
+                              </w:rPr>
+                            </w:pPr>
+                          </w:p>
+                          <w:p>
+                            <w:pPr>
+                              <w:spacing w:line="360" w:lineRule="auto"/>
+                              <w:jc w:val="center"/>
+                              <w:rPr>
+                                <w:sz w:val="24"/>
+                                <w:lang w:val="pt-PT"/>
                               </w:rPr>
                             </w:pPr>
                           </w:p>
@@ -156,7 +201,7 @@
           </mc:Choice>
           <mc:Fallback>
             <w:pict>
-              <v:shapetype id="_x0000_t202" coordsize="21600,21600" o:spt="202" path="m,l,21600r21600,l21600,xe">
+              <v:shapetype w14:anchorId="5FA55621" id="_x0000_t202" coordsize="21600,21600" o:spt="202" path="m,l,21600r21600,l21600,xe">
                 <v:stroke joinstyle="miter"/>
                 <v:path gradientshapeok="t" o:connecttype="rect"/>
               </v:shapetype>
@@ -196,43 +241,75 @@
                     </w:p>
                     <w:p>
                       <w:pPr>
-                        <w:spacing w:line="360" w:lineRule="auto"/>
+                        <w:spacing w:after="0" w:line="360" w:lineRule="auto"/>
                         <w:jc w:val="center"/>
                         <w:rPr>
                           <w:rFonts w:ascii="Georgia" w:hAnsi="Georgia" w:cs="Aharoni"/>
-                          <w:sz w:val="24"/>
-                        </w:rPr>
-                      </w:pPr>
-                      <w:r>
-                        <w:rPr>
-                          <w:rFonts w:ascii="Georgia" w:hAnsi="Georgia" w:cs="Aharoni"/>
-                          <w:b/>
+                          <w:b/>
+                          <w:color w:val="000000" w:themeColor="text1"/>
                           <w:sz w:val="26"/>
                           <w:szCs w:val="26"/>
-                        </w:rPr>
-                        <w:t xml:space="preserve">Jorge </w:t>
-                      </w:r>
-                      <w:proofErr w:type="spellStart"/>
+                          <w:lang w:val="pt-PT"/>
+                        </w:rPr>
+                      </w:pPr>
                       <w:r>
                         <w:rPr>
                           <w:rFonts w:ascii="Georgia" w:hAnsi="Georgia" w:cs="Aharoni"/>
                           <w:b/>
+                          <w:color w:val="000000" w:themeColor="text1"/>
                           <w:sz w:val="26"/>
                           <w:szCs w:val="26"/>
-                        </w:rPr>
-                        <w:t>Sabino</w:t>
+                          <w:lang w:val="pt-PT"/>
+                        </w:rPr>
+                        <w:t>Jorge Sabino</w:t>
                       </w:r>
-                      <w:proofErr w:type="spellEnd"/>
+                    </w:p>
+                    <w:p>
+                      <w:pPr>
+                        <w:spacing w:after="0" w:line="360" w:lineRule="auto"/>
+                        <w:jc w:val="center"/>
+                        <w:rPr>
+                          <w:rFonts w:ascii="Georgia" w:hAnsi="Georgia" w:cs="Aharoni"/>
+                          <w:i/>
+                          <w:color w:val="404040" w:themeColor="text1" w:themeTint="BF"/>
+                          <w:sz w:val="24"/>
+                          <w:szCs w:val="24"/>
+                          <w:lang w:val="pt-PT"/>
+                        </w:rPr>
+                      </w:pPr>
+                      <w:hyperlink r:id="rId5" w:history="1">
+                        <w:r>
+                          <w:rPr>
+                            <w:rStyle w:val="Hyperlink"/>
+                            <w:rFonts w:ascii="Georgia" w:hAnsi="Georgia" w:cs="Aharoni"/>
+                            <w:i/>
+                            <w:color w:val="404040" w:themeColor="text1" w:themeTint="BF"/>
+                            <w:sz w:val="24"/>
+                            <w:szCs w:val="24"/>
+                            <w:u w:val="none"/>
+                            <w:lang w:val="pt-PT"/>
+                          </w:rPr>
+                          <w:t>jorgemiguelsabino@gmail.com</w:t>
+                        </w:r>
+                      </w:hyperlink>
+                    </w:p>
+                    <w:p>
+                      <w:pPr>
+                        <w:spacing w:after="0" w:line="360" w:lineRule="auto"/>
+                        <w:jc w:val="center"/>
+                        <w:rPr>
+                          <w:rFonts w:ascii="Georgia" w:hAnsi="Georgia" w:cs="Aharoni"/>
+                          <w:color w:val="404040" w:themeColor="text1" w:themeTint="BF"/>
+                          <w:sz w:val="24"/>
+                          <w:lang w:val="pt-PT"/>
+                        </w:rPr>
+                      </w:pPr>
                       <w:r>
                         <w:rPr>
-                          <w:rFonts w:ascii="Georgia" w:hAnsi="Georgia" w:cs="Aharoni"/>
-                        </w:rPr>
-                        <w:br/>
-                      </w:r>
-                      <w:r>
-                        <w:rPr>
                           <w:rFonts w:ascii="Arial" w:hAnsi="Arial" w:cs="Arial"/>
-                          <w:sz w:val="24"/>
+                          <w:color w:val="404040" w:themeColor="text1" w:themeTint="BF"/>
+                          <w:sz w:val="24"/>
+                          <w:lang w:val="pt-PT"/>
                         </w:rPr>
                         <w:t>934819030</w:t>
                       </w:r>
@@ -243,6 +320,17 @@
                         <w:jc w:val="center"/>
                         <w:rPr>
                           <w:sz w:val="24"/>
+                          <w:lang w:val="pt-PT"/>
+                        </w:rPr>
+                      </w:pPr>
+                    </w:p>
+                    <w:p>
+                      <w:pPr>
+                        <w:spacing w:line="360" w:lineRule="auto"/>
+                        <w:jc w:val="center"/>
+                        <w:rPr>
+                          <w:sz w:val="24"/>
+                          <w:lang w:val="pt-PT"/>
                         </w:rPr>
                       </w:pPr>
                     </w:p>
@@ -337,43 +425,75 @@
                           </w:p>
                           <w:p>
                             <w:pPr>
-                              <w:spacing w:line="360" w:lineRule="auto"/>
+                              <w:spacing w:after="0" w:line="360" w:lineRule="auto"/>
                               <w:jc w:val="center"/>
                               <w:rPr>
                                 <w:rFonts w:ascii="Georgia" w:hAnsi="Georgia" w:cs="Aharoni"/>
-                                <w:sz w:val="24"/>
-                              </w:rPr>
-                            </w:pPr>
-                            <w:r>
-                              <w:rPr>
-                                <w:rFonts w:ascii="Georgia" w:hAnsi="Georgia" w:cs="Aharoni"/>
-                                <w:b/>
+                                <w:b/>
+                                <w:color w:val="000000" w:themeColor="text1"/>
                                 <w:sz w:val="26"/>
                                 <w:szCs w:val="26"/>
-                              </w:rPr>
-                              <w:t xml:space="preserve">Jorge </w:t>
-                            </w:r>
-                            <w:proofErr w:type="spellStart"/>
+                                <w:lang w:val="pt-PT"/>
+                              </w:rPr>
+                            </w:pPr>
                             <w:r>
                               <w:rPr>
                                 <w:rFonts w:ascii="Georgia" w:hAnsi="Georgia" w:cs="Aharoni"/>
                                 <w:b/>
+                                <w:color w:val="000000" w:themeColor="text1"/>
                                 <w:sz w:val="26"/>
                                 <w:szCs w:val="26"/>
-                              </w:rPr>
-                              <w:t>Sabino</w:t>
+                                <w:lang w:val="pt-PT"/>
+                              </w:rPr>
+                              <w:t>Jorge Sabino</w:t>
                             </w:r>
-                            <w:proofErr w:type="spellEnd"/>
+                          </w:p>
+                          <w:p>
+                            <w:pPr>
+                              <w:spacing w:after="0" w:line="360" w:lineRule="auto"/>
+                              <w:jc w:val="center"/>
+                              <w:rPr>
+                                <w:rFonts w:ascii="Georgia" w:hAnsi="Georgia" w:cs="Aharoni"/>
+                                <w:i/>
+                                <w:color w:val="404040" w:themeColor="text1" w:themeTint="BF"/>
+                                <w:sz w:val="24"/>
+                                <w:szCs w:val="24"/>
+                                <w:lang w:val="pt-PT"/>
+                              </w:rPr>
+                            </w:pPr>
+                            <w:hyperlink r:id="rId6" w:history="1">
+                              <w:r>
+                                <w:rPr>
+                                  <w:rStyle w:val="Hyperlink"/>
+                                  <w:rFonts w:ascii="Georgia" w:hAnsi="Georgia" w:cs="Aharoni"/>
+                                  <w:i/>
+                                  <w:color w:val="404040" w:themeColor="text1" w:themeTint="BF"/>
+                                  <w:sz w:val="24"/>
+                                  <w:szCs w:val="24"/>
+                                  <w:u w:val="none"/>
+                                  <w:lang w:val="pt-PT"/>
+                                </w:rPr>
+                                <w:t>jorgemiguelsabino@gmail.com</w:t>
+                              </w:r>
+                            </w:hyperlink>
+                          </w:p>
+                          <w:p>
+                            <w:pPr>
+                              <w:spacing w:after="0" w:line="360" w:lineRule="auto"/>
+                              <w:jc w:val="center"/>
+                              <w:rPr>
+                                <w:rFonts w:ascii="Georgia" w:hAnsi="Georgia" w:cs="Aharoni"/>
+                                <w:color w:val="404040" w:themeColor="text1" w:themeTint="BF"/>
+                                <w:sz w:val="24"/>
+                                <w:lang w:val="pt-PT"/>
+                              </w:rPr>
+                            </w:pPr>
                             <w:r>
                               <w:rPr>
-                                <w:rFonts w:ascii="Georgia" w:hAnsi="Georgia" w:cs="Aharoni"/>
-                              </w:rPr>
-                              <w:br/>
-                            </w:r>
-                            <w:r>
-                              <w:rPr>
                                 <w:rFonts w:ascii="Arial" w:hAnsi="Arial" w:cs="Arial"/>
-                                <w:sz w:val="24"/>
+                                <w:color w:val="404040" w:themeColor="text1" w:themeTint="BF"/>
+                                <w:sz w:val="24"/>
+                                <w:lang w:val="pt-PT"/>
                               </w:rPr>
                               <w:t>934819030</w:t>
                             </w:r>
@@ -384,6 +504,17 @@
                               <w:jc w:val="center"/>
                               <w:rPr>
                                 <w:sz w:val="24"/>
+                                <w:lang w:val="pt-PT"/>
+                              </w:rPr>
+                            </w:pPr>
+                          </w:p>
+                          <w:p>
+                            <w:pPr>
+                              <w:spacing w:line="360" w:lineRule="auto"/>
+                              <w:jc w:val="center"/>
+                              <w:rPr>
+                                <w:sz w:val="24"/>
+                                <w:lang w:val="pt-PT"/>
                               </w:rPr>
                             </w:pPr>
                           </w:p>
@@ -406,7 +537,7 @@
           </mc:Choice>
           <mc:Fallback>
             <w:pict>
-              <v:shape id="_x0000_s1027" type="#_x0000_t202" style="position:absolute;margin-left:278.1pt;margin-top:473.2pt;width:235.55pt;height:124.7pt;z-index:251676672;visibility:visible;mso-wrap-style:square;mso-width-percent:0;mso-height-percent:0;mso-wrap-distance-left:9pt;mso-wrap-distance-top:0;mso-wrap-distance-right:9pt;mso-wrap-distance-bottom:0;mso-position-horizontal:absolute;mso-position-horizontal-relative:text;mso-position-vertical:absolute;mso-position-vertical-relative:text;mso-width-percent:0;mso-height-percent:0;mso-width-relative:margin;mso-height-relative:margin;v-text-anchor:top" o:gfxdata="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">
+              <v:shape w14:anchorId="13DE195A" id="_x0000_s1027" type="#_x0000_t202" style="position:absolute;margin-left:278.1pt;margin-top:473.2pt;width:235.55pt;height:124.7pt;z-index:251676672;visibility:visible;mso-wrap-style:square;mso-width-percent:0;mso-height-percent:0;mso-wrap-distance-left:9pt;mso-wrap-distance-top:0;mso-wrap-distance-right:9pt;mso-wrap-distance-bottom:0;mso-position-horizontal:absolute;mso-position-horizontal-relative:text;mso-position-vertical:absolute;mso-position-vertical-relative:text;mso-width-percent:0;mso-height-percent:0;mso-width-relative:margin;mso-height-relative:margin;v-text-anchor:top" o:gfxdata="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">
                 <v:textbox>
                   <w:txbxContent>
                     <w:p>
@@ -442,43 +573,75 @@
                     </w:p>
                     <w:p>
                       <w:pPr>
-                        <w:spacing w:line="360" w:lineRule="auto"/>
+                        <w:spacing w:after="0" w:line="360" w:lineRule="auto"/>
                         <w:jc w:val="center"/>
                         <w:rPr>
                           <w:rFonts w:ascii="Georgia" w:hAnsi="Georgia" w:cs="Aharoni"/>
-                          <w:sz w:val="24"/>
-                        </w:rPr>
-                      </w:pPr>
-                      <w:r>
-                        <w:rPr>
-                          <w:rFonts w:ascii="Georgia" w:hAnsi="Georgia" w:cs="Aharoni"/>
-                          <w:b/>
+                          <w:b/>
+                          <w:color w:val="000000" w:themeColor="text1"/>
                           <w:sz w:val="26"/>
                           <w:szCs w:val="26"/>
-                        </w:rPr>
-                        <w:t xml:space="preserve">Jorge </w:t>
-                      </w:r>
-                      <w:proofErr w:type="spellStart"/>
+                          <w:lang w:val="pt-PT"/>
+                        </w:rPr>
+                      </w:pPr>
                       <w:r>
                         <w:rPr>
                           <w:rFonts w:ascii="Georgia" w:hAnsi="Georgia" w:cs="Aharoni"/>
                           <w:b/>
+                          <w:color w:val="000000" w:themeColor="text1"/>
                           <w:sz w:val="26"/>
                           <w:szCs w:val="26"/>
-                        </w:rPr>
-                        <w:t>Sabino</w:t>
+                          <w:lang w:val="pt-PT"/>
+                        </w:rPr>
+                        <w:t>Jorge Sabino</w:t>
                       </w:r>
-                      <w:proofErr w:type="spellEnd"/>
+                    </w:p>
+                    <w:p>
+                      <w:pPr>
+                        <w:spacing w:after="0" w:line="360" w:lineRule="auto"/>
+                        <w:jc w:val="center"/>
+                        <w:rPr>
+                          <w:rFonts w:ascii="Georgia" w:hAnsi="Georgia" w:cs="Aharoni"/>
+                          <w:i/>
+                          <w:color w:val="404040" w:themeColor="text1" w:themeTint="BF"/>
+                          <w:sz w:val="24"/>
+                          <w:szCs w:val="24"/>
+                          <w:lang w:val="pt-PT"/>
+                        </w:rPr>
+                      </w:pPr>
+                      <w:hyperlink r:id="rId7" w:history="1">
+                        <w:r>
+                          <w:rPr>
+                            <w:rStyle w:val="Hyperlink"/>
+                            <w:rFonts w:ascii="Georgia" w:hAnsi="Georgia" w:cs="Aharoni"/>
+                            <w:i/>
+                            <w:color w:val="404040" w:themeColor="text1" w:themeTint="BF"/>
+                            <w:sz w:val="24"/>
+                            <w:szCs w:val="24"/>
+                            <w:u w:val="none"/>
+                            <w:lang w:val="pt-PT"/>
+                          </w:rPr>
+                          <w:t>jorgemiguelsabino@gmail.com</w:t>
+                        </w:r>
+                      </w:hyperlink>
+                    </w:p>
+                    <w:p>
+                      <w:pPr>
+                        <w:spacing w:after="0" w:line="360" w:lineRule="auto"/>
+                        <w:jc w:val="center"/>
+                        <w:rPr>
+                          <w:rFonts w:ascii="Georgia" w:hAnsi="Georgia" w:cs="Aharoni"/>
+                          <w:color w:val="404040" w:themeColor="text1" w:themeTint="BF"/>
+                          <w:sz w:val="24"/>
+                          <w:lang w:val="pt-PT"/>
+                        </w:rPr>
+                      </w:pPr>
                       <w:r>
                         <w:rPr>
-                          <w:rFonts w:ascii="Georgia" w:hAnsi="Georgia" w:cs="Aharoni"/>
-                        </w:rPr>
-                        <w:br/>
-                      </w:r>
-                      <w:r>
-                        <w:rPr>
                           <w:rFonts w:ascii="Arial" w:hAnsi="Arial" w:cs="Arial"/>
-                          <w:sz w:val="24"/>
+                          <w:color w:val="404040" w:themeColor="text1" w:themeTint="BF"/>
+                          <w:sz w:val="24"/>
+                          <w:lang w:val="pt-PT"/>
                         </w:rPr>
                         <w:t>934819030</w:t>
                       </w:r>
@@ -489,6 +652,17 @@
                         <w:jc w:val="center"/>
                         <w:rPr>
                           <w:sz w:val="24"/>
+                          <w:lang w:val="pt-PT"/>
+                        </w:rPr>
+                      </w:pPr>
+                    </w:p>
+                    <w:p>
+                      <w:pPr>
+                        <w:spacing w:line="360" w:lineRule="auto"/>
+                        <w:jc w:val="center"/>
+                        <w:rPr>
+                          <w:sz w:val="24"/>
+                          <w:lang w:val="pt-PT"/>
                         </w:rPr>
                       </w:pPr>
                     </w:p>
@@ -583,45 +757,75 @@
                           </w:p>
                           <w:p>
                             <w:pPr>
-                              <w:spacing w:line="360" w:lineRule="auto"/>
+                              <w:spacing w:after="0" w:line="360" w:lineRule="auto"/>
                               <w:jc w:val="center"/>
                               <w:rPr>
                                 <w:rFonts w:ascii="Georgia" w:hAnsi="Georgia" w:cs="Aharoni"/>
-                                <w:sz w:val="24"/>
-                              </w:rPr>
-                            </w:pPr>
-                            <w:bookmarkStart w:id="0" w:name="_GoBack"/>
-                            <w:r>
-                              <w:rPr>
-                                <w:rFonts w:ascii="Georgia" w:hAnsi="Georgia" w:cs="Aharoni"/>
-                                <w:b/>
+                                <w:b/>
+                                <w:color w:val="000000" w:themeColor="text1"/>
                                 <w:sz w:val="26"/>
                                 <w:szCs w:val="26"/>
-                              </w:rPr>
-                              <w:t xml:space="preserve">Jorge </w:t>
-                            </w:r>
-                            <w:proofErr w:type="spellStart"/>
+                                <w:lang w:val="pt-PT"/>
+                              </w:rPr>
+                            </w:pPr>
                             <w:r>
                               <w:rPr>
                                 <w:rFonts w:ascii="Georgia" w:hAnsi="Georgia" w:cs="Aharoni"/>
                                 <w:b/>
+                                <w:color w:val="000000" w:themeColor="text1"/>
                                 <w:sz w:val="26"/>
                                 <w:szCs w:val="26"/>
-                              </w:rPr>
-                              <w:t>Sabino</w:t>
+                                <w:lang w:val="pt-PT"/>
+                              </w:rPr>
+                              <w:t>Jorge Sabino</w:t>
                             </w:r>
-                            <w:bookmarkEnd w:id="0"/>
-                            <w:proofErr w:type="spellEnd"/>
+                          </w:p>
+                          <w:p>
+                            <w:pPr>
+                              <w:spacing w:after="0" w:line="360" w:lineRule="auto"/>
+                              <w:jc w:val="center"/>
+                              <w:rPr>
+                                <w:rFonts w:ascii="Georgia" w:hAnsi="Georgia" w:cs="Aharoni"/>
+                                <w:i/>
+                                <w:color w:val="404040" w:themeColor="text1" w:themeTint="BF"/>
+                                <w:sz w:val="24"/>
+                                <w:szCs w:val="24"/>
+                                <w:lang w:val="pt-PT"/>
+                              </w:rPr>
+                            </w:pPr>
+                            <w:hyperlink r:id="rId8" w:history="1">
+                              <w:r>
+                                <w:rPr>
+                                  <w:rStyle w:val="Hyperlink"/>
+                                  <w:rFonts w:ascii="Georgia" w:hAnsi="Georgia" w:cs="Aharoni"/>
+                                  <w:i/>
+                                  <w:color w:val="404040" w:themeColor="text1" w:themeTint="BF"/>
+                                  <w:sz w:val="24"/>
+                                  <w:szCs w:val="24"/>
+                                  <w:u w:val="none"/>
+                                  <w:lang w:val="pt-PT"/>
+                                </w:rPr>
+                                <w:t>jorgemiguelsabino@gmail.com</w:t>
+                              </w:r>
+                            </w:hyperlink>
+                          </w:p>
+                          <w:p>
+                            <w:pPr>
+                              <w:spacing w:after="0" w:line="360" w:lineRule="auto"/>
+                              <w:jc w:val="center"/>
+                              <w:rPr>
+                                <w:rFonts w:ascii="Georgia" w:hAnsi="Georgia" w:cs="Aharoni"/>
+                                <w:color w:val="404040" w:themeColor="text1" w:themeTint="BF"/>
+                                <w:sz w:val="24"/>
+                                <w:lang w:val="pt-PT"/>
+                              </w:rPr>
+                            </w:pPr>
                             <w:r>
                               <w:rPr>
-                                <w:rFonts w:ascii="Georgia" w:hAnsi="Georgia" w:cs="Aharoni"/>
-                              </w:rPr>
-                              <w:br/>
-                            </w:r>
-                            <w:r>
-                              <w:rPr>
                                 <w:rFonts w:ascii="Arial" w:hAnsi="Arial" w:cs="Arial"/>
-                                <w:sz w:val="24"/>
+                                <w:color w:val="404040" w:themeColor="text1" w:themeTint="BF"/>
+                                <w:sz w:val="24"/>
+                                <w:lang w:val="pt-PT"/>
                               </w:rPr>
                               <w:t>934819030</w:t>
                             </w:r>
@@ -632,6 +836,17 @@
                               <w:jc w:val="center"/>
                               <w:rPr>
                                 <w:sz w:val="24"/>
+                                <w:lang w:val="pt-PT"/>
+                              </w:rPr>
+                            </w:pPr>
+                          </w:p>
+                          <w:p>
+                            <w:pPr>
+                              <w:spacing w:line="360" w:lineRule="auto"/>
+                              <w:jc w:val="center"/>
+                              <w:rPr>
+                                <w:sz w:val="24"/>
+                                <w:lang w:val="pt-PT"/>
                               </w:rPr>
                             </w:pPr>
                           </w:p>
@@ -654,7 +869,7 @@
           </mc:Choice>
           <mc:Fallback>
             <w:pict>
-              <v:shape id="_x0000_s1028" type="#_x0000_t202" style="position:absolute;margin-left:14.2pt;margin-top:473.2pt;width:235.55pt;height:124.7pt;z-index:251675648;visibility:visible;mso-wrap-style:square;mso-width-percent:0;mso-height-percent:0;mso-wrap-distance-left:9pt;mso-wrap-distance-top:0;mso-wrap-distance-right:9pt;mso-wrap-distance-bottom:0;mso-position-horizontal:absolute;mso-position-horizontal-relative:text;mso-position-vertical:absolute;mso-position-vertical-relative:text;mso-width-percent:0;mso-height-percent:0;mso-width-relative:margin;mso-height-relative:margin;v-text-anchor:top" o:gfxdata="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">
+              <v:shape w14:anchorId="756F4EC7" id="_x0000_s1028" type="#_x0000_t202" style="position:absolute;margin-left:14.2pt;margin-top:473.2pt;width:235.55pt;height:124.7pt;z-index:251675648;visibility:visible;mso-wrap-style:square;mso-width-percent:0;mso-height-percent:0;mso-wrap-distance-left:9pt;mso-wrap-distance-top:0;mso-wrap-distance-right:9pt;mso-wrap-distance-bottom:0;mso-position-horizontal:absolute;mso-position-horizontal-relative:text;mso-position-vertical:absolute;mso-position-vertical-relative:text;mso-width-percent:0;mso-height-percent:0;mso-width-relative:margin;mso-height-relative:margin;v-text-anchor:top" o:gfxdata="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">
                 <v:textbox>
                   <w:txbxContent>
                     <w:p>
@@ -690,45 +905,75 @@
                     </w:p>
                     <w:p>
                       <w:pPr>
-                        <w:spacing w:line="360" w:lineRule="auto"/>
+                        <w:spacing w:after="0" w:line="360" w:lineRule="auto"/>
                         <w:jc w:val="center"/>
                         <w:rPr>
                           <w:rFonts w:ascii="Georgia" w:hAnsi="Georgia" w:cs="Aharoni"/>
-                          <w:sz w:val="24"/>
-                        </w:rPr>
-                      </w:pPr>
-                      <w:bookmarkStart w:id="1" w:name="_GoBack"/>
-                      <w:r>
-                        <w:rPr>
-                          <w:rFonts w:ascii="Georgia" w:hAnsi="Georgia" w:cs="Aharoni"/>
-                          <w:b/>
+                          <w:b/>
+                          <w:color w:val="000000" w:themeColor="text1"/>
                           <w:sz w:val="26"/>
                           <w:szCs w:val="26"/>
-                        </w:rPr>
-                        <w:t xml:space="preserve">Jorge </w:t>
-                      </w:r>
-                      <w:proofErr w:type="spellStart"/>
+                          <w:lang w:val="pt-PT"/>
+                        </w:rPr>
+                      </w:pPr>
                       <w:r>
                         <w:rPr>
                           <w:rFonts w:ascii="Georgia" w:hAnsi="Georgia" w:cs="Aharoni"/>
                           <w:b/>
+                          <w:color w:val="000000" w:themeColor="text1"/>
                           <w:sz w:val="26"/>
                           <w:szCs w:val="26"/>
-                        </w:rPr>
-                        <w:t>Sabino</w:t>
+                          <w:lang w:val="pt-PT"/>
+                        </w:rPr>
+                        <w:t>Jorge Sabino</w:t>
                       </w:r>
-                      <w:bookmarkEnd w:id="1"/>
-                      <w:proofErr w:type="spellEnd"/>
+                    </w:p>
+                    <w:p>
+                      <w:pPr>
+                        <w:spacing w:after="0" w:line="360" w:lineRule="auto"/>
+                        <w:jc w:val="center"/>
+                        <w:rPr>
+                          <w:rFonts w:ascii="Georgia" w:hAnsi="Georgia" w:cs="Aharoni"/>
+                          <w:i/>
+                          <w:color w:val="404040" w:themeColor="text1" w:themeTint="BF"/>
+                          <w:sz w:val="24"/>
+                          <w:szCs w:val="24"/>
+                          <w:lang w:val="pt-PT"/>
+                        </w:rPr>
+                      </w:pPr>
+                      <w:hyperlink r:id="rId9" w:history="1">
+                        <w:r>
+                          <w:rPr>
+                            <w:rStyle w:val="Hyperlink"/>
+                            <w:rFonts w:ascii="Georgia" w:hAnsi="Georgia" w:cs="Aharoni"/>
+                            <w:i/>
+                            <w:color w:val="404040" w:themeColor="text1" w:themeTint="BF"/>
+                            <w:sz w:val="24"/>
+                            <w:szCs w:val="24"/>
+                            <w:u w:val="none"/>
+                            <w:lang w:val="pt-PT"/>
+                          </w:rPr>
+                          <w:t>jorgemiguelsabino@gmail.com</w:t>
+                        </w:r>
+                      </w:hyperlink>
+                    </w:p>
+                    <w:p>
+                      <w:pPr>
+                        <w:spacing w:after="0" w:line="360" w:lineRule="auto"/>
+                        <w:jc w:val="center"/>
+                        <w:rPr>
+                          <w:rFonts w:ascii="Georgia" w:hAnsi="Georgia" w:cs="Aharoni"/>
+                          <w:color w:val="404040" w:themeColor="text1" w:themeTint="BF"/>
+                          <w:sz w:val="24"/>
+                          <w:lang w:val="pt-PT"/>
+                        </w:rPr>
+                      </w:pPr>
                       <w:r>
                         <w:rPr>
-                          <w:rFonts w:ascii="Georgia" w:hAnsi="Georgia" w:cs="Aharoni"/>
-                        </w:rPr>
-                        <w:br/>
-                      </w:r>
-                      <w:r>
-                        <w:rPr>
                           <w:rFonts w:ascii="Arial" w:hAnsi="Arial" w:cs="Arial"/>
-                          <w:sz w:val="24"/>
+                          <w:color w:val="404040" w:themeColor="text1" w:themeTint="BF"/>
+                          <w:sz w:val="24"/>
+                          <w:lang w:val="pt-PT"/>
                         </w:rPr>
                         <w:t>934819030</w:t>
                       </w:r>
@@ -739,6 +984,17 @@
                         <w:jc w:val="center"/>
                         <w:rPr>
                           <w:sz w:val="24"/>
+                          <w:lang w:val="pt-PT"/>
+                        </w:rPr>
+                      </w:pPr>
+                    </w:p>
+                    <w:p>
+                      <w:pPr>
+                        <w:spacing w:line="360" w:lineRule="auto"/>
+                        <w:jc w:val="center"/>
+                        <w:rPr>
+                          <w:sz w:val="24"/>
+                          <w:lang w:val="pt-PT"/>
                         </w:rPr>
                       </w:pPr>
                     </w:p>
@@ -833,43 +1089,75 @@
                           </w:p>
                           <w:p>
                             <w:pPr>
-                              <w:spacing w:line="360" w:lineRule="auto"/>
+                              <w:spacing w:after="0" w:line="360" w:lineRule="auto"/>
                               <w:jc w:val="center"/>
                               <w:rPr>
                                 <w:rFonts w:ascii="Georgia" w:hAnsi="Georgia" w:cs="Aharoni"/>
-                                <w:sz w:val="24"/>
-                              </w:rPr>
-                            </w:pPr>
-                            <w:r>
-                              <w:rPr>
-                                <w:rFonts w:ascii="Georgia" w:hAnsi="Georgia" w:cs="Aharoni"/>
-                                <w:b/>
+                                <w:b/>
+                                <w:color w:val="000000" w:themeColor="text1"/>
                                 <w:sz w:val="26"/>
                                 <w:szCs w:val="26"/>
-                              </w:rPr>
-                              <w:t xml:space="preserve">Jorge </w:t>
-                            </w:r>
-                            <w:proofErr w:type="spellStart"/>
+                                <w:lang w:val="pt-PT"/>
+                              </w:rPr>
+                            </w:pPr>
                             <w:r>
                               <w:rPr>
                                 <w:rFonts w:ascii="Georgia" w:hAnsi="Georgia" w:cs="Aharoni"/>
                                 <w:b/>
+                                <w:color w:val="000000" w:themeColor="text1"/>
                                 <w:sz w:val="26"/>
                                 <w:szCs w:val="26"/>
-                              </w:rPr>
-                              <w:t>Sabino</w:t>
+                                <w:lang w:val="pt-PT"/>
+                              </w:rPr>
+                              <w:t>Jorge Sabino</w:t>
                             </w:r>
-                            <w:proofErr w:type="spellEnd"/>
+                          </w:p>
+                          <w:p>
+                            <w:pPr>
+                              <w:spacing w:after="0" w:line="360" w:lineRule="auto"/>
+                              <w:jc w:val="center"/>
+                              <w:rPr>
+                                <w:rFonts w:ascii="Georgia" w:hAnsi="Georgia" w:cs="Aharoni"/>
+                                <w:i/>
+                                <w:color w:val="404040" w:themeColor="text1" w:themeTint="BF"/>
+                                <w:sz w:val="24"/>
+                                <w:szCs w:val="24"/>
+                                <w:lang w:val="pt-PT"/>
+                              </w:rPr>
+                            </w:pPr>
+                            <w:hyperlink r:id="rId10" w:history="1">
+                              <w:r>
+                                <w:rPr>
+                                  <w:rStyle w:val="Hyperlink"/>
+                                  <w:rFonts w:ascii="Georgia" w:hAnsi="Georgia" w:cs="Aharoni"/>
+                                  <w:i/>
+                                  <w:color w:val="404040" w:themeColor="text1" w:themeTint="BF"/>
+                                  <w:sz w:val="24"/>
+                                  <w:szCs w:val="24"/>
+                                  <w:u w:val="none"/>
+                                  <w:lang w:val="pt-PT"/>
+                                </w:rPr>
+                                <w:t>jorgemiguelsabino@gmail.com</w:t>
+                              </w:r>
+                            </w:hyperlink>
+                          </w:p>
+                          <w:p>
+                            <w:pPr>
+                              <w:spacing w:after="0" w:line="360" w:lineRule="auto"/>
+                              <w:jc w:val="center"/>
+                              <w:rPr>
+                                <w:rFonts w:ascii="Georgia" w:hAnsi="Georgia" w:cs="Aharoni"/>
+                                <w:color w:val="404040" w:themeColor="text1" w:themeTint="BF"/>
+                                <w:sz w:val="24"/>
+                                <w:lang w:val="pt-PT"/>
+                              </w:rPr>
+                            </w:pPr>
                             <w:r>
                               <w:rPr>
-                                <w:rFonts w:ascii="Georgia" w:hAnsi="Georgia" w:cs="Aharoni"/>
-                              </w:rPr>
-                              <w:br/>
-                            </w:r>
-                            <w:r>
-                              <w:rPr>
                                 <w:rFonts w:ascii="Arial" w:hAnsi="Arial" w:cs="Arial"/>
-                                <w:sz w:val="24"/>
+                                <w:color w:val="404040" w:themeColor="text1" w:themeTint="BF"/>
+                                <w:sz w:val="24"/>
+                                <w:lang w:val="pt-PT"/>
                               </w:rPr>
                               <w:t>934819030</w:t>
                             </w:r>
@@ -880,6 +1168,17 @@
                               <w:jc w:val="center"/>
                               <w:rPr>
                                 <w:sz w:val="24"/>
+                                <w:lang w:val="pt-PT"/>
+                              </w:rPr>
+                            </w:pPr>
+                          </w:p>
+                          <w:p>
+                            <w:pPr>
+                              <w:spacing w:line="360" w:lineRule="auto"/>
+                              <w:jc w:val="center"/>
+                              <w:rPr>
+                                <w:sz w:val="24"/>
+                                <w:lang w:val="pt-PT"/>
                               </w:rPr>
                             </w:pPr>
                           </w:p>
@@ -902,7 +1201,7 @@
           </mc:Choice>
           <mc:Fallback>
             <w:pict>
-              <v:shape id="_x0000_s1029" type="#_x0000_t202" style="position:absolute;margin-left:541.4pt;margin-top:319.95pt;width:235.55pt;height:124.7pt;z-index:251674624;visibility:visible;mso-wrap-style:square;mso-width-percent:0;mso-height-percent:0;mso-wrap-distance-left:9pt;mso-wrap-distance-top:0;mso-wrap-distance-right:9pt;mso-wrap-distance-bottom:0;mso-position-horizontal:absolute;mso-position-horizontal-relative:text;mso-position-vertical:absolute;mso-position-vertical-relative:text;mso-width-percent:0;mso-height-percent:0;mso-width-relative:margin;mso-height-relative:margin;v-text-anchor:top" o:gfxdata="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">
+              <v:shape w14:anchorId="5CB8C170" id="_x0000_s1029" type="#_x0000_t202" style="position:absolute;margin-left:541.4pt;margin-top:319.95pt;width:235.55pt;height:124.7pt;z-index:251674624;visibility:visible;mso-wrap-style:square;mso-width-percent:0;mso-height-percent:0;mso-wrap-distance-left:9pt;mso-wrap-distance-top:0;mso-wrap-distance-right:9pt;mso-wrap-distance-bottom:0;mso-position-horizontal:absolute;mso-position-horizontal-relative:text;mso-position-vertical:absolute;mso-position-vertical-relative:text;mso-width-percent:0;mso-height-percent:0;mso-width-relative:margin;mso-height-relative:margin;v-text-anchor:top" o:gfxdata="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">
                 <v:textbox>
                   <w:txbxContent>
                     <w:p>
@@ -938,43 +1237,75 @@
                     </w:p>
                     <w:p>
                       <w:pPr>
-                        <w:spacing w:line="360" w:lineRule="auto"/>
+                        <w:spacing w:after="0" w:line="360" w:lineRule="auto"/>
                         <w:jc w:val="center"/>
                         <w:rPr>
                           <w:rFonts w:ascii="Georgia" w:hAnsi="Georgia" w:cs="Aharoni"/>
-                          <w:sz w:val="24"/>
-                        </w:rPr>
-                      </w:pPr>
-                      <w:r>
-                        <w:rPr>
-                          <w:rFonts w:ascii="Georgia" w:hAnsi="Georgia" w:cs="Aharoni"/>
-                          <w:b/>
+                          <w:b/>
+                          <w:color w:val="000000" w:themeColor="text1"/>
                           <w:sz w:val="26"/>
                           <w:szCs w:val="26"/>
-                        </w:rPr>
-                        <w:t xml:space="preserve">Jorge </w:t>
-                      </w:r>
-                      <w:proofErr w:type="spellStart"/>
+                          <w:lang w:val="pt-PT"/>
+                        </w:rPr>
+                      </w:pPr>
                       <w:r>
                         <w:rPr>
                           <w:rFonts w:ascii="Georgia" w:hAnsi="Georgia" w:cs="Aharoni"/>
                           <w:b/>
+                          <w:color w:val="000000" w:themeColor="text1"/>
                           <w:sz w:val="26"/>
                           <w:szCs w:val="26"/>
-                        </w:rPr>
-                        <w:t>Sabino</w:t>
+                          <w:lang w:val="pt-PT"/>
+                        </w:rPr>
+                        <w:t>Jorge Sabino</w:t>
                       </w:r>
-                      <w:proofErr w:type="spellEnd"/>
+                    </w:p>
+                    <w:p>
+                      <w:pPr>
+                        <w:spacing w:after="0" w:line="360" w:lineRule="auto"/>
+                        <w:jc w:val="center"/>
+                        <w:rPr>
+                          <w:rFonts w:ascii="Georgia" w:hAnsi="Georgia" w:cs="Aharoni"/>
+                          <w:i/>
+                          <w:color w:val="404040" w:themeColor="text1" w:themeTint="BF"/>
+                          <w:sz w:val="24"/>
+                          <w:szCs w:val="24"/>
+                          <w:lang w:val="pt-PT"/>
+                        </w:rPr>
+                      </w:pPr>
+                      <w:hyperlink r:id="rId11" w:history="1">
+                        <w:r>
+                          <w:rPr>
+                            <w:rStyle w:val="Hyperlink"/>
+                            <w:rFonts w:ascii="Georgia" w:hAnsi="Georgia" w:cs="Aharoni"/>
+                            <w:i/>
+                            <w:color w:val="404040" w:themeColor="text1" w:themeTint="BF"/>
+                            <w:sz w:val="24"/>
+                            <w:szCs w:val="24"/>
+                            <w:u w:val="none"/>
+                            <w:lang w:val="pt-PT"/>
+                          </w:rPr>
+                          <w:t>jorgemiguelsabino@gmail.com</w:t>
+                        </w:r>
+                      </w:hyperlink>
+                    </w:p>
+                    <w:p>
+                      <w:pPr>
+                        <w:spacing w:after="0" w:line="360" w:lineRule="auto"/>
+                        <w:jc w:val="center"/>
+                        <w:rPr>
+                          <w:rFonts w:ascii="Georgia" w:hAnsi="Georgia" w:cs="Aharoni"/>
+                          <w:color w:val="404040" w:themeColor="text1" w:themeTint="BF"/>
+                          <w:sz w:val="24"/>
+                          <w:lang w:val="pt-PT"/>
+                        </w:rPr>
+                      </w:pPr>
                       <w:r>
                         <w:rPr>
-                          <w:rFonts w:ascii="Georgia" w:hAnsi="Georgia" w:cs="Aharoni"/>
-                        </w:rPr>
-                        <w:br/>
-                      </w:r>
-                      <w:r>
-                        <w:rPr>
                           <w:rFonts w:ascii="Arial" w:hAnsi="Arial" w:cs="Arial"/>
-                          <w:sz w:val="24"/>
+                          <w:color w:val="404040" w:themeColor="text1" w:themeTint="BF"/>
+                          <w:sz w:val="24"/>
+                          <w:lang w:val="pt-PT"/>
                         </w:rPr>
                         <w:t>934819030</w:t>
                       </w:r>
@@ -985,6 +1316,17 @@
                         <w:jc w:val="center"/>
                         <w:rPr>
                           <w:sz w:val="24"/>
+                          <w:lang w:val="pt-PT"/>
+                        </w:rPr>
+                      </w:pPr>
+                    </w:p>
+                    <w:p>
+                      <w:pPr>
+                        <w:spacing w:line="360" w:lineRule="auto"/>
+                        <w:jc w:val="center"/>
+                        <w:rPr>
+                          <w:sz w:val="24"/>
+                          <w:lang w:val="pt-PT"/>
                         </w:rPr>
                       </w:pPr>
                     </w:p>
@@ -1079,43 +1421,75 @@
                           </w:p>
                           <w:p>
                             <w:pPr>
-                              <w:spacing w:line="360" w:lineRule="auto"/>
+                              <w:spacing w:after="0" w:line="360" w:lineRule="auto"/>
                               <w:jc w:val="center"/>
                               <w:rPr>
                                 <w:rFonts w:ascii="Georgia" w:hAnsi="Georgia" w:cs="Aharoni"/>
-                                <w:sz w:val="24"/>
-                              </w:rPr>
-                            </w:pPr>
-                            <w:r>
-                              <w:rPr>
-                                <w:rFonts w:ascii="Georgia" w:hAnsi="Georgia" w:cs="Aharoni"/>
-                                <w:b/>
+                                <w:b/>
+                                <w:color w:val="000000" w:themeColor="text1"/>
                                 <w:sz w:val="26"/>
                                 <w:szCs w:val="26"/>
-                              </w:rPr>
-                              <w:t xml:space="preserve">Jorge </w:t>
-                            </w:r>
-                            <w:proofErr w:type="spellStart"/>
+                                <w:lang w:val="pt-PT"/>
+                              </w:rPr>
+                            </w:pPr>
                             <w:r>
                               <w:rPr>
                                 <w:rFonts w:ascii="Georgia" w:hAnsi="Georgia" w:cs="Aharoni"/>
                                 <w:b/>
+                                <w:color w:val="000000" w:themeColor="text1"/>
                                 <w:sz w:val="26"/>
                                 <w:szCs w:val="26"/>
-                              </w:rPr>
-                              <w:t>Sabino</w:t>
+                                <w:lang w:val="pt-PT"/>
+                              </w:rPr>
+                              <w:t>Jorge Sabino</w:t>
                             </w:r>
-                            <w:proofErr w:type="spellEnd"/>
+                          </w:p>
+                          <w:p>
+                            <w:pPr>
+                              <w:spacing w:after="0" w:line="360" w:lineRule="auto"/>
+                              <w:jc w:val="center"/>
+                              <w:rPr>
+                                <w:rFonts w:ascii="Georgia" w:hAnsi="Georgia" w:cs="Aharoni"/>
+                                <w:i/>
+                                <w:color w:val="404040" w:themeColor="text1" w:themeTint="BF"/>
+                                <w:sz w:val="24"/>
+                                <w:szCs w:val="24"/>
+                                <w:lang w:val="pt-PT"/>
+                              </w:rPr>
+                            </w:pPr>
+                            <w:hyperlink r:id="rId12" w:history="1">
+                              <w:r>
+                                <w:rPr>
+                                  <w:rStyle w:val="Hyperlink"/>
+                                  <w:rFonts w:ascii="Georgia" w:hAnsi="Georgia" w:cs="Aharoni"/>
+                                  <w:i/>
+                                  <w:color w:val="404040" w:themeColor="text1" w:themeTint="BF"/>
+                                  <w:sz w:val="24"/>
+                                  <w:szCs w:val="24"/>
+                                  <w:u w:val="none"/>
+                                  <w:lang w:val="pt-PT"/>
+                                </w:rPr>
+                                <w:t>jorgemiguelsabino@gmail.com</w:t>
+                              </w:r>
+                            </w:hyperlink>
+                          </w:p>
+                          <w:p>
+                            <w:pPr>
+                              <w:spacing w:after="0" w:line="360" w:lineRule="auto"/>
+                              <w:jc w:val="center"/>
+                              <w:rPr>
+                                <w:rFonts w:ascii="Georgia" w:hAnsi="Georgia" w:cs="Aharoni"/>
+                                <w:color w:val="404040" w:themeColor="text1" w:themeTint="BF"/>
+                                <w:sz w:val="24"/>
+                                <w:lang w:val="pt-PT"/>
+                              </w:rPr>
+                            </w:pPr>
                             <w:r>
                               <w:rPr>
-                                <w:rFonts w:ascii="Georgia" w:hAnsi="Georgia" w:cs="Aharoni"/>
-                              </w:rPr>
-                              <w:br/>
-                            </w:r>
-                            <w:r>
-                              <w:rPr>
                                 <w:rFonts w:ascii="Arial" w:hAnsi="Arial" w:cs="Arial"/>
-                                <w:sz w:val="24"/>
+                                <w:color w:val="404040" w:themeColor="text1" w:themeTint="BF"/>
+                                <w:sz w:val="24"/>
+                                <w:lang w:val="pt-PT"/>
                               </w:rPr>
                               <w:t>934819030</w:t>
                             </w:r>
@@ -1126,6 +1500,17 @@
                               <w:jc w:val="center"/>
                               <w:rPr>
                                 <w:sz w:val="24"/>
+                                <w:lang w:val="pt-PT"/>
+                              </w:rPr>
+                            </w:pPr>
+                          </w:p>
+                          <w:p>
+                            <w:pPr>
+                              <w:spacing w:line="360" w:lineRule="auto"/>
+                              <w:jc w:val="center"/>
+                              <w:rPr>
+                                <w:sz w:val="24"/>
+                                <w:lang w:val="pt-PT"/>
                               </w:rPr>
                             </w:pPr>
                           </w:p>
@@ -1148,7 +1533,7 @@
           </mc:Choice>
           <mc:Fallback>
             <w:pict>
-              <v:shape id="_x0000_s1030" type="#_x0000_t202" style="position:absolute;margin-left:278.1pt;margin-top:320.2pt;width:235.55pt;height:124.7pt;z-index:251673600;visibility:visible;mso-wrap-style:square;mso-width-percent:0;mso-height-percent:0;mso-wrap-distance-left:9pt;mso-wrap-distance-top:0;mso-wrap-distance-right:9pt;mso-wrap-distance-bottom:0;mso-position-horizontal:absolute;mso-position-horizontal-relative:text;mso-position-vertical:absolute;mso-position-vertical-relative:text;mso-width-percent:0;mso-height-percent:0;mso-width-relative:margin;mso-height-relative:margin;v-text-anchor:top" o:gfxdata="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">
+              <v:shape w14:anchorId="46F5181E" id="_x0000_s1030" type="#_x0000_t202" style="position:absolute;margin-left:278.1pt;margin-top:320.2pt;width:235.55pt;height:124.7pt;z-index:251673600;visibility:visible;mso-wrap-style:square;mso-width-percent:0;mso-height-percent:0;mso-wrap-distance-left:9pt;mso-wrap-distance-top:0;mso-wrap-distance-right:9pt;mso-wrap-distance-bottom:0;mso-position-horizontal:absolute;mso-position-horizontal-relative:text;mso-position-vertical:absolute;mso-position-vertical-relative:text;mso-width-percent:0;mso-height-percent:0;mso-width-relative:margin;mso-height-relative:margin;v-text-anchor:top" o:gfxdata="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">
                 <v:textbox>
                   <w:txbxContent>
                     <w:p>
@@ -1184,43 +1569,75 @@
                     </w:p>
                     <w:p>
                       <w:pPr>
-                        <w:spacing w:line="360" w:lineRule="auto"/>
+                        <w:spacing w:after="0" w:line="360" w:lineRule="auto"/>
                         <w:jc w:val="center"/>
                         <w:rPr>
                           <w:rFonts w:ascii="Georgia" w:hAnsi="Georgia" w:cs="Aharoni"/>
-                          <w:sz w:val="24"/>
-                        </w:rPr>
-                      </w:pPr>
-                      <w:r>
-                        <w:rPr>
-                          <w:rFonts w:ascii="Georgia" w:hAnsi="Georgia" w:cs="Aharoni"/>
-                          <w:b/>
+                          <w:b/>
+                          <w:color w:val="000000" w:themeColor="text1"/>
                           <w:sz w:val="26"/>
                           <w:szCs w:val="26"/>
-                        </w:rPr>
-                        <w:t xml:space="preserve">Jorge </w:t>
-                      </w:r>
-                      <w:proofErr w:type="spellStart"/>
+                          <w:lang w:val="pt-PT"/>
+                        </w:rPr>
+                      </w:pPr>
                       <w:r>
                         <w:rPr>
                           <w:rFonts w:ascii="Georgia" w:hAnsi="Georgia" w:cs="Aharoni"/>
                           <w:b/>
+                          <w:color w:val="000000" w:themeColor="text1"/>
                           <w:sz w:val="26"/>
                           <w:szCs w:val="26"/>
-                        </w:rPr>
-                        <w:t>Sabino</w:t>
+                          <w:lang w:val="pt-PT"/>
+                        </w:rPr>
+                        <w:t>Jorge Sabino</w:t>
                       </w:r>
-                      <w:proofErr w:type="spellEnd"/>
+                    </w:p>
+                    <w:p>
+                      <w:pPr>
+                        <w:spacing w:after="0" w:line="360" w:lineRule="auto"/>
+                        <w:jc w:val="center"/>
+                        <w:rPr>
+                          <w:rFonts w:ascii="Georgia" w:hAnsi="Georgia" w:cs="Aharoni"/>
+                          <w:i/>
+                          <w:color w:val="404040" w:themeColor="text1" w:themeTint="BF"/>
+                          <w:sz w:val="24"/>
+                          <w:szCs w:val="24"/>
+                          <w:lang w:val="pt-PT"/>
+                        </w:rPr>
+                      </w:pPr>
+                      <w:hyperlink r:id="rId13" w:history="1">
+                        <w:r>
+                          <w:rPr>
+                            <w:rStyle w:val="Hyperlink"/>
+                            <w:rFonts w:ascii="Georgia" w:hAnsi="Georgia" w:cs="Aharoni"/>
+                            <w:i/>
+                            <w:color w:val="404040" w:themeColor="text1" w:themeTint="BF"/>
+                            <w:sz w:val="24"/>
+                            <w:szCs w:val="24"/>
+                            <w:u w:val="none"/>
+                            <w:lang w:val="pt-PT"/>
+                          </w:rPr>
+                          <w:t>jorgemiguelsabino@gmail.com</w:t>
+                        </w:r>
+                      </w:hyperlink>
+                    </w:p>
+                    <w:p>
+                      <w:pPr>
+                        <w:spacing w:after="0" w:line="360" w:lineRule="auto"/>
+                        <w:jc w:val="center"/>
+                        <w:rPr>
+                          <w:rFonts w:ascii="Georgia" w:hAnsi="Georgia" w:cs="Aharoni"/>
+                          <w:color w:val="404040" w:themeColor="text1" w:themeTint="BF"/>
+                          <w:sz w:val="24"/>
+                          <w:lang w:val="pt-PT"/>
+                        </w:rPr>
+                      </w:pPr>
                       <w:r>
                         <w:rPr>
-                          <w:rFonts w:ascii="Georgia" w:hAnsi="Georgia" w:cs="Aharoni"/>
-                        </w:rPr>
-                        <w:br/>
-                      </w:r>
-                      <w:r>
-                        <w:rPr>
                           <w:rFonts w:ascii="Arial" w:hAnsi="Arial" w:cs="Arial"/>
-                          <w:sz w:val="24"/>
+                          <w:color w:val="404040" w:themeColor="text1" w:themeTint="BF"/>
+                          <w:sz w:val="24"/>
+                          <w:lang w:val="pt-PT"/>
                         </w:rPr>
                         <w:t>934819030</w:t>
                       </w:r>
@@ -1231,6 +1648,17 @@
                         <w:jc w:val="center"/>
                         <w:rPr>
                           <w:sz w:val="24"/>
+                          <w:lang w:val="pt-PT"/>
+                        </w:rPr>
+                      </w:pPr>
+                    </w:p>
+                    <w:p>
+                      <w:pPr>
+                        <w:spacing w:line="360" w:lineRule="auto"/>
+                        <w:jc w:val="center"/>
+                        <w:rPr>
+                          <w:sz w:val="24"/>
+                          <w:lang w:val="pt-PT"/>
                         </w:rPr>
                       </w:pPr>
                     </w:p>
@@ -1325,43 +1753,75 @@
                           </w:p>
                           <w:p>
                             <w:pPr>
-                              <w:spacing w:line="360" w:lineRule="auto"/>
+                              <w:spacing w:after="0" w:line="360" w:lineRule="auto"/>
                               <w:jc w:val="center"/>
                               <w:rPr>
                                 <w:rFonts w:ascii="Georgia" w:hAnsi="Georgia" w:cs="Aharoni"/>
-                                <w:sz w:val="24"/>
-                              </w:rPr>
-                            </w:pPr>
-                            <w:r>
-                              <w:rPr>
-                                <w:rFonts w:ascii="Georgia" w:hAnsi="Georgia" w:cs="Aharoni"/>
-                                <w:b/>
+                                <w:b/>
+                                <w:color w:val="000000" w:themeColor="text1"/>
                                 <w:sz w:val="26"/>
                                 <w:szCs w:val="26"/>
-                              </w:rPr>
-                              <w:t xml:space="preserve">Jorge </w:t>
-                            </w:r>
-                            <w:proofErr w:type="spellStart"/>
+                                <w:lang w:val="pt-PT"/>
+                              </w:rPr>
+                            </w:pPr>
                             <w:r>
                               <w:rPr>
                                 <w:rFonts w:ascii="Georgia" w:hAnsi="Georgia" w:cs="Aharoni"/>
                                 <w:b/>
+                                <w:color w:val="000000" w:themeColor="text1"/>
                                 <w:sz w:val="26"/>
                                 <w:szCs w:val="26"/>
-                              </w:rPr>
-                              <w:t>Sabino</w:t>
+                                <w:lang w:val="pt-PT"/>
+                              </w:rPr>
+                              <w:t>Jorge Sabino</w:t>
                             </w:r>
-                            <w:proofErr w:type="spellEnd"/>
+                          </w:p>
+                          <w:p>
+                            <w:pPr>
+                              <w:spacing w:after="0" w:line="360" w:lineRule="auto"/>
+                              <w:jc w:val="center"/>
+                              <w:rPr>
+                                <w:rFonts w:ascii="Georgia" w:hAnsi="Georgia" w:cs="Aharoni"/>
+                                <w:i/>
+                                <w:color w:val="404040" w:themeColor="text1" w:themeTint="BF"/>
+                                <w:sz w:val="24"/>
+                                <w:szCs w:val="24"/>
+                                <w:lang w:val="pt-PT"/>
+                              </w:rPr>
+                            </w:pPr>
+                            <w:hyperlink r:id="rId14" w:history="1">
+                              <w:r>
+                                <w:rPr>
+                                  <w:rStyle w:val="Hyperlink"/>
+                                  <w:rFonts w:ascii="Georgia" w:hAnsi="Georgia" w:cs="Aharoni"/>
+                                  <w:i/>
+                                  <w:color w:val="404040" w:themeColor="text1" w:themeTint="BF"/>
+                                  <w:sz w:val="24"/>
+                                  <w:szCs w:val="24"/>
+                                  <w:u w:val="none"/>
+                                  <w:lang w:val="pt-PT"/>
+                                </w:rPr>
+                                <w:t>jorgemiguelsabino@gmail.com</w:t>
+                              </w:r>
+                            </w:hyperlink>
+                          </w:p>
+                          <w:p>
+                            <w:pPr>
+                              <w:spacing w:after="0" w:line="360" w:lineRule="auto"/>
+                              <w:jc w:val="center"/>
+                              <w:rPr>
+                                <w:rFonts w:ascii="Georgia" w:hAnsi="Georgia" w:cs="Aharoni"/>
+                                <w:color w:val="404040" w:themeColor="text1" w:themeTint="BF"/>
+                                <w:sz w:val="24"/>
+                                <w:lang w:val="pt-PT"/>
+                              </w:rPr>
+                            </w:pPr>
                             <w:r>
                               <w:rPr>
-                                <w:rFonts w:ascii="Georgia" w:hAnsi="Georgia" w:cs="Aharoni"/>
-                              </w:rPr>
-                              <w:br/>
-                            </w:r>
-                            <w:r>
-                              <w:rPr>
                                 <w:rFonts w:ascii="Arial" w:hAnsi="Arial" w:cs="Arial"/>
-                                <w:sz w:val="24"/>
+                                <w:color w:val="404040" w:themeColor="text1" w:themeTint="BF"/>
+                                <w:sz w:val="24"/>
+                                <w:lang w:val="pt-PT"/>
                               </w:rPr>
                               <w:t>934819030</w:t>
                             </w:r>
@@ -1372,6 +1832,17 @@
                               <w:jc w:val="center"/>
                               <w:rPr>
                                 <w:sz w:val="24"/>
+                                <w:lang w:val="pt-PT"/>
+                              </w:rPr>
+                            </w:pPr>
+                          </w:p>
+                          <w:p>
+                            <w:pPr>
+                              <w:spacing w:line="360" w:lineRule="auto"/>
+                              <w:jc w:val="center"/>
+                              <w:rPr>
+                                <w:sz w:val="24"/>
+                                <w:lang w:val="pt-PT"/>
                               </w:rPr>
                             </w:pPr>
                           </w:p>
@@ -1394,7 +1865,7 @@
           </mc:Choice>
           <mc:Fallback>
             <w:pict>
-              <v:shape id="_x0000_s1031" type="#_x0000_t202" style="position:absolute;margin-left:14.2pt;margin-top:320.25pt;width:235.55pt;height:124.7pt;z-index:251672576;visibility:visible;mso-wrap-style:square;mso-width-percent:0;mso-height-percent:0;mso-wrap-distance-left:9pt;mso-wrap-distance-top:0;mso-wrap-distance-right:9pt;mso-wrap-distance-bottom:0;mso-position-horizontal:absolute;mso-position-horizontal-relative:text;mso-position-vertical:absolute;mso-position-vertical-relative:text;mso-width-percent:0;mso-height-percent:0;mso-width-relative:margin;mso-height-relative:margin;v-text-anchor:top" o:gfxdata="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">
+              <v:shape w14:anchorId="6489C45B" id="_x0000_s1031" type="#_x0000_t202" style="position:absolute;margin-left:14.2pt;margin-top:320.25pt;width:235.55pt;height:124.7pt;z-index:251672576;visibility:visible;mso-wrap-style:square;mso-width-percent:0;mso-height-percent:0;mso-wrap-distance-left:9pt;mso-wrap-distance-top:0;mso-wrap-distance-right:9pt;mso-wrap-distance-bottom:0;mso-position-horizontal:absolute;mso-position-horizontal-relative:text;mso-position-vertical:absolute;mso-position-vertical-relative:text;mso-width-percent:0;mso-height-percent:0;mso-width-relative:margin;mso-height-relative:margin;v-text-anchor:top" o:gfxdata="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">
                 <v:textbox>
                   <w:txbxContent>
                     <w:p>
@@ -1430,43 +1901,75 @@
                     </w:p>
                     <w:p>
                       <w:pPr>
-                        <w:spacing w:line="360" w:lineRule="auto"/>
+                        <w:spacing w:after="0" w:line="360" w:lineRule="auto"/>
                         <w:jc w:val="center"/>
                         <w:rPr>
                           <w:rFonts w:ascii="Georgia" w:hAnsi="Georgia" w:cs="Aharoni"/>
-                          <w:sz w:val="24"/>
-                        </w:rPr>
-                      </w:pPr>
-                      <w:r>
-                        <w:rPr>
-                          <w:rFonts w:ascii="Georgia" w:hAnsi="Georgia" w:cs="Aharoni"/>
-                          <w:b/>
+                          <w:b/>
+                          <w:color w:val="000000" w:themeColor="text1"/>
                           <w:sz w:val="26"/>
                           <w:szCs w:val="26"/>
-                        </w:rPr>
-                        <w:t xml:space="preserve">Jorge </w:t>
-                      </w:r>
-                      <w:proofErr w:type="spellStart"/>
+                          <w:lang w:val="pt-PT"/>
+                        </w:rPr>
+                      </w:pPr>
                       <w:r>
                         <w:rPr>
                           <w:rFonts w:ascii="Georgia" w:hAnsi="Georgia" w:cs="Aharoni"/>
                           <w:b/>
+                          <w:color w:val="000000" w:themeColor="text1"/>
                           <w:sz w:val="26"/>
                           <w:szCs w:val="26"/>
-                        </w:rPr>
-                        <w:t>Sabino</w:t>
+                          <w:lang w:val="pt-PT"/>
+                        </w:rPr>
+                        <w:t>Jorge Sabino</w:t>
                       </w:r>
-                      <w:proofErr w:type="spellEnd"/>
+                    </w:p>
+                    <w:p>
+                      <w:pPr>
+                        <w:spacing w:after="0" w:line="360" w:lineRule="auto"/>
+                        <w:jc w:val="center"/>
+                        <w:rPr>
+                          <w:rFonts w:ascii="Georgia" w:hAnsi="Georgia" w:cs="Aharoni"/>
+                          <w:i/>
+                          <w:color w:val="404040" w:themeColor="text1" w:themeTint="BF"/>
+                          <w:sz w:val="24"/>
+                          <w:szCs w:val="24"/>
+                          <w:lang w:val="pt-PT"/>
+                        </w:rPr>
+                      </w:pPr>
+                      <w:hyperlink r:id="rId15" w:history="1">
+                        <w:r>
+                          <w:rPr>
+                            <w:rStyle w:val="Hyperlink"/>
+                            <w:rFonts w:ascii="Georgia" w:hAnsi="Georgia" w:cs="Aharoni"/>
+                            <w:i/>
+                            <w:color w:val="404040" w:themeColor="text1" w:themeTint="BF"/>
+                            <w:sz w:val="24"/>
+                            <w:szCs w:val="24"/>
+                            <w:u w:val="none"/>
+                            <w:lang w:val="pt-PT"/>
+                          </w:rPr>
+                          <w:t>jorgemiguelsabino@gmail.com</w:t>
+                        </w:r>
+                      </w:hyperlink>
+                    </w:p>
+                    <w:p>
+                      <w:pPr>
+                        <w:spacing w:after="0" w:line="360" w:lineRule="auto"/>
+                        <w:jc w:val="center"/>
+                        <w:rPr>
+                          <w:rFonts w:ascii="Georgia" w:hAnsi="Georgia" w:cs="Aharoni"/>
+                          <w:color w:val="404040" w:themeColor="text1" w:themeTint="BF"/>
+                          <w:sz w:val="24"/>
+                          <w:lang w:val="pt-PT"/>
+                        </w:rPr>
+                      </w:pPr>
                       <w:r>
                         <w:rPr>
-                          <w:rFonts w:ascii="Georgia" w:hAnsi="Georgia" w:cs="Aharoni"/>
-                        </w:rPr>
-                        <w:br/>
-                      </w:r>
-                      <w:r>
-                        <w:rPr>
                           <w:rFonts w:ascii="Arial" w:hAnsi="Arial" w:cs="Arial"/>
-                          <w:sz w:val="24"/>
+                          <w:color w:val="404040" w:themeColor="text1" w:themeTint="BF"/>
+                          <w:sz w:val="24"/>
+                          <w:lang w:val="pt-PT"/>
                         </w:rPr>
                         <w:t>934819030</w:t>
                       </w:r>
@@ -1477,6 +1980,17 @@
                         <w:jc w:val="center"/>
                         <w:rPr>
                           <w:sz w:val="24"/>
+                          <w:lang w:val="pt-PT"/>
+                        </w:rPr>
+                      </w:pPr>
+                    </w:p>
+                    <w:p>
+                      <w:pPr>
+                        <w:spacing w:line="360" w:lineRule="auto"/>
+                        <w:jc w:val="center"/>
+                        <w:rPr>
+                          <w:sz w:val="24"/>
+                          <w:lang w:val="pt-PT"/>
                         </w:rPr>
                       </w:pPr>
                     </w:p>
@@ -1571,43 +2085,75 @@
                           </w:p>
                           <w:p>
                             <w:pPr>
-                              <w:spacing w:line="360" w:lineRule="auto"/>
+                              <w:spacing w:after="0" w:line="360" w:lineRule="auto"/>
                               <w:jc w:val="center"/>
                               <w:rPr>
                                 <w:rFonts w:ascii="Georgia" w:hAnsi="Georgia" w:cs="Aharoni"/>
-                                <w:sz w:val="24"/>
-                              </w:rPr>
-                            </w:pPr>
-                            <w:r>
-                              <w:rPr>
-                                <w:rFonts w:ascii="Georgia" w:hAnsi="Georgia" w:cs="Aharoni"/>
-                                <w:b/>
+                                <w:b/>
+                                <w:color w:val="000000" w:themeColor="text1"/>
                                 <w:sz w:val="26"/>
                                 <w:szCs w:val="26"/>
-                              </w:rPr>
-                              <w:t xml:space="preserve">Jorge </w:t>
-                            </w:r>
-                            <w:proofErr w:type="spellStart"/>
+                                <w:lang w:val="pt-PT"/>
+                              </w:rPr>
+                            </w:pPr>
                             <w:r>
                               <w:rPr>
                                 <w:rFonts w:ascii="Georgia" w:hAnsi="Georgia" w:cs="Aharoni"/>
                                 <w:b/>
+                                <w:color w:val="000000" w:themeColor="text1"/>
                                 <w:sz w:val="26"/>
                                 <w:szCs w:val="26"/>
-                              </w:rPr>
-                              <w:t>Sabino</w:t>
+                                <w:lang w:val="pt-PT"/>
+                              </w:rPr>
+                              <w:t>Jorge Sabino</w:t>
                             </w:r>
-                            <w:proofErr w:type="spellEnd"/>
+                          </w:p>
+                          <w:p>
+                            <w:pPr>
+                              <w:spacing w:after="0" w:line="360" w:lineRule="auto"/>
+                              <w:jc w:val="center"/>
+                              <w:rPr>
+                                <w:rFonts w:ascii="Georgia" w:hAnsi="Georgia" w:cs="Aharoni"/>
+                                <w:i/>
+                                <w:color w:val="404040" w:themeColor="text1" w:themeTint="BF"/>
+                                <w:sz w:val="24"/>
+                                <w:szCs w:val="24"/>
+                                <w:lang w:val="pt-PT"/>
+                              </w:rPr>
+                            </w:pPr>
+                            <w:hyperlink r:id="rId16" w:history="1">
+                              <w:r>
+                                <w:rPr>
+                                  <w:rStyle w:val="Hyperlink"/>
+                                  <w:rFonts w:ascii="Georgia" w:hAnsi="Georgia" w:cs="Aharoni"/>
+                                  <w:i/>
+                                  <w:color w:val="404040" w:themeColor="text1" w:themeTint="BF"/>
+                                  <w:sz w:val="24"/>
+                                  <w:szCs w:val="24"/>
+                                  <w:u w:val="none"/>
+                                  <w:lang w:val="pt-PT"/>
+                                </w:rPr>
+                                <w:t>jorgemiguelsabino@gmail.com</w:t>
+                              </w:r>
+                            </w:hyperlink>
+                          </w:p>
+                          <w:p>
+                            <w:pPr>
+                              <w:spacing w:after="0" w:line="360" w:lineRule="auto"/>
+                              <w:jc w:val="center"/>
+                              <w:rPr>
+                                <w:rFonts w:ascii="Georgia" w:hAnsi="Georgia" w:cs="Aharoni"/>
+                                <w:color w:val="404040" w:themeColor="text1" w:themeTint="BF"/>
+                                <w:sz w:val="24"/>
+                                <w:lang w:val="pt-PT"/>
+                              </w:rPr>
+                            </w:pPr>
                             <w:r>
                               <w:rPr>
-                                <w:rFonts w:ascii="Georgia" w:hAnsi="Georgia" w:cs="Aharoni"/>
-                              </w:rPr>
-                              <w:br/>
-                            </w:r>
-                            <w:r>
-                              <w:rPr>
                                 <w:rFonts w:ascii="Arial" w:hAnsi="Arial" w:cs="Arial"/>
-                                <w:sz w:val="24"/>
+                                <w:color w:val="404040" w:themeColor="text1" w:themeTint="BF"/>
+                                <w:sz w:val="24"/>
+                                <w:lang w:val="pt-PT"/>
                               </w:rPr>
                               <w:t>934819030</w:t>
                             </w:r>
@@ -1618,6 +2164,17 @@
                               <w:jc w:val="center"/>
                               <w:rPr>
                                 <w:sz w:val="24"/>
+                                <w:lang w:val="pt-PT"/>
+                              </w:rPr>
+                            </w:pPr>
+                          </w:p>
+                          <w:p>
+                            <w:pPr>
+                              <w:spacing w:line="360" w:lineRule="auto"/>
+                              <w:jc w:val="center"/>
+                              <w:rPr>
+                                <w:sz w:val="24"/>
+                                <w:lang w:val="pt-PT"/>
                               </w:rPr>
                             </w:pPr>
                           </w:p>
@@ -1640,7 +2197,7 @@
           </mc:Choice>
           <mc:Fallback>
             <w:pict>
-              <v:shape id="_x0000_s1032" type="#_x0000_t202" style="position:absolute;margin-left:541.4pt;margin-top:167.2pt;width:235.55pt;height:124.7pt;z-index:251670528;visibility:visible;mso-wrap-style:square;mso-width-percent:0;mso-height-percent:0;mso-wrap-distance-left:9pt;mso-wrap-distance-top:0;mso-wrap-distance-right:9pt;mso-wrap-distance-bottom:0;mso-position-horizontal:absolute;mso-position-horizontal-relative:text;mso-position-vertical:absolute;mso-position-vertical-relative:text;mso-width-percent:0;mso-height-percent:0;mso-width-relative:margin;mso-height-relative:margin;v-text-anchor:top" o:gfxdata="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">
+              <v:shape w14:anchorId="303B2ADF" id="_x0000_s1032" type="#_x0000_t202" style="position:absolute;margin-left:541.4pt;margin-top:167.2pt;width:235.55pt;height:124.7pt;z-index:251670528;visibility:visible;mso-wrap-style:square;mso-width-percent:0;mso-height-percent:0;mso-wrap-distance-left:9pt;mso-wrap-distance-top:0;mso-wrap-distance-right:9pt;mso-wrap-distance-bottom:0;mso-position-horizontal:absolute;mso-position-horizontal-relative:text;mso-position-vertical:absolute;mso-position-vertical-relative:text;mso-width-percent:0;mso-height-percent:0;mso-width-relative:margin;mso-height-relative:margin;v-text-anchor:top" o:gfxdata="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">
                 <v:textbox>
                   <w:txbxContent>
                     <w:p>
@@ -1676,43 +2233,75 @@
                     </w:p>
                     <w:p>
                       <w:pPr>
-                        <w:spacing w:line="360" w:lineRule="auto"/>
+                        <w:spacing w:after="0" w:line="360" w:lineRule="auto"/>
                         <w:jc w:val="center"/>
                         <w:rPr>
                           <w:rFonts w:ascii="Georgia" w:hAnsi="Georgia" w:cs="Aharoni"/>
-                          <w:sz w:val="24"/>
-                        </w:rPr>
-                      </w:pPr>
-                      <w:r>
-                        <w:rPr>
-                          <w:rFonts w:ascii="Georgia" w:hAnsi="Georgia" w:cs="Aharoni"/>
-                          <w:b/>
+                          <w:b/>
+                          <w:color w:val="000000" w:themeColor="text1"/>
                           <w:sz w:val="26"/>
                           <w:szCs w:val="26"/>
-                        </w:rPr>
-                        <w:t xml:space="preserve">Jorge </w:t>
-                      </w:r>
-                      <w:proofErr w:type="spellStart"/>
+                          <w:lang w:val="pt-PT"/>
+                        </w:rPr>
+                      </w:pPr>
                       <w:r>
                         <w:rPr>
                           <w:rFonts w:ascii="Georgia" w:hAnsi="Georgia" w:cs="Aharoni"/>
                           <w:b/>
+                          <w:color w:val="000000" w:themeColor="text1"/>
                           <w:sz w:val="26"/>
                           <w:szCs w:val="26"/>
-                        </w:rPr>
-                        <w:t>Sabino</w:t>
+                          <w:lang w:val="pt-PT"/>
+                        </w:rPr>
+                        <w:t>Jorge Sabino</w:t>
                       </w:r>
-                      <w:proofErr w:type="spellEnd"/>
+                    </w:p>
+                    <w:p>
+                      <w:pPr>
+                        <w:spacing w:after="0" w:line="360" w:lineRule="auto"/>
+                        <w:jc w:val="center"/>
+                        <w:rPr>
+                          <w:rFonts w:ascii="Georgia" w:hAnsi="Georgia" w:cs="Aharoni"/>
+                          <w:i/>
+                          <w:color w:val="404040" w:themeColor="text1" w:themeTint="BF"/>
+                          <w:sz w:val="24"/>
+                          <w:szCs w:val="24"/>
+                          <w:lang w:val="pt-PT"/>
+                        </w:rPr>
+                      </w:pPr>
+                      <w:hyperlink r:id="rId17" w:history="1">
+                        <w:r>
+                          <w:rPr>
+                            <w:rStyle w:val="Hyperlink"/>
+                            <w:rFonts w:ascii="Georgia" w:hAnsi="Georgia" w:cs="Aharoni"/>
+                            <w:i/>
+                            <w:color w:val="404040" w:themeColor="text1" w:themeTint="BF"/>
+                            <w:sz w:val="24"/>
+                            <w:szCs w:val="24"/>
+                            <w:u w:val="none"/>
+                            <w:lang w:val="pt-PT"/>
+                          </w:rPr>
+                          <w:t>jorgemiguelsabino@gmail.com</w:t>
+                        </w:r>
+                      </w:hyperlink>
+                    </w:p>
+                    <w:p>
+                      <w:pPr>
+                        <w:spacing w:after="0" w:line="360" w:lineRule="auto"/>
+                        <w:jc w:val="center"/>
+                        <w:rPr>
+                          <w:rFonts w:ascii="Georgia" w:hAnsi="Georgia" w:cs="Aharoni"/>
+                          <w:color w:val="404040" w:themeColor="text1" w:themeTint="BF"/>
+                          <w:sz w:val="24"/>
+                          <w:lang w:val="pt-PT"/>
+                        </w:rPr>
+                      </w:pPr>
                       <w:r>
                         <w:rPr>
-                          <w:rFonts w:ascii="Georgia" w:hAnsi="Georgia" w:cs="Aharoni"/>
-                        </w:rPr>
-                        <w:br/>
-                      </w:r>
-                      <w:r>
-                        <w:rPr>
                           <w:rFonts w:ascii="Arial" w:hAnsi="Arial" w:cs="Arial"/>
-                          <w:sz w:val="24"/>
+                          <w:color w:val="404040" w:themeColor="text1" w:themeTint="BF"/>
+                          <w:sz w:val="24"/>
+                          <w:lang w:val="pt-PT"/>
                         </w:rPr>
                         <w:t>934819030</w:t>
                       </w:r>
@@ -1723,6 +2312,17 @@
                         <w:jc w:val="center"/>
                         <w:rPr>
                           <w:sz w:val="24"/>
+                          <w:lang w:val="pt-PT"/>
+                        </w:rPr>
+                      </w:pPr>
+                    </w:p>
+                    <w:p>
+                      <w:pPr>
+                        <w:spacing w:line="360" w:lineRule="auto"/>
+                        <w:jc w:val="center"/>
+                        <w:rPr>
+                          <w:sz w:val="24"/>
+                          <w:lang w:val="pt-PT"/>
                         </w:rPr>
                       </w:pPr>
                     </w:p>
@@ -1817,43 +2417,75 @@
                           </w:p>
                           <w:p>
                             <w:pPr>
-                              <w:spacing w:line="360" w:lineRule="auto"/>
+                              <w:spacing w:after="0" w:line="360" w:lineRule="auto"/>
                               <w:jc w:val="center"/>
                               <w:rPr>
                                 <w:rFonts w:ascii="Georgia" w:hAnsi="Georgia" w:cs="Aharoni"/>
-                                <w:sz w:val="24"/>
-                              </w:rPr>
-                            </w:pPr>
-                            <w:r>
-                              <w:rPr>
-                                <w:rFonts w:ascii="Georgia" w:hAnsi="Georgia" w:cs="Aharoni"/>
-                                <w:b/>
+                                <w:b/>
+                                <w:color w:val="000000" w:themeColor="text1"/>
                                 <w:sz w:val="26"/>
                                 <w:szCs w:val="26"/>
-                              </w:rPr>
-                              <w:t xml:space="preserve">Jorge </w:t>
-                            </w:r>
-                            <w:proofErr w:type="spellStart"/>
+                                <w:lang w:val="pt-PT"/>
+                              </w:rPr>
+                            </w:pPr>
                             <w:r>
                               <w:rPr>
                                 <w:rFonts w:ascii="Georgia" w:hAnsi="Georgia" w:cs="Aharoni"/>
                                 <w:b/>
+                                <w:color w:val="000000" w:themeColor="text1"/>
                                 <w:sz w:val="26"/>
                                 <w:szCs w:val="26"/>
-                              </w:rPr>
-                              <w:t>Sabino</w:t>
+                                <w:lang w:val="pt-PT"/>
+                              </w:rPr>
+                              <w:t>Jorge Sabino</w:t>
                             </w:r>
-                            <w:proofErr w:type="spellEnd"/>
+                          </w:p>
+                          <w:p>
+                            <w:pPr>
+                              <w:spacing w:after="0" w:line="360" w:lineRule="auto"/>
+                              <w:jc w:val="center"/>
+                              <w:rPr>
+                                <w:rFonts w:ascii="Georgia" w:hAnsi="Georgia" w:cs="Aharoni"/>
+                                <w:i/>
+                                <w:color w:val="404040" w:themeColor="text1" w:themeTint="BF"/>
+                                <w:sz w:val="24"/>
+                                <w:szCs w:val="24"/>
+                                <w:lang w:val="pt-PT"/>
+                              </w:rPr>
+                            </w:pPr>
+                            <w:hyperlink r:id="rId18" w:history="1">
+                              <w:r>
+                                <w:rPr>
+                                  <w:rStyle w:val="Hyperlink"/>
+                                  <w:rFonts w:ascii="Georgia" w:hAnsi="Georgia" w:cs="Aharoni"/>
+                                  <w:i/>
+                                  <w:color w:val="404040" w:themeColor="text1" w:themeTint="BF"/>
+                                  <w:sz w:val="24"/>
+                                  <w:szCs w:val="24"/>
+                                  <w:u w:val="none"/>
+                                  <w:lang w:val="pt-PT"/>
+                                </w:rPr>
+                                <w:t>jorgemiguelsabino@gmail.com</w:t>
+                              </w:r>
+                            </w:hyperlink>
+                          </w:p>
+                          <w:p>
+                            <w:pPr>
+                              <w:spacing w:after="0" w:line="360" w:lineRule="auto"/>
+                              <w:jc w:val="center"/>
+                              <w:rPr>
+                                <w:rFonts w:ascii="Georgia" w:hAnsi="Georgia" w:cs="Aharoni"/>
+                                <w:color w:val="404040" w:themeColor="text1" w:themeTint="BF"/>
+                                <w:sz w:val="24"/>
+                                <w:lang w:val="pt-PT"/>
+                              </w:rPr>
+                            </w:pPr>
                             <w:r>
                               <w:rPr>
-                                <w:rFonts w:ascii="Georgia" w:hAnsi="Georgia" w:cs="Aharoni"/>
-                              </w:rPr>
-                              <w:br/>
-                            </w:r>
-                            <w:r>
-                              <w:rPr>
                                 <w:rFonts w:ascii="Arial" w:hAnsi="Arial" w:cs="Arial"/>
-                                <w:sz w:val="24"/>
+                                <w:color w:val="404040" w:themeColor="text1" w:themeTint="BF"/>
+                                <w:sz w:val="24"/>
+                                <w:lang w:val="pt-PT"/>
                               </w:rPr>
                               <w:t>934819030</w:t>
                             </w:r>
@@ -1864,6 +2496,17 @@
                               <w:jc w:val="center"/>
                               <w:rPr>
                                 <w:sz w:val="24"/>
+                                <w:lang w:val="pt-PT"/>
+                              </w:rPr>
+                            </w:pPr>
+                          </w:p>
+                          <w:p>
+                            <w:pPr>
+                              <w:spacing w:line="360" w:lineRule="auto"/>
+                              <w:jc w:val="center"/>
+                              <w:rPr>
+                                <w:sz w:val="24"/>
+                                <w:lang w:val="pt-PT"/>
                               </w:rPr>
                             </w:pPr>
                           </w:p>
@@ -1886,7 +2529,7 @@
           </mc:Choice>
           <mc:Fallback>
             <w:pict>
-              <v:shape id="_x0000_s1033" type="#_x0000_t202" style="position:absolute;margin-left:278.1pt;margin-top:167.2pt;width:235.55pt;height:124.7pt;z-index:251669504;visibility:visible;mso-wrap-style:square;mso-width-percent:0;mso-height-percent:0;mso-wrap-distance-left:9pt;mso-wrap-distance-top:0;mso-wrap-distance-right:9pt;mso-wrap-distance-bottom:0;mso-position-horizontal:absolute;mso-position-horizontal-relative:text;mso-position-vertical:absolute;mso-position-vertical-relative:text;mso-width-percent:0;mso-height-percent:0;mso-width-relative:margin;mso-height-relative:margin;v-text-anchor:top" o:gfxdata="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">
+              <v:shape w14:anchorId="3C7BA001" id="_x0000_s1033" type="#_x0000_t202" style="position:absolute;margin-left:278.1pt;margin-top:167.2pt;width:235.55pt;height:124.7pt;z-index:251669504;visibility:visible;mso-wrap-style:square;mso-width-percent:0;mso-height-percent:0;mso-wrap-distance-left:9pt;mso-wrap-distance-top:0;mso-wrap-distance-right:9pt;mso-wrap-distance-bottom:0;mso-position-horizontal:absolute;mso-position-horizontal-relative:text;mso-position-vertical:absolute;mso-position-vertical-relative:text;mso-width-percent:0;mso-height-percent:0;mso-width-relative:margin;mso-height-relative:margin;v-text-anchor:top" o:gfxdata="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">
                 <v:textbox>
                   <w:txbxContent>
                     <w:p>
@@ -1922,43 +2565,75 @@
                     </w:p>
                     <w:p>
                       <w:pPr>
-                        <w:spacing w:line="360" w:lineRule="auto"/>
+                        <w:spacing w:after="0" w:line="360" w:lineRule="auto"/>
                         <w:jc w:val="center"/>
                         <w:rPr>
                           <w:rFonts w:ascii="Georgia" w:hAnsi="Georgia" w:cs="Aharoni"/>
-                          <w:sz w:val="24"/>
-                        </w:rPr>
-                      </w:pPr>
-                      <w:r>
-                        <w:rPr>
-                          <w:rFonts w:ascii="Georgia" w:hAnsi="Georgia" w:cs="Aharoni"/>
-                          <w:b/>
+                          <w:b/>
+                          <w:color w:val="000000" w:themeColor="text1"/>
                           <w:sz w:val="26"/>
                           <w:szCs w:val="26"/>
-                        </w:rPr>
-                        <w:t xml:space="preserve">Jorge </w:t>
-                      </w:r>
-                      <w:proofErr w:type="spellStart"/>
+                          <w:lang w:val="pt-PT"/>
+                        </w:rPr>
+                      </w:pPr>
                       <w:r>
                         <w:rPr>
                           <w:rFonts w:ascii="Georgia" w:hAnsi="Georgia" w:cs="Aharoni"/>
                           <w:b/>
+                          <w:color w:val="000000" w:themeColor="text1"/>
                           <w:sz w:val="26"/>
                           <w:szCs w:val="26"/>
-                        </w:rPr>
-                        <w:t>Sabino</w:t>
+                          <w:lang w:val="pt-PT"/>
+                        </w:rPr>
+                        <w:t>Jorge Sabino</w:t>
                       </w:r>
-                      <w:proofErr w:type="spellEnd"/>
+                    </w:p>
+                    <w:p>
+                      <w:pPr>
+                        <w:spacing w:after="0" w:line="360" w:lineRule="auto"/>
+                        <w:jc w:val="center"/>
+                        <w:rPr>
+                          <w:rFonts w:ascii="Georgia" w:hAnsi="Georgia" w:cs="Aharoni"/>
+                          <w:i/>
+                          <w:color w:val="404040" w:themeColor="text1" w:themeTint="BF"/>
+                          <w:sz w:val="24"/>
+                          <w:szCs w:val="24"/>
+                          <w:lang w:val="pt-PT"/>
+                        </w:rPr>
+                      </w:pPr>
+                      <w:hyperlink r:id="rId19" w:history="1">
+                        <w:r>
+                          <w:rPr>
+                            <w:rStyle w:val="Hyperlink"/>
+                            <w:rFonts w:ascii="Georgia" w:hAnsi="Georgia" w:cs="Aharoni"/>
+                            <w:i/>
+                            <w:color w:val="404040" w:themeColor="text1" w:themeTint="BF"/>
+                            <w:sz w:val="24"/>
+                            <w:szCs w:val="24"/>
+                            <w:u w:val="none"/>
+                            <w:lang w:val="pt-PT"/>
+                          </w:rPr>
+                          <w:t>jorgemiguelsabino@gmail.com</w:t>
+                        </w:r>
+                      </w:hyperlink>
+                    </w:p>
+                    <w:p>
+                      <w:pPr>
+                        <w:spacing w:after="0" w:line="360" w:lineRule="auto"/>
+                        <w:jc w:val="center"/>
+                        <w:rPr>
+                          <w:rFonts w:ascii="Georgia" w:hAnsi="Georgia" w:cs="Aharoni"/>
+                          <w:color w:val="404040" w:themeColor="text1" w:themeTint="BF"/>
+                          <w:sz w:val="24"/>
+                          <w:lang w:val="pt-PT"/>
+                        </w:rPr>
+                      </w:pPr>
                       <w:r>
                         <w:rPr>
-                          <w:rFonts w:ascii="Georgia" w:hAnsi="Georgia" w:cs="Aharoni"/>
-                        </w:rPr>
-                        <w:br/>
-                      </w:r>
-                      <w:r>
-                        <w:rPr>
                           <w:rFonts w:ascii="Arial" w:hAnsi="Arial" w:cs="Arial"/>
-                          <w:sz w:val="24"/>
+                          <w:color w:val="404040" w:themeColor="text1" w:themeTint="BF"/>
+                          <w:sz w:val="24"/>
+                          <w:lang w:val="pt-PT"/>
                         </w:rPr>
                         <w:t>934819030</w:t>
                       </w:r>
@@ -1969,6 +2644,17 @@
                         <w:jc w:val="center"/>
                         <w:rPr>
                           <w:sz w:val="24"/>
+                          <w:lang w:val="pt-PT"/>
+                        </w:rPr>
+                      </w:pPr>
+                    </w:p>
+                    <w:p>
+                      <w:pPr>
+                        <w:spacing w:line="360" w:lineRule="auto"/>
+                        <w:jc w:val="center"/>
+                        <w:rPr>
+                          <w:sz w:val="24"/>
+                          <w:lang w:val="pt-PT"/>
                         </w:rPr>
                       </w:pPr>
                     </w:p>
@@ -2063,43 +2749,75 @@
                           </w:p>
                           <w:p>
                             <w:pPr>
-                              <w:spacing w:line="360" w:lineRule="auto"/>
+                              <w:spacing w:after="0" w:line="360" w:lineRule="auto"/>
                               <w:jc w:val="center"/>
                               <w:rPr>
                                 <w:rFonts w:ascii="Georgia" w:hAnsi="Georgia" w:cs="Aharoni"/>
-                                <w:sz w:val="24"/>
-                              </w:rPr>
-                            </w:pPr>
-                            <w:r>
-                              <w:rPr>
-                                <w:rFonts w:ascii="Georgia" w:hAnsi="Georgia" w:cs="Aharoni"/>
-                                <w:b/>
+                                <w:b/>
+                                <w:color w:val="000000" w:themeColor="text1"/>
                                 <w:sz w:val="26"/>
                                 <w:szCs w:val="26"/>
-                              </w:rPr>
-                              <w:t xml:space="preserve">Jorge </w:t>
-                            </w:r>
-                            <w:proofErr w:type="spellStart"/>
+                                <w:lang w:val="pt-PT"/>
+                              </w:rPr>
+                            </w:pPr>
                             <w:r>
                               <w:rPr>
                                 <w:rFonts w:ascii="Georgia" w:hAnsi="Georgia" w:cs="Aharoni"/>
                                 <w:b/>
+                                <w:color w:val="000000" w:themeColor="text1"/>
                                 <w:sz w:val="26"/>
                                 <w:szCs w:val="26"/>
-                              </w:rPr>
-                              <w:t>Sabino</w:t>
+                                <w:lang w:val="pt-PT"/>
+                              </w:rPr>
+                              <w:t>Jorge Sabino</w:t>
                             </w:r>
-                            <w:proofErr w:type="spellEnd"/>
+                          </w:p>
+                          <w:p>
+                            <w:pPr>
+                              <w:spacing w:after="0" w:line="360" w:lineRule="auto"/>
+                              <w:jc w:val="center"/>
+                              <w:rPr>
+                                <w:rFonts w:ascii="Georgia" w:hAnsi="Georgia" w:cs="Aharoni"/>
+                                <w:i/>
+                                <w:color w:val="404040" w:themeColor="text1" w:themeTint="BF"/>
+                                <w:sz w:val="24"/>
+                                <w:szCs w:val="24"/>
+                                <w:lang w:val="pt-PT"/>
+                              </w:rPr>
+                            </w:pPr>
+                            <w:hyperlink r:id="rId20" w:history="1">
+                              <w:r>
+                                <w:rPr>
+                                  <w:rStyle w:val="Hyperlink"/>
+                                  <w:rFonts w:ascii="Georgia" w:hAnsi="Georgia" w:cs="Aharoni"/>
+                                  <w:i/>
+                                  <w:color w:val="404040" w:themeColor="text1" w:themeTint="BF"/>
+                                  <w:sz w:val="24"/>
+                                  <w:szCs w:val="24"/>
+                                  <w:u w:val="none"/>
+                                  <w:lang w:val="pt-PT"/>
+                                </w:rPr>
+                                <w:t>jorgemiguelsabino@gmail.com</w:t>
+                              </w:r>
+                            </w:hyperlink>
+                          </w:p>
+                          <w:p>
+                            <w:pPr>
+                              <w:spacing w:after="0" w:line="360" w:lineRule="auto"/>
+                              <w:jc w:val="center"/>
+                              <w:rPr>
+                                <w:rFonts w:ascii="Georgia" w:hAnsi="Georgia" w:cs="Aharoni"/>
+                                <w:color w:val="404040" w:themeColor="text1" w:themeTint="BF"/>
+                                <w:sz w:val="24"/>
+                                <w:lang w:val="pt-PT"/>
+                              </w:rPr>
+                            </w:pPr>
                             <w:r>
                               <w:rPr>
-                                <w:rFonts w:ascii="Georgia" w:hAnsi="Georgia" w:cs="Aharoni"/>
-                              </w:rPr>
-                              <w:br/>
-                            </w:r>
-                            <w:r>
-                              <w:rPr>
                                 <w:rFonts w:ascii="Arial" w:hAnsi="Arial" w:cs="Arial"/>
-                                <w:sz w:val="24"/>
+                                <w:color w:val="404040" w:themeColor="text1" w:themeTint="BF"/>
+                                <w:sz w:val="24"/>
+                                <w:lang w:val="pt-PT"/>
                               </w:rPr>
                               <w:t>934819030</w:t>
                             </w:r>
@@ -2110,6 +2828,17 @@
                               <w:jc w:val="center"/>
                               <w:rPr>
                                 <w:sz w:val="24"/>
+                                <w:lang w:val="pt-PT"/>
+                              </w:rPr>
+                            </w:pPr>
+                          </w:p>
+                          <w:p>
+                            <w:pPr>
+                              <w:spacing w:line="360" w:lineRule="auto"/>
+                              <w:jc w:val="center"/>
+                              <w:rPr>
+                                <w:sz w:val="24"/>
+                                <w:lang w:val="pt-PT"/>
                               </w:rPr>
                             </w:pPr>
                           </w:p>
@@ -2132,7 +2861,7 @@
           </mc:Choice>
           <mc:Fallback>
             <w:pict>
-              <v:shape id="_x0000_s1034" type="#_x0000_t202" style="position:absolute;margin-left:14.2pt;margin-top:167.2pt;width:235.55pt;height:124.7pt;z-index:251668480;visibility:visible;mso-wrap-style:square;mso-width-percent:0;mso-height-percent:0;mso-wrap-distance-left:9pt;mso-wrap-distance-top:0;mso-wrap-distance-right:9pt;mso-wrap-distance-bottom:0;mso-position-horizontal:absolute;mso-position-horizontal-relative:text;mso-position-vertical:absolute;mso-position-vertical-relative:text;mso-width-percent:0;mso-height-percent:0;mso-width-relative:margin;mso-height-relative:margin;v-text-anchor:top" o:gfxdata="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">
+              <v:shape w14:anchorId="7ECA7EE3" id="_x0000_s1034" type="#_x0000_t202" style="position:absolute;margin-left:14.2pt;margin-top:167.2pt;width:235.55pt;height:124.7pt;z-index:251668480;visibility:visible;mso-wrap-style:square;mso-width-percent:0;mso-height-percent:0;mso-wrap-distance-left:9pt;mso-wrap-distance-top:0;mso-wrap-distance-right:9pt;mso-wrap-distance-bottom:0;mso-position-horizontal:absolute;mso-position-horizontal-relative:text;mso-position-vertical:absolute;mso-position-vertical-relative:text;mso-width-percent:0;mso-height-percent:0;mso-width-relative:margin;mso-height-relative:margin;v-text-anchor:top" o:gfxdata="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">
                 <v:textbox>
                   <w:txbxContent>
                     <w:p>
@@ -2168,43 +2897,75 @@
                     </w:p>
                     <w:p>
                       <w:pPr>
-                        <w:spacing w:line="360" w:lineRule="auto"/>
+                        <w:spacing w:after="0" w:line="360" w:lineRule="auto"/>
                         <w:jc w:val="center"/>
                         <w:rPr>
                           <w:rFonts w:ascii="Georgia" w:hAnsi="Georgia" w:cs="Aharoni"/>
-                          <w:sz w:val="24"/>
-                        </w:rPr>
-                      </w:pPr>
-                      <w:r>
-                        <w:rPr>
-                          <w:rFonts w:ascii="Georgia" w:hAnsi="Georgia" w:cs="Aharoni"/>
-                          <w:b/>
+                          <w:b/>
+                          <w:color w:val="000000" w:themeColor="text1"/>
                           <w:sz w:val="26"/>
                           <w:szCs w:val="26"/>
-                        </w:rPr>
-                        <w:t xml:space="preserve">Jorge </w:t>
-                      </w:r>
-                      <w:proofErr w:type="spellStart"/>
+                          <w:lang w:val="pt-PT"/>
+                        </w:rPr>
+                      </w:pPr>
                       <w:r>
                         <w:rPr>
                           <w:rFonts w:ascii="Georgia" w:hAnsi="Georgia" w:cs="Aharoni"/>
                           <w:b/>
+                          <w:color w:val="000000" w:themeColor="text1"/>
                           <w:sz w:val="26"/>
                           <w:szCs w:val="26"/>
-                        </w:rPr>
-                        <w:t>Sabino</w:t>
+                          <w:lang w:val="pt-PT"/>
+                        </w:rPr>
+                        <w:t>Jorge Sabino</w:t>
                       </w:r>
-                      <w:proofErr w:type="spellEnd"/>
+                    </w:p>
+                    <w:p>
+                      <w:pPr>
+                        <w:spacing w:after="0" w:line="360" w:lineRule="auto"/>
+                        <w:jc w:val="center"/>
+                        <w:rPr>
+                          <w:rFonts w:ascii="Georgia" w:hAnsi="Georgia" w:cs="Aharoni"/>
+                          <w:i/>
+                          <w:color w:val="404040" w:themeColor="text1" w:themeTint="BF"/>
+                          <w:sz w:val="24"/>
+                          <w:szCs w:val="24"/>
+                          <w:lang w:val="pt-PT"/>
+                        </w:rPr>
+                      </w:pPr>
+                      <w:hyperlink r:id="rId21" w:history="1">
+                        <w:r>
+                          <w:rPr>
+                            <w:rStyle w:val="Hyperlink"/>
+                            <w:rFonts w:ascii="Georgia" w:hAnsi="Georgia" w:cs="Aharoni"/>
+                            <w:i/>
+                            <w:color w:val="404040" w:themeColor="text1" w:themeTint="BF"/>
+                            <w:sz w:val="24"/>
+                            <w:szCs w:val="24"/>
+                            <w:u w:val="none"/>
+                            <w:lang w:val="pt-PT"/>
+                          </w:rPr>
+                          <w:t>jorgemiguelsabino@gmail.com</w:t>
+                        </w:r>
+                      </w:hyperlink>
+                    </w:p>
+                    <w:p>
+                      <w:pPr>
+                        <w:spacing w:after="0" w:line="360" w:lineRule="auto"/>
+                        <w:jc w:val="center"/>
+                        <w:rPr>
+                          <w:rFonts w:ascii="Georgia" w:hAnsi="Georgia" w:cs="Aharoni"/>
+                          <w:color w:val="404040" w:themeColor="text1" w:themeTint="BF"/>
+                          <w:sz w:val="24"/>
+                          <w:lang w:val="pt-PT"/>
+                        </w:rPr>
+                      </w:pPr>
                       <w:r>
                         <w:rPr>
-                          <w:rFonts w:ascii="Georgia" w:hAnsi="Georgia" w:cs="Aharoni"/>
-                        </w:rPr>
-                        <w:br/>
-                      </w:r>
-                      <w:r>
-                        <w:rPr>
                           <w:rFonts w:ascii="Arial" w:hAnsi="Arial" w:cs="Arial"/>
-                          <w:sz w:val="24"/>
+                          <w:color w:val="404040" w:themeColor="text1" w:themeTint="BF"/>
+                          <w:sz w:val="24"/>
+                          <w:lang w:val="pt-PT"/>
                         </w:rPr>
                         <w:t>934819030</w:t>
                       </w:r>
@@ -2215,6 +2976,17 @@
                         <w:jc w:val="center"/>
                         <w:rPr>
                           <w:sz w:val="24"/>
+                          <w:lang w:val="pt-PT"/>
+                        </w:rPr>
+                      </w:pPr>
+                    </w:p>
+                    <w:p>
+                      <w:pPr>
+                        <w:spacing w:line="360" w:lineRule="auto"/>
+                        <w:jc w:val="center"/>
+                        <w:rPr>
+                          <w:sz w:val="24"/>
+                          <w:lang w:val="pt-PT"/>
                         </w:rPr>
                       </w:pPr>
                     </w:p>
@@ -2309,43 +3081,75 @@
                           </w:p>
                           <w:p>
                             <w:pPr>
-                              <w:spacing w:line="360" w:lineRule="auto"/>
+                              <w:spacing w:after="0" w:line="360" w:lineRule="auto"/>
                               <w:jc w:val="center"/>
                               <w:rPr>
                                 <w:rFonts w:ascii="Georgia" w:hAnsi="Georgia" w:cs="Aharoni"/>
-                                <w:sz w:val="24"/>
-                              </w:rPr>
-                            </w:pPr>
-                            <w:r>
-                              <w:rPr>
-                                <w:rFonts w:ascii="Georgia" w:hAnsi="Georgia" w:cs="Aharoni"/>
-                                <w:b/>
+                                <w:b/>
+                                <w:color w:val="000000" w:themeColor="text1"/>
                                 <w:sz w:val="26"/>
                                 <w:szCs w:val="26"/>
-                              </w:rPr>
-                              <w:t xml:space="preserve">Jorge </w:t>
-                            </w:r>
-                            <w:proofErr w:type="spellStart"/>
+                                <w:lang w:val="pt-PT"/>
+                              </w:rPr>
+                            </w:pPr>
                             <w:r>
                               <w:rPr>
                                 <w:rFonts w:ascii="Georgia" w:hAnsi="Georgia" w:cs="Aharoni"/>
                                 <w:b/>
+                                <w:color w:val="000000" w:themeColor="text1"/>
                                 <w:sz w:val="26"/>
                                 <w:szCs w:val="26"/>
-                              </w:rPr>
-                              <w:t>Sabino</w:t>
+                                <w:lang w:val="pt-PT"/>
+                              </w:rPr>
+                              <w:t>Jorge Sabino</w:t>
                             </w:r>
-                            <w:proofErr w:type="spellEnd"/>
+                          </w:p>
+                          <w:p>
+                            <w:pPr>
+                              <w:spacing w:after="0" w:line="360" w:lineRule="auto"/>
+                              <w:jc w:val="center"/>
+                              <w:rPr>
+                                <w:rFonts w:ascii="Georgia" w:hAnsi="Georgia" w:cs="Aharoni"/>
+                                <w:i/>
+                                <w:color w:val="404040" w:themeColor="text1" w:themeTint="BF"/>
+                                <w:sz w:val="24"/>
+                                <w:szCs w:val="24"/>
+                                <w:lang w:val="pt-PT"/>
+                              </w:rPr>
+                            </w:pPr>
+                            <w:hyperlink r:id="rId22" w:history="1">
+                              <w:r>
+                                <w:rPr>
+                                  <w:rStyle w:val="Hyperlink"/>
+                                  <w:rFonts w:ascii="Georgia" w:hAnsi="Georgia" w:cs="Aharoni"/>
+                                  <w:i/>
+                                  <w:color w:val="404040" w:themeColor="text1" w:themeTint="BF"/>
+                                  <w:sz w:val="24"/>
+                                  <w:szCs w:val="24"/>
+                                  <w:u w:val="none"/>
+                                  <w:lang w:val="pt-PT"/>
+                                </w:rPr>
+                                <w:t>jorgemiguelsabino@gmail.com</w:t>
+                              </w:r>
+                            </w:hyperlink>
+                          </w:p>
+                          <w:p>
+                            <w:pPr>
+                              <w:spacing w:after="0" w:line="360" w:lineRule="auto"/>
+                              <w:jc w:val="center"/>
+                              <w:rPr>
+                                <w:rFonts w:ascii="Georgia" w:hAnsi="Georgia" w:cs="Aharoni"/>
+                                <w:color w:val="404040" w:themeColor="text1" w:themeTint="BF"/>
+                                <w:sz w:val="24"/>
+                                <w:lang w:val="pt-PT"/>
+                              </w:rPr>
+                            </w:pPr>
                             <w:r>
                               <w:rPr>
-                                <w:rFonts w:ascii="Georgia" w:hAnsi="Georgia" w:cs="Aharoni"/>
-                              </w:rPr>
-                              <w:br/>
-                            </w:r>
-                            <w:r>
-                              <w:rPr>
                                 <w:rFonts w:ascii="Arial" w:hAnsi="Arial" w:cs="Arial"/>
-                                <w:sz w:val="24"/>
+                                <w:color w:val="404040" w:themeColor="text1" w:themeTint="BF"/>
+                                <w:sz w:val="24"/>
+                                <w:lang w:val="pt-PT"/>
                               </w:rPr>
                               <w:t>934819030</w:t>
                             </w:r>
@@ -2356,6 +3160,17 @@
                               <w:jc w:val="center"/>
                               <w:rPr>
                                 <w:sz w:val="24"/>
+                                <w:lang w:val="pt-PT"/>
+                              </w:rPr>
+                            </w:pPr>
+                          </w:p>
+                          <w:p>
+                            <w:pPr>
+                              <w:spacing w:line="360" w:lineRule="auto"/>
+                              <w:jc w:val="center"/>
+                              <w:rPr>
+                                <w:sz w:val="24"/>
+                                <w:lang w:val="pt-PT"/>
                               </w:rPr>
                             </w:pPr>
                           </w:p>
@@ -2378,7 +3193,7 @@
           </mc:Choice>
           <mc:Fallback>
             <w:pict>
-              <v:shape id="_x0000_s1035" type="#_x0000_t202" style="position:absolute;margin-left:541.4pt;margin-top:13.95pt;width:235.55pt;height:124.7pt;z-index:251666432;visibility:visible;mso-wrap-style:square;mso-width-percent:0;mso-height-percent:0;mso-wrap-distance-left:9pt;mso-wrap-distance-top:0;mso-wrap-distance-right:9pt;mso-wrap-distance-bottom:0;mso-position-horizontal:absolute;mso-position-horizontal-relative:text;mso-position-vertical:absolute;mso-position-vertical-relative:text;mso-width-percent:0;mso-height-percent:0;mso-width-relative:margin;mso-height-relative:margin;v-text-anchor:top" o:gfxdata="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">
+              <v:shape w14:anchorId="0362D90B" id="_x0000_s1035" type="#_x0000_t202" style="position:absolute;margin-left:541.4pt;margin-top:13.95pt;width:235.55pt;height:124.7pt;z-index:251666432;visibility:visible;mso-wrap-style:square;mso-width-percent:0;mso-height-percent:0;mso-wrap-distance-left:9pt;mso-wrap-distance-top:0;mso-wrap-distance-right:9pt;mso-wrap-distance-bottom:0;mso-position-horizontal:absolute;mso-position-horizontal-relative:text;mso-position-vertical:absolute;mso-position-vertical-relative:text;mso-width-percent:0;mso-height-percent:0;mso-width-relative:margin;mso-height-relative:margin;v-text-anchor:top" o:gfxdata="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">
                 <v:textbox>
                   <w:txbxContent>
                     <w:p>
@@ -2414,43 +3229,75 @@
                     </w:p>
                     <w:p>
                       <w:pPr>
-                        <w:spacing w:line="360" w:lineRule="auto"/>
+                        <w:spacing w:after="0" w:line="360" w:lineRule="auto"/>
                         <w:jc w:val="center"/>
                         <w:rPr>
                           <w:rFonts w:ascii="Georgia" w:hAnsi="Georgia" w:cs="Aharoni"/>
-                          <w:sz w:val="24"/>
-                        </w:rPr>
-                      </w:pPr>
-                      <w:r>
-                        <w:rPr>
-                          <w:rFonts w:ascii="Georgia" w:hAnsi="Georgia" w:cs="Aharoni"/>
-                          <w:b/>
+                          <w:b/>
+                          <w:color w:val="000000" w:themeColor="text1"/>
                           <w:sz w:val="26"/>
                           <w:szCs w:val="26"/>
-                        </w:rPr>
-                        <w:t xml:space="preserve">Jorge </w:t>
-                      </w:r>
-                      <w:proofErr w:type="spellStart"/>
+                          <w:lang w:val="pt-PT"/>
+                        </w:rPr>
+                      </w:pPr>
                       <w:r>
                         <w:rPr>
                           <w:rFonts w:ascii="Georgia" w:hAnsi="Georgia" w:cs="Aharoni"/>
                           <w:b/>
+                          <w:color w:val="000000" w:themeColor="text1"/>
                           <w:sz w:val="26"/>
                           <w:szCs w:val="26"/>
-                        </w:rPr>
-                        <w:t>Sabino</w:t>
+                          <w:lang w:val="pt-PT"/>
+                        </w:rPr>
+                        <w:t>Jorge Sabino</w:t>
                       </w:r>
-                      <w:proofErr w:type="spellEnd"/>
+                    </w:p>
+                    <w:p>
+                      <w:pPr>
+                        <w:spacing w:after="0" w:line="360" w:lineRule="auto"/>
+                        <w:jc w:val="center"/>
+                        <w:rPr>
+                          <w:rFonts w:ascii="Georgia" w:hAnsi="Georgia" w:cs="Aharoni"/>
+                          <w:i/>
+                          <w:color w:val="404040" w:themeColor="text1" w:themeTint="BF"/>
+                          <w:sz w:val="24"/>
+                          <w:szCs w:val="24"/>
+                          <w:lang w:val="pt-PT"/>
+                        </w:rPr>
+                      </w:pPr>
+                      <w:hyperlink r:id="rId23" w:history="1">
+                        <w:r>
+                          <w:rPr>
+                            <w:rStyle w:val="Hyperlink"/>
+                            <w:rFonts w:ascii="Georgia" w:hAnsi="Georgia" w:cs="Aharoni"/>
+                            <w:i/>
+                            <w:color w:val="404040" w:themeColor="text1" w:themeTint="BF"/>
+                            <w:sz w:val="24"/>
+                            <w:szCs w:val="24"/>
+                            <w:u w:val="none"/>
+                            <w:lang w:val="pt-PT"/>
+                          </w:rPr>
+                          <w:t>jorgemiguelsabino@gmail.com</w:t>
+                        </w:r>
+                      </w:hyperlink>
+                    </w:p>
+                    <w:p>
+                      <w:pPr>
+                        <w:spacing w:after="0" w:line="360" w:lineRule="auto"/>
+                        <w:jc w:val="center"/>
+                        <w:rPr>
+                          <w:rFonts w:ascii="Georgia" w:hAnsi="Georgia" w:cs="Aharoni"/>
+                          <w:color w:val="404040" w:themeColor="text1" w:themeTint="BF"/>
+                          <w:sz w:val="24"/>
+                          <w:lang w:val="pt-PT"/>
+                        </w:rPr>
+                      </w:pPr>
                       <w:r>
                         <w:rPr>
-                          <w:rFonts w:ascii="Georgia" w:hAnsi="Georgia" w:cs="Aharoni"/>
-                        </w:rPr>
-                        <w:br/>
-                      </w:r>
-                      <w:r>
-                        <w:rPr>
                           <w:rFonts w:ascii="Arial" w:hAnsi="Arial" w:cs="Arial"/>
-                          <w:sz w:val="24"/>
+                          <w:color w:val="404040" w:themeColor="text1" w:themeTint="BF"/>
+                          <w:sz w:val="24"/>
+                          <w:lang w:val="pt-PT"/>
                         </w:rPr>
                         <w:t>934819030</w:t>
                       </w:r>
@@ -2461,6 +3308,17 @@
                         <w:jc w:val="center"/>
                         <w:rPr>
                           <w:sz w:val="24"/>
+                          <w:lang w:val="pt-PT"/>
+                        </w:rPr>
+                      </w:pPr>
+                    </w:p>
+                    <w:p>
+                      <w:pPr>
+                        <w:spacing w:line="360" w:lineRule="auto"/>
+                        <w:jc w:val="center"/>
+                        <w:rPr>
+                          <w:sz w:val="24"/>
+                          <w:lang w:val="pt-PT"/>
                         </w:rPr>
                       </w:pPr>
                     </w:p>
@@ -2555,43 +3413,75 @@
                           </w:p>
                           <w:p>
                             <w:pPr>
-                              <w:spacing w:line="360" w:lineRule="auto"/>
+                              <w:spacing w:after="0" w:line="360" w:lineRule="auto"/>
                               <w:jc w:val="center"/>
                               <w:rPr>
                                 <w:rFonts w:ascii="Georgia" w:hAnsi="Georgia" w:cs="Aharoni"/>
-                                <w:sz w:val="24"/>
-                              </w:rPr>
-                            </w:pPr>
-                            <w:r>
-                              <w:rPr>
-                                <w:rFonts w:ascii="Georgia" w:hAnsi="Georgia" w:cs="Aharoni"/>
-                                <w:b/>
+                                <w:b/>
+                                <w:color w:val="000000" w:themeColor="text1"/>
                                 <w:sz w:val="26"/>
                                 <w:szCs w:val="26"/>
-                              </w:rPr>
-                              <w:t xml:space="preserve">Jorge </w:t>
-                            </w:r>
-                            <w:proofErr w:type="spellStart"/>
+                                <w:lang w:val="pt-PT"/>
+                              </w:rPr>
+                            </w:pPr>
                             <w:r>
                               <w:rPr>
                                 <w:rFonts w:ascii="Georgia" w:hAnsi="Georgia" w:cs="Aharoni"/>
                                 <w:b/>
+                                <w:color w:val="000000" w:themeColor="text1"/>
                                 <w:sz w:val="26"/>
                                 <w:szCs w:val="26"/>
-                              </w:rPr>
-                              <w:t>Sabino</w:t>
+                                <w:lang w:val="pt-PT"/>
+                              </w:rPr>
+                              <w:t>Jorge Sabino</w:t>
                             </w:r>
-                            <w:proofErr w:type="spellEnd"/>
+                          </w:p>
+                          <w:p>
+                            <w:pPr>
+                              <w:spacing w:after="0" w:line="360" w:lineRule="auto"/>
+                              <w:jc w:val="center"/>
+                              <w:rPr>
+                                <w:rFonts w:ascii="Georgia" w:hAnsi="Georgia" w:cs="Aharoni"/>
+                                <w:i/>
+                                <w:color w:val="404040" w:themeColor="text1" w:themeTint="BF"/>
+                                <w:sz w:val="24"/>
+                                <w:szCs w:val="24"/>
+                                <w:lang w:val="pt-PT"/>
+                              </w:rPr>
+                            </w:pPr>
+                            <w:hyperlink r:id="rId24" w:history="1">
+                              <w:r>
+                                <w:rPr>
+                                  <w:rStyle w:val="Hyperlink"/>
+                                  <w:rFonts w:ascii="Georgia" w:hAnsi="Georgia" w:cs="Aharoni"/>
+                                  <w:i/>
+                                  <w:color w:val="404040" w:themeColor="text1" w:themeTint="BF"/>
+                                  <w:sz w:val="24"/>
+                                  <w:szCs w:val="24"/>
+                                  <w:u w:val="none"/>
+                                  <w:lang w:val="pt-PT"/>
+                                </w:rPr>
+                                <w:t>jorgemiguelsabino@gmail.com</w:t>
+                              </w:r>
+                            </w:hyperlink>
+                          </w:p>
+                          <w:p>
+                            <w:pPr>
+                              <w:spacing w:after="0" w:line="360" w:lineRule="auto"/>
+                              <w:jc w:val="center"/>
+                              <w:rPr>
+                                <w:rFonts w:ascii="Georgia" w:hAnsi="Georgia" w:cs="Aharoni"/>
+                                <w:color w:val="404040" w:themeColor="text1" w:themeTint="BF"/>
+                                <w:sz w:val="24"/>
+                                <w:lang w:val="pt-PT"/>
+                              </w:rPr>
+                            </w:pPr>
                             <w:r>
                               <w:rPr>
-                                <w:rFonts w:ascii="Georgia" w:hAnsi="Georgia" w:cs="Aharoni"/>
-                              </w:rPr>
-                              <w:br/>
-                            </w:r>
-                            <w:r>
-                              <w:rPr>
                                 <w:rFonts w:ascii="Arial" w:hAnsi="Arial" w:cs="Arial"/>
-                                <w:sz w:val="24"/>
+                                <w:color w:val="404040" w:themeColor="text1" w:themeTint="BF"/>
+                                <w:sz w:val="24"/>
+                                <w:lang w:val="pt-PT"/>
                               </w:rPr>
                               <w:t>934819030</w:t>
                             </w:r>
@@ -2602,6 +3492,17 @@
                               <w:jc w:val="center"/>
                               <w:rPr>
                                 <w:sz w:val="24"/>
+                                <w:lang w:val="pt-PT"/>
+                              </w:rPr>
+                            </w:pPr>
+                          </w:p>
+                          <w:p>
+                            <w:pPr>
+                              <w:spacing w:line="360" w:lineRule="auto"/>
+                              <w:jc w:val="center"/>
+                              <w:rPr>
+                                <w:sz w:val="24"/>
+                                <w:lang w:val="pt-PT"/>
                               </w:rPr>
                             </w:pPr>
                           </w:p>
@@ -2624,7 +3525,7 @@
           </mc:Choice>
           <mc:Fallback>
             <w:pict>
-              <v:shape id="_x0000_s1036" type="#_x0000_t202" style="position:absolute;margin-left:278.1pt;margin-top:14.2pt;width:235.55pt;height:124.7pt;z-index:251663360;visibility:visible;mso-wrap-style:square;mso-width-percent:0;mso-height-percent:0;mso-wrap-distance-left:9pt;mso-wrap-distance-top:0;mso-wrap-distance-right:9pt;mso-wrap-distance-bottom:0;mso-position-horizontal:absolute;mso-position-horizontal-relative:text;mso-position-vertical:absolute;mso-position-vertical-relative:text;mso-width-percent:0;mso-height-percent:0;mso-width-relative:margin;mso-height-relative:margin;v-text-anchor:top" o:gfxdata="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">
+              <v:shape w14:anchorId="1D0BAAB9" id="_x0000_s1036" type="#_x0000_t202" style="position:absolute;margin-left:278.1pt;margin-top:14.2pt;width:235.55pt;height:124.7pt;z-index:251663360;visibility:visible;mso-wrap-style:square;mso-width-percent:0;mso-height-percent:0;mso-wrap-distance-left:9pt;mso-wrap-distance-top:0;mso-wrap-distance-right:9pt;mso-wrap-distance-bottom:0;mso-position-horizontal:absolute;mso-position-horizontal-relative:text;mso-position-vertical:absolute;mso-position-vertical-relative:text;mso-width-percent:0;mso-height-percent:0;mso-width-relative:margin;mso-height-relative:margin;v-text-anchor:top" o:gfxdata="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">
                 <v:textbox>
                   <w:txbxContent>
                     <w:p>
@@ -2660,43 +3561,75 @@
                     </w:p>
                     <w:p>
                       <w:pPr>
-                        <w:spacing w:line="360" w:lineRule="auto"/>
+                        <w:spacing w:after="0" w:line="360" w:lineRule="auto"/>
                         <w:jc w:val="center"/>
                         <w:rPr>
                           <w:rFonts w:ascii="Georgia" w:hAnsi="Georgia" w:cs="Aharoni"/>
-                          <w:sz w:val="24"/>
-                        </w:rPr>
-                      </w:pPr>
-                      <w:r>
-                        <w:rPr>
-                          <w:rFonts w:ascii="Georgia" w:hAnsi="Georgia" w:cs="Aharoni"/>
-                          <w:b/>
+                          <w:b/>
+                          <w:color w:val="000000" w:themeColor="text1"/>
                           <w:sz w:val="26"/>
                           <w:szCs w:val="26"/>
-                        </w:rPr>
-                        <w:t xml:space="preserve">Jorge </w:t>
-                      </w:r>
-                      <w:proofErr w:type="spellStart"/>
+                          <w:lang w:val="pt-PT"/>
+                        </w:rPr>
+                      </w:pPr>
                       <w:r>
                         <w:rPr>
                           <w:rFonts w:ascii="Georgia" w:hAnsi="Georgia" w:cs="Aharoni"/>
                           <w:b/>
+                          <w:color w:val="000000" w:themeColor="text1"/>
                           <w:sz w:val="26"/>
                           <w:szCs w:val="26"/>
-                        </w:rPr>
-                        <w:t>Sabino</w:t>
+                          <w:lang w:val="pt-PT"/>
+                        </w:rPr>
+                        <w:t>Jorge Sabino</w:t>
                       </w:r>
-                      <w:proofErr w:type="spellEnd"/>
+                    </w:p>
+                    <w:p>
+                      <w:pPr>
+                        <w:spacing w:after="0" w:line="360" w:lineRule="auto"/>
+                        <w:jc w:val="center"/>
+                        <w:rPr>
+                          <w:rFonts w:ascii="Georgia" w:hAnsi="Georgia" w:cs="Aharoni"/>
+                          <w:i/>
+                          <w:color w:val="404040" w:themeColor="text1" w:themeTint="BF"/>
+                          <w:sz w:val="24"/>
+                          <w:szCs w:val="24"/>
+                          <w:lang w:val="pt-PT"/>
+                        </w:rPr>
+                      </w:pPr>
+                      <w:hyperlink r:id="rId25" w:history="1">
+                        <w:r>
+                          <w:rPr>
+                            <w:rStyle w:val="Hyperlink"/>
+                            <w:rFonts w:ascii="Georgia" w:hAnsi="Georgia" w:cs="Aharoni"/>
+                            <w:i/>
+                            <w:color w:val="404040" w:themeColor="text1" w:themeTint="BF"/>
+                            <w:sz w:val="24"/>
+                            <w:szCs w:val="24"/>
+                            <w:u w:val="none"/>
+                            <w:lang w:val="pt-PT"/>
+                          </w:rPr>
+                          <w:t>jorgemiguelsabino@gmail.com</w:t>
+                        </w:r>
+                      </w:hyperlink>
+                    </w:p>
+                    <w:p>
+                      <w:pPr>
+                        <w:spacing w:after="0" w:line="360" w:lineRule="auto"/>
+                        <w:jc w:val="center"/>
+                        <w:rPr>
+                          <w:rFonts w:ascii="Georgia" w:hAnsi="Georgia" w:cs="Aharoni"/>
+                          <w:color w:val="404040" w:themeColor="text1" w:themeTint="BF"/>
+                          <w:sz w:val="24"/>
+                          <w:lang w:val="pt-PT"/>
+                        </w:rPr>
+                      </w:pPr>
                       <w:r>
                         <w:rPr>
-                          <w:rFonts w:ascii="Georgia" w:hAnsi="Georgia" w:cs="Aharoni"/>
-                        </w:rPr>
-                        <w:br/>
-                      </w:r>
-                      <w:r>
-                        <w:rPr>
                           <w:rFonts w:ascii="Arial" w:hAnsi="Arial" w:cs="Arial"/>
-                          <w:sz w:val="24"/>
+                          <w:color w:val="404040" w:themeColor="text1" w:themeTint="BF"/>
+                          <w:sz w:val="24"/>
+                          <w:lang w:val="pt-PT"/>
                         </w:rPr>
                         <w:t>934819030</w:t>
                       </w:r>
@@ -2707,6 +3640,17 @@
                         <w:jc w:val="center"/>
                         <w:rPr>
                           <w:sz w:val="24"/>
+                          <w:lang w:val="pt-PT"/>
+                        </w:rPr>
+                      </w:pPr>
+                    </w:p>
+                    <w:p>
+                      <w:pPr>
+                        <w:spacing w:line="360" w:lineRule="auto"/>
+                        <w:jc w:val="center"/>
+                        <w:rPr>
+                          <w:sz w:val="24"/>
+                          <w:lang w:val="pt-PT"/>
                         </w:rPr>
                       </w:pPr>
                     </w:p>
@@ -2801,43 +3745,75 @@
                           </w:p>
                           <w:p>
                             <w:pPr>
-                              <w:spacing w:line="360" w:lineRule="auto"/>
+                              <w:spacing w:after="0" w:line="360" w:lineRule="auto"/>
                               <w:jc w:val="center"/>
                               <w:rPr>
                                 <w:rFonts w:ascii="Georgia" w:hAnsi="Georgia" w:cs="Aharoni"/>
-                                <w:sz w:val="24"/>
-                              </w:rPr>
-                            </w:pPr>
-                            <w:r>
-                              <w:rPr>
-                                <w:rFonts w:ascii="Georgia" w:hAnsi="Georgia" w:cs="Aharoni"/>
-                                <w:b/>
+                                <w:b/>
+                                <w:color w:val="000000" w:themeColor="text1"/>
                                 <w:sz w:val="26"/>
                                 <w:szCs w:val="26"/>
-                              </w:rPr>
-                              <w:t xml:space="preserve">Jorge </w:t>
-                            </w:r>
-                            <w:proofErr w:type="spellStart"/>
+                                <w:lang w:val="pt-PT"/>
+                              </w:rPr>
+                            </w:pPr>
                             <w:r>
                               <w:rPr>
                                 <w:rFonts w:ascii="Georgia" w:hAnsi="Georgia" w:cs="Aharoni"/>
                                 <w:b/>
+                                <w:color w:val="000000" w:themeColor="text1"/>
                                 <w:sz w:val="26"/>
                                 <w:szCs w:val="26"/>
-                              </w:rPr>
-                              <w:t>Sabino</w:t>
+                                <w:lang w:val="pt-PT"/>
+                              </w:rPr>
+                              <w:t>Jorge Sabino</w:t>
                             </w:r>
-                            <w:proofErr w:type="spellEnd"/>
+                          </w:p>
+                          <w:p>
+                            <w:pPr>
+                              <w:spacing w:after="0" w:line="360" w:lineRule="auto"/>
+                              <w:jc w:val="center"/>
+                              <w:rPr>
+                                <w:rFonts w:ascii="Georgia" w:hAnsi="Georgia" w:cs="Aharoni"/>
+                                <w:i/>
+                                <w:color w:val="404040" w:themeColor="text1" w:themeTint="BF"/>
+                                <w:sz w:val="24"/>
+                                <w:szCs w:val="24"/>
+                                <w:lang w:val="pt-PT"/>
+                              </w:rPr>
+                            </w:pPr>
+                            <w:hyperlink r:id="rId26" w:history="1">
+                              <w:r>
+                                <w:rPr>
+                                  <w:rStyle w:val="Hyperlink"/>
+                                  <w:rFonts w:ascii="Georgia" w:hAnsi="Georgia" w:cs="Aharoni"/>
+                                  <w:i/>
+                                  <w:color w:val="404040" w:themeColor="text1" w:themeTint="BF"/>
+                                  <w:sz w:val="24"/>
+                                  <w:szCs w:val="24"/>
+                                  <w:u w:val="none"/>
+                                  <w:lang w:val="pt-PT"/>
+                                </w:rPr>
+                                <w:t>jorgemiguelsabino@gmail.com</w:t>
+                              </w:r>
+                            </w:hyperlink>
+                          </w:p>
+                          <w:p>
+                            <w:pPr>
+                              <w:spacing w:after="0" w:line="360" w:lineRule="auto"/>
+                              <w:jc w:val="center"/>
+                              <w:rPr>
+                                <w:rFonts w:ascii="Georgia" w:hAnsi="Georgia" w:cs="Aharoni"/>
+                                <w:color w:val="404040" w:themeColor="text1" w:themeTint="BF"/>
+                                <w:sz w:val="24"/>
+                                <w:lang w:val="pt-PT"/>
+                              </w:rPr>
+                            </w:pPr>
                             <w:r>
                               <w:rPr>
-                                <w:rFonts w:ascii="Georgia" w:hAnsi="Georgia" w:cs="Aharoni"/>
-                              </w:rPr>
-                              <w:br/>
-                            </w:r>
-                            <w:r>
-                              <w:rPr>
                                 <w:rFonts w:ascii="Arial" w:hAnsi="Arial" w:cs="Arial"/>
-                                <w:sz w:val="24"/>
+                                <w:color w:val="404040" w:themeColor="text1" w:themeTint="BF"/>
+                                <w:sz w:val="24"/>
+                                <w:lang w:val="pt-PT"/>
                               </w:rPr>
                               <w:t>934819030</w:t>
                             </w:r>
@@ -2848,6 +3824,7 @@
                               <w:jc w:val="center"/>
                               <w:rPr>
                                 <w:sz w:val="24"/>
+                                <w:lang w:val="pt-PT"/>
                               </w:rPr>
                             </w:pPr>
                           </w:p>
@@ -2870,7 +3847,7 @@
           </mc:Choice>
           <mc:Fallback>
             <w:pict>
-              <v:shape id="_x0000_s1037" type="#_x0000_t202" style="position:absolute;margin-left:14.2pt;margin-top:14.25pt;width:235.55pt;height:124.7pt;z-index:251661312;visibility:visible;mso-wrap-style:square;mso-width-percent:0;mso-height-percent:0;mso-wrap-distance-left:9pt;mso-wrap-distance-top:0;mso-wrap-distance-right:9pt;mso-wrap-distance-bottom:0;mso-position-horizontal:absolute;mso-position-horizontal-relative:text;mso-position-vertical:absolute;mso-position-vertical-relative:text;mso-width-percent:0;mso-height-percent:0;mso-width-relative:margin;mso-height-relative:margin;v-text-anchor:top" o:gfxdata="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">
+              <v:shape w14:anchorId="3B57A36E" id="_x0000_s1037" type="#_x0000_t202" style="position:absolute;margin-left:14.2pt;margin-top:14.25pt;width:235.55pt;height:124.7pt;z-index:251661312;visibility:visible;mso-wrap-style:square;mso-width-percent:0;mso-height-percent:0;mso-wrap-distance-left:9pt;mso-wrap-distance-top:0;mso-wrap-distance-right:9pt;mso-wrap-distance-bottom:0;mso-position-horizontal:absolute;mso-position-horizontal-relative:text;mso-position-vertical:absolute;mso-position-vertical-relative:text;mso-width-percent:0;mso-height-percent:0;mso-width-relative:margin;mso-height-relative:margin;v-text-anchor:top" o:gfxdata="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">
                 <v:textbox>
                   <w:txbxContent>
                     <w:p>
@@ -2906,43 +3883,75 @@
                     </w:p>
                     <w:p>
                       <w:pPr>
-                        <w:spacing w:line="360" w:lineRule="auto"/>
+                        <w:spacing w:after="0" w:line="360" w:lineRule="auto"/>
                         <w:jc w:val="center"/>
                         <w:rPr>
                           <w:rFonts w:ascii="Georgia" w:hAnsi="Georgia" w:cs="Aharoni"/>
-                          <w:sz w:val="24"/>
-                        </w:rPr>
-                      </w:pPr>
-                      <w:r>
-                        <w:rPr>
-                          <w:rFonts w:ascii="Georgia" w:hAnsi="Georgia" w:cs="Aharoni"/>
-                          <w:b/>
+                          <w:b/>
+                          <w:color w:val="000000" w:themeColor="text1"/>
                           <w:sz w:val="26"/>
                           <w:szCs w:val="26"/>
-                        </w:rPr>
-                        <w:t xml:space="preserve">Jorge </w:t>
-                      </w:r>
-                      <w:proofErr w:type="spellStart"/>
+                          <w:lang w:val="pt-PT"/>
+                        </w:rPr>
+                      </w:pPr>
                       <w:r>
                         <w:rPr>
                           <w:rFonts w:ascii="Georgia" w:hAnsi="Georgia" w:cs="Aharoni"/>
                           <w:b/>
+                          <w:color w:val="000000" w:themeColor="text1"/>
                           <w:sz w:val="26"/>
                           <w:szCs w:val="26"/>
-                        </w:rPr>
-                        <w:t>Sabino</w:t>
+                          <w:lang w:val="pt-PT"/>
+                        </w:rPr>
+                        <w:t>Jorge Sabino</w:t>
                       </w:r>
-                      <w:proofErr w:type="spellEnd"/>
+                    </w:p>
+                    <w:p>
+                      <w:pPr>
+                        <w:spacing w:after="0" w:line="360" w:lineRule="auto"/>
+                        <w:jc w:val="center"/>
+                        <w:rPr>
+                          <w:rFonts w:ascii="Georgia" w:hAnsi="Georgia" w:cs="Aharoni"/>
+                          <w:i/>
+                          <w:color w:val="404040" w:themeColor="text1" w:themeTint="BF"/>
+                          <w:sz w:val="24"/>
+                          <w:szCs w:val="24"/>
+                          <w:lang w:val="pt-PT"/>
+                        </w:rPr>
+                      </w:pPr>
+                      <w:hyperlink r:id="rId27" w:history="1">
+                        <w:r>
+                          <w:rPr>
+                            <w:rStyle w:val="Hyperlink"/>
+                            <w:rFonts w:ascii="Georgia" w:hAnsi="Georgia" w:cs="Aharoni"/>
+                            <w:i/>
+                            <w:color w:val="404040" w:themeColor="text1" w:themeTint="BF"/>
+                            <w:sz w:val="24"/>
+                            <w:szCs w:val="24"/>
+                            <w:u w:val="none"/>
+                            <w:lang w:val="pt-PT"/>
+                          </w:rPr>
+                          <w:t>jorgemiguelsabino@gmail.com</w:t>
+                        </w:r>
+                      </w:hyperlink>
+                    </w:p>
+                    <w:p>
+                      <w:pPr>
+                        <w:spacing w:after="0" w:line="360" w:lineRule="auto"/>
+                        <w:jc w:val="center"/>
+                        <w:rPr>
+                          <w:rFonts w:ascii="Georgia" w:hAnsi="Georgia" w:cs="Aharoni"/>
+                          <w:color w:val="404040" w:themeColor="text1" w:themeTint="BF"/>
+                          <w:sz w:val="24"/>
+                          <w:lang w:val="pt-PT"/>
+                        </w:rPr>
+                      </w:pPr>
                       <w:r>
                         <w:rPr>
-                          <w:rFonts w:ascii="Georgia" w:hAnsi="Georgia" w:cs="Aharoni"/>
-                        </w:rPr>
-                        <w:br/>
-                      </w:r>
-                      <w:r>
-                        <w:rPr>
                           <w:rFonts w:ascii="Arial" w:hAnsi="Arial" w:cs="Arial"/>
-                          <w:sz w:val="24"/>
+                          <w:color w:val="404040" w:themeColor="text1" w:themeTint="BF"/>
+                          <w:sz w:val="24"/>
+                          <w:lang w:val="pt-PT"/>
                         </w:rPr>
                         <w:t>934819030</w:t>
                       </w:r>
@@ -2953,6 +3962,7 @@
                         <w:jc w:val="center"/>
                         <w:rPr>
                           <w:sz w:val="24"/>
+                          <w:lang w:val="pt-PT"/>
                         </w:rPr>
                       </w:pPr>
                     </w:p>
@@ -2975,7 +3985,7 @@
 </file>
 
 <file path=word/styles.xml><?xml version="1.0" encoding="utf-8"?>
-<w:styles xmlns:mc="http://schemas.openxmlformats.org/markup-compatibility/2006" xmlns:r="http://schemas.openxmlformats.org/officeDocument/2006/relationships" xmlns:w="http://schemas.openxmlformats.org/wordprocessingml/2006/main" xmlns:w14="http://schemas.microsoft.com/office/word/2010/wordml" mc:Ignorable="w14">
+<w:styles xmlns:mc="http://schemas.openxmlformats.org/markup-compatibility/2006" xmlns:r="http://schemas.openxmlformats.org/officeDocument/2006/relationships" xmlns:w="http://schemas.openxmlformats.org/wordprocessingml/2006/main" xmlns:w14="http://schemas.microsoft.com/office/word/2010/wordml" xmlns:w15="http://schemas.microsoft.com/office/word/2012/wordml" xmlns:w16cid="http://schemas.microsoft.com/office/word/2016/wordml/cid" xmlns:w16se="http://schemas.microsoft.com/office/word/2015/wordml/symex" mc:Ignorable="w14 w15 w16se w16cid">
   <w:docDefaults>
     <w:rPrDefault>
       <w:rPr>
@@ -2991,157 +4001,395 @@
       </w:pPr>
     </w:pPrDefault>
   </w:docDefaults>
-  <w:latentStyles w:defLockedState="0" w:defUIPriority="99" w:defSemiHidden="1" w:defUnhideWhenUsed="1" w:defQFormat="0" w:count="267">
-    <w:lsdException w:name="Normal" w:semiHidden="0" w:uiPriority="0" w:unhideWhenUsed="0" w:qFormat="1"/>
-    <w:lsdException w:name="heading 1" w:semiHidden="0" w:uiPriority="9" w:unhideWhenUsed="0" w:qFormat="1"/>
-    <w:lsdException w:name="heading 2" w:uiPriority="9" w:qFormat="1"/>
-    <w:lsdException w:name="heading 3" w:uiPriority="9" w:qFormat="1"/>
-    <w:lsdException w:name="heading 4" w:uiPriority="9" w:qFormat="1"/>
-    <w:lsdException w:name="heading 5" w:uiPriority="9" w:qFormat="1"/>
-    <w:lsdException w:name="heading 6" w:uiPriority="9" w:qFormat="1"/>
-    <w:lsdException w:name="heading 7" w:uiPriority="9" w:qFormat="1"/>
-    <w:lsdException w:name="heading 8" w:uiPriority="9" w:qFormat="1"/>
-    <w:lsdException w:name="heading 9" w:uiPriority="9" w:qFormat="1"/>
-    <w:lsdException w:name="toc 1" w:uiPriority="39"/>
-    <w:lsdException w:name="toc 2" w:uiPriority="39"/>
-    <w:lsdException w:name="toc 3" w:uiPriority="39"/>
-    <w:lsdException w:name="toc 4" w:uiPriority="39"/>
-    <w:lsdException w:name="toc 5" w:uiPriority="39"/>
-    <w:lsdException w:name="toc 6" w:uiPriority="39"/>
-    <w:lsdException w:name="toc 7" w:uiPriority="39"/>
-    <w:lsdException w:name="toc 8" w:uiPriority="39"/>
-    <w:lsdException w:name="toc 9" w:uiPriority="39"/>
-    <w:lsdException w:name="caption" w:uiPriority="35" w:qFormat="1"/>
-    <w:lsdException w:name="Title" w:semiHidden="0" w:uiPriority="10" w:unhideWhenUsed="0" w:qFormat="1"/>
-    <w:lsdException w:name="Default Paragraph Font" w:uiPriority="1"/>
-    <w:lsdException w:name="Subtitle" w:semiHidden="0" w:uiPriority="11" w:unhideWhenUsed="0" w:qFormat="1"/>
-    <w:lsdException w:name="Strong" w:semiHidden="0" w:uiPriority="22" w:unhideWhenUsed="0" w:qFormat="1"/>
-    <w:lsdException w:name="Emphasis" w:semiHidden="0" w:uiPriority="20" w:unhideWhenUsed="0" w:qFormat="1"/>
-    <w:lsdException w:name="Table Grid" w:semiHidden="0" w:uiPriority="59" w:unhideWhenUsed="0"/>
-    <w:lsdException w:name="Placeholder Text" w:unhideWhenUsed="0"/>
-    <w:lsdException w:name="No Spacing" w:semiHidden="0" w:uiPriority="1" w:unhideWhenUsed="0" w:qFormat="1"/>
-    <w:lsdException w:name="Light Shading" w:semiHidden="0" w:uiPriority="60" w:unhideWhenUsed="0"/>
-    <w:lsdException w:name="Light List" w:semiHidden="0" w:uiPriority="61" w:unhideWhenUsed="0"/>
-    <w:lsdException w:name="Light Grid" w:semiHidden="0" w:uiPriority="62" w:unhideWhenUsed="0"/>
-    <w:lsdException w:name="Medium Shading 1" w:semiHidden="0" w:uiPriority="63" w:unhideWhenUsed="0"/>
-    <w:lsdException w:name="Medium Shading 2" w:semiHidden="0" w:uiPriority="64" w:unhideWhenUsed="0"/>
-    <w:lsdException w:name="Medium List 1" w:semiHidden="0" w:uiPriority="65" w:unhideWhenUsed="0"/>
-    <w:lsdException w:name="Medium List 2" w:semiHidden="0" w:uiPriority="66" w:unhideWhenUsed="0"/>
-    <w:lsdException w:name="Medium Grid 1" w:semiHidden="0" w:uiPriority="67" w:unhideWhenUsed="0"/>
-    <w:lsdException w:name="Medium Grid 2" w:semiHidden="0" w:uiPriority="68" w:unhideWhenUsed="0"/>
-    <w:lsdException w:name="Medium Grid 3" w:semiHidden="0" w:uiPriority="69" w:unhideWhenUsed="0"/>
-    <w:lsdException w:name="Dark List" w:semiHidden="0" w:uiPriority="70" w:unhideWhenUsed="0"/>
-    <w:lsdException w:name="Colorful Shading" w:semiHidden="0" w:uiPriority="71" w:unhideWhenUsed="0"/>
-    <w:lsdException w:name="Colorful List" w:semiHidden="0" w:uiPriority="72" w:unhideWhenUsed="0"/>
-    <w:lsdException w:name="Colorful Grid" w:semiHidden="0" w:uiPriority="73" w:unhideWhenUsed="0"/>
-    <w:lsdException w:name="Light Shading Accent 1" w:semiHidden="0" w:uiPriority="60" w:unhideWhenUsed="0"/>
-    <w:lsdException w:name="Light List Accent 1" w:semiHidden="0" w:uiPriority="61" w:unhideWhenUsed="0"/>
-    <w:lsdException w:name="Light Grid Accent 1" w:semiHidden="0" w:uiPriority="62" w:unhideWhenUsed="0"/>
-    <w:lsdException w:name="Medium Shading 1 Accent 1" w:semiHidden="0" w:uiPriority="63" w:unhideWhenUsed="0"/>
-    <w:lsdException w:name="Medium Shading 2 Accent 1" w:semiHidden="0" w:uiPriority="64" w:unhideWhenUsed="0"/>
-    <w:lsdException w:name="Medium List 1 Accent 1" w:semiHidden="0" w:uiPriority="65" w:unhideWhenUsed="0"/>
-    <w:lsdException w:name="Revision" w:unhideWhenUsed="0"/>
-    <w:lsdException w:name="List Paragraph" w:semiHidden="0" w:uiPriority="34" w:unhideWhenUsed="0" w:qFormat="1"/>
-    <w:lsdException w:name="Quote" w:semiHidden="0" w:uiPriority="29" w:unhideWhenUsed="0" w:qFormat="1"/>
-    <w:lsdException w:name="Intense Quote" w:semiHidden="0" w:uiPriority="30" w:unhideWhenUsed="0" w:qFormat="1"/>
-    <w:lsdException w:name="Medium List 2 Accent 1" w:semiHidden="0" w:uiPriority="66" w:unhideWhenUsed="0"/>
-    <w:lsdException w:name="Medium Grid 1 Accent 1" w:semiHidden="0" w:uiPriority="67" w:unhideWhenUsed="0"/>
-    <w:lsdException w:name="Medium Grid 2 Accent 1" w:semiHidden="0" w:uiPriority="68" w:unhideWhenUsed="0"/>
-    <w:lsdException w:name="Medium Grid 3 Accent 1" w:semiHidden="0" w:uiPriority="69" w:unhideWhenUsed="0"/>
-    <w:lsdException w:name="Dark List Accent 1" w:semiHidden="0" w:uiPriority="70" w:unhideWhenUsed="0"/>
-    <w:lsdException w:name="Colorful Shading Accent 1" w:semiHidden="0" w:uiPriority="71" w:unhideWhenUsed="0"/>
-    <w:lsdException w:name="Colorful List Accent 1" w:semiHidden="0" w:uiPriority="72" w:unhideWhenUsed="0"/>
-    <w:lsdException w:name="Colorful Grid Accent 1" w:semiHidden="0" w:uiPriority="73" w:unhideWhenUsed="0"/>
-    <w:lsdException w:name="Light Shading Accent 2" w:semiHidden="0" w:uiPriority="60" w:unhideWhenUsed="0"/>
-    <w:lsdException w:name="Light List Accent 2" w:semiHidden="0" w:uiPriority="61" w:unhideWhenUsed="0"/>
-    <w:lsdException w:name="Light Grid Accent 2" w:semiHidden="0" w:uiPriority="62" w:unhideWhenUsed="0"/>
-    <w:lsdException w:name="Medium Shading 1 Accent 2" w:semiHidden="0" w:uiPriority="63" w:unhideWhenUsed="0"/>
-    <w:lsdException w:name="Medium Shading 2 Accent 2" w:semiHidden="0" w:uiPriority="64" w:unhideWhenUsed="0"/>
-    <w:lsdException w:name="Medium List 1 Accent 2" w:semiHidden="0" w:uiPriority="65" w:unhideWhenUsed="0"/>
-    <w:lsdException w:name="Medium List 2 Accent 2" w:semiHidden="0" w:uiPriority="66" w:unhideWhenUsed="0"/>
-    <w:lsdException w:name="Medium Grid 1 Accent 2" w:semiHidden="0" w:uiPriority="67" w:unhideWhenUsed="0"/>
-    <w:lsdException w:name="Medium Grid 2 Accent 2" w:semiHidden="0" w:uiPriority="68" w:unhideWhenUsed="0"/>
-    <w:lsdException w:name="Medium Grid 3 Accent 2" w:semiHidden="0" w:uiPriority="69" w:unhideWhenUsed="0"/>
-    <w:lsdException w:name="Dark List Accent 2" w:semiHidden="0" w:uiPriority="70" w:unhideWhenUsed="0"/>
-    <w:lsdException w:name="Colorful Shading Accent 2" w:semiHidden="0" w:uiPriority="71" w:unhideWhenUsed="0"/>
-    <w:lsdException w:name="Colorful List Accent 2" w:semiHidden="0" w:uiPriority="72" w:unhideWhenUsed="0"/>
-    <w:lsdException w:name="Colorful Grid Accent 2" w:semiHidden="0" w:uiPriority="73" w:unhideWhenUsed="0"/>
-    <w:lsdException w:name="Light Shading Accent 3" w:semiHidden="0" w:uiPriority="60" w:unhideWhenUsed="0"/>
-    <w:lsdException w:name="Light List Accent 3" w:semiHidden="0" w:uiPriority="61" w:unhideWhenUsed="0"/>
-    <w:lsdException w:name="Light Grid Accent 3" w:semiHidden="0" w:uiPriority="62" w:unhideWhenUsed="0"/>
-    <w:lsdException w:name="Medium Shading 1 Accent 3" w:semiHidden="0" w:uiPriority="63" w:unhideWhenUsed="0"/>
-    <w:lsdException w:name="Medium Shading 2 Accent 3" w:semiHidden="0" w:uiPriority="64" w:unhideWhenUsed="0"/>
-    <w:lsdException w:name="Medium List 1 Accent 3" w:semiHidden="0" w:uiPriority="65" w:unhideWhenUsed="0"/>
-    <w:lsdException w:name="Medium List 2 Accent 3" w:semiHidden="0" w:uiPriority="66" w:unhideWhenUsed="0"/>
-    <w:lsdException w:name="Medium Grid 1 Accent 3" w:semiHidden="0" w:uiPriority="67" w:unhideWhenUsed="0"/>
-    <w:lsdException w:name="Medium Grid 2 Accent 3" w:semiHidden="0" w:uiPriority="68" w:unhideWhenUsed="0"/>
-    <w:lsdException w:name="Medium Grid 3 Accent 3" w:semiHidden="0" w:uiPriority="69" w:unhideWhenUsed="0"/>
-    <w:lsdException w:name="Dark List Accent 3" w:semiHidden="0" w:uiPriority="70" w:unhideWhenUsed="0"/>
-    <w:lsdException w:name="Colorful Shading Accent 3" w:semiHidden="0" w:uiPriority="71" w:unhideWhenUsed="0"/>
-    <w:lsdException w:name="Colorful List Accent 3" w:semiHidden="0" w:uiPriority="72" w:unhideWhenUsed="0"/>
-    <w:lsdException w:name="Colorful Grid Accent 3" w:semiHidden="0" w:uiPriority="73" w:unhideWhenUsed="0"/>
-    <w:lsdException w:name="Light Shading Accent 4" w:semiHidden="0" w:uiPriority="60" w:unhideWhenUsed="0"/>
-    <w:lsdException w:name="Light List Accent 4" w:semiHidden="0" w:uiPriority="61" w:unhideWhenUsed="0"/>
-    <w:lsdException w:name="Light Grid Accent 4" w:semiHidden="0" w:uiPriority="62" w:unhideWhenUsed="0"/>
-    <w:lsdException w:name="Medium Shading 1 Accent 4" w:semiHidden="0" w:uiPriority="63" w:unhideWhenUsed="0"/>
-    <w:lsdException w:name="Medium Shading 2 Accent 4" w:semiHidden="0" w:uiPriority="64" w:unhideWhenUsed="0"/>
-    <w:lsdException w:name="Medium List 1 Accent 4" w:semiHidden="0" w:uiPriority="65" w:unhideWhenUsed="0"/>
-    <w:lsdException w:name="Medium List 2 Accent 4" w:semiHidden="0" w:uiPriority="66" w:unhideWhenUsed="0"/>
-    <w:lsdException w:name="Medium Grid 1 Accent 4" w:semiHidden="0" w:uiPriority="67" w:unhideWhenUsed="0"/>
-    <w:lsdException w:name="Medium Grid 2 Accent 4" w:semiHidden="0" w:uiPriority="68" w:unhideWhenUsed="0"/>
-    <w:lsdException w:name="Medium Grid 3 Accent 4" w:semiHidden="0" w:uiPriority="69" w:unhideWhenUsed="0"/>
-    <w:lsdException w:name="Dark List Accent 4" w:semiHidden="0" w:uiPriority="70" w:unhideWhenUsed="0"/>
-    <w:lsdException w:name="Colorful Shading Accent 4" w:semiHidden="0" w:uiPriority="71" w:unhideWhenUsed="0"/>
-    <w:lsdException w:name="Colorful List Accent 4" w:semiHidden="0" w:uiPriority="72" w:unhideWhenUsed="0"/>
-    <w:lsdException w:name="Colorful Grid Accent 4" w:semiHidden="0" w:uiPriority="73" w:unhideWhenUsed="0"/>
-    <w:lsdException w:name="Light Shading Accent 5" w:semiHidden="0" w:uiPriority="60" w:unhideWhenUsed="0"/>
-    <w:lsdException w:name="Light List Accent 5" w:semiHidden="0" w:uiPriority="61" w:unhideWhenUsed="0"/>
-    <w:lsdException w:name="Light Grid Accent 5" w:semiHidden="0" w:uiPriority="62" w:unhideWhenUsed="0"/>
-    <w:lsdException w:name="Medium Shading 1 Accent 5" w:semiHidden="0" w:uiPriority="63" w:unhideWhenUsed="0"/>
-    <w:lsdException w:name="Medium Shading 2 Accent 5" w:semiHidden="0" w:uiPriority="64" w:unhideWhenUsed="0"/>
-    <w:lsdException w:name="Medium List 1 Accent 5" w:semiHidden="0" w:uiPriority="65" w:unhideWhenUsed="0"/>
-    <w:lsdException w:name="Medium List 2 Accent 5" w:semiHidden="0" w:uiPriority="66" w:unhideWhenUsed="0"/>
-    <w:lsdException w:name="Medium Grid 1 Accent 5" w:semiHidden="0" w:uiPriority="67" w:unhideWhenUsed="0"/>
-    <w:lsdException w:name="Medium Grid 2 Accent 5" w:semiHidden="0" w:uiPriority="68" w:unhideWhenUsed="0"/>
-    <w:lsdException w:name="Medium Grid 3 Accent 5" w:semiHidden="0" w:uiPriority="69" w:unhideWhenUsed="0"/>
-    <w:lsdException w:name="Dark List Accent 5" w:semiHidden="0" w:uiPriority="70" w:unhideWhenUsed="0"/>
-    <w:lsdException w:name="Colorful Shading Accent 5" w:semiHidden="0" w:uiPriority="71" w:unhideWhenUsed="0"/>
-    <w:lsdException w:name="Colorful List Accent 5" w:semiHidden="0" w:uiPriority="72" w:unhideWhenUsed="0"/>
-    <w:lsdException w:name="Colorful Grid Accent 5" w:semiHidden="0" w:uiPriority="73" w:unhideWhenUsed="0"/>
-    <w:lsdException w:name="Light Shading Accent 6" w:semiHidden="0" w:uiPriority="60" w:unhideWhenUsed="0"/>
-    <w:lsdException w:name="Light List Accent 6" w:semiHidden="0" w:uiPriority="61" w:unhideWhenUsed="0"/>
-    <w:lsdException w:name="Light Grid Accent 6" w:semiHidden="0" w:uiPriority="62" w:unhideWhenUsed="0"/>
-    <w:lsdException w:name="Medium Shading 1 Accent 6" w:semiHidden="0" w:uiPriority="63" w:unhideWhenUsed="0"/>
-    <w:lsdException w:name="Medium Shading 2 Accent 6" w:semiHidden="0" w:uiPriority="64" w:unhideWhenUsed="0"/>
-    <w:lsdException w:name="Medium List 1 Accent 6" w:semiHidden="0" w:uiPriority="65" w:unhideWhenUsed="0"/>
-    <w:lsdException w:name="Medium List 2 Accent 6" w:semiHidden="0" w:uiPriority="66" w:unhideWhenUsed="0"/>
-    <w:lsdException w:name="Medium Grid 1 Accent 6" w:semiHidden="0" w:uiPriority="67" w:unhideWhenUsed="0"/>
-    <w:lsdException w:name="Medium Grid 2 Accent 6" w:semiHidden="0" w:uiPriority="68" w:unhideWhenUsed="0"/>
-    <w:lsdException w:name="Medium Grid 3 Accent 6" w:semiHidden="0" w:uiPriority="69" w:unhideWhenUsed="0"/>
-    <w:lsdException w:name="Dark List Accent 6" w:semiHidden="0" w:uiPriority="70" w:unhideWhenUsed="0"/>
-    <w:lsdException w:name="Colorful Shading Accent 6" w:semiHidden="0" w:uiPriority="71" w:unhideWhenUsed="0"/>
-    <w:lsdException w:name="Colorful List Accent 6" w:semiHidden="0" w:uiPriority="72" w:unhideWhenUsed="0"/>
-    <w:lsdException w:name="Colorful Grid Accent 6" w:semiHidden="0" w:uiPriority="73" w:unhideWhenUsed="0"/>
-    <w:lsdException w:name="Subtle Emphasis" w:semiHidden="0" w:uiPriority="19" w:unhideWhenUsed="0" w:qFormat="1"/>
-    <w:lsdException w:name="Intense Emphasis" w:semiHidden="0" w:uiPriority="21" w:unhideWhenUsed="0" w:qFormat="1"/>
-    <w:lsdException w:name="Subtle Reference" w:semiHidden="0" w:uiPriority="31" w:unhideWhenUsed="0" w:qFormat="1"/>
-    <w:lsdException w:name="Intense Reference" w:semiHidden="0" w:uiPriority="32" w:unhideWhenUsed="0" w:qFormat="1"/>
-    <w:lsdException w:name="Book Title" w:semiHidden="0" w:uiPriority="33" w:unhideWhenUsed="0" w:qFormat="1"/>
-    <w:lsdException w:name="Bibliography" w:uiPriority="37"/>
-    <w:lsdException w:name="TOC Heading" w:uiPriority="39" w:qFormat="1"/>
+  <w:latentStyles w:defLockedState="0" w:defUIPriority="99" w:defSemiHidden="0" w:defUnhideWhenUsed="0" w:defQFormat="0" w:count="375">
+    <w:lsdException w:name="Normal" w:uiPriority="0" w:qFormat="1"/>
+    <w:lsdException w:name="heading 1" w:uiPriority="9" w:qFormat="1"/>
+    <w:lsdException w:name="heading 2" w:semiHidden="1" w:uiPriority="9" w:unhideWhenUsed="1" w:qFormat="1"/>
+    <w:lsdException w:name="heading 3" w:semiHidden="1" w:uiPriority="9" w:unhideWhenUsed="1" w:qFormat="1"/>
+    <w:lsdException w:name="heading 4" w:semiHidden="1" w:uiPriority="9" w:unhideWhenUsed="1" w:qFormat="1"/>
+    <w:lsdException w:name="heading 5" w:semiHidden="1" w:uiPriority="9" w:unhideWhenUsed="1" w:qFormat="1"/>
+    <w:lsdException w:name="heading 6" w:semiHidden="1" w:uiPriority="9" w:unhideWhenUsed="1" w:qFormat="1"/>
+    <w:lsdException w:name="heading 7" w:semiHidden="1" w:uiPriority="9" w:unhideWhenUsed="1" w:qFormat="1"/>
+    <w:lsdException w:name="heading 8" w:semiHidden="1" w:uiPriority="9" w:unhideWhenUsed="1" w:qFormat="1"/>
+    <w:lsdException w:name="heading 9" w:semiHidden="1" w:uiPriority="9" w:unhideWhenUsed="1" w:qFormat="1"/>
+    <w:lsdException w:name="index 1" w:semiHidden="1" w:unhideWhenUsed="1"/>
+    <w:lsdException w:name="index 2" w:semiHidden="1" w:unhideWhenUsed="1"/>
+    <w:lsdException w:name="index 3" w:semiHidden="1" w:unhideWhenUsed="1"/>
+    <w:lsdException w:name="index 4" w:semiHidden="1" w:unhideWhenUsed="1"/>
+    <w:lsdException w:name="index 5" w:semiHidden="1" w:unhideWhenUsed="1"/>
+    <w:lsdException w:name="index 6" w:semiHidden="1" w:unhideWhenUsed="1"/>
+    <w:lsdException w:name="index 7" w:semiHidden="1" w:unhideWhenUsed="1"/>
+    <w:lsdException w:name="index 8" w:semiHidden="1" w:unhideWhenUsed="1"/>
+    <w:lsdException w:name="index 9" w:semiHidden="1" w:unhideWhenUsed="1"/>
+    <w:lsdException w:name="toc 1" w:semiHidden="1" w:uiPriority="39" w:unhideWhenUsed="1"/>
+    <w:lsdException w:name="toc 2" w:semiHidden="1" w:uiPriority="39" w:unhideWhenUsed="1"/>
+    <w:lsdException w:name="toc 3" w:semiHidden="1" w:uiPriority="39" w:unhideWhenUsed="1"/>
+    <w:lsdException w:name="toc 4" w:semiHidden="1" w:uiPriority="39" w:unhideWhenUsed="1"/>
+    <w:lsdException w:name="toc 5" w:semiHidden="1" w:uiPriority="39" w:unhideWhenUsed="1"/>
+    <w:lsdException w:name="toc 6" w:semiHidden="1" w:uiPriority="39" w:unhideWhenUsed="1"/>
+    <w:lsdException w:name="toc 7" w:semiHidden="1" w:uiPriority="39" w:unhideWhenUsed="1"/>
+    <w:lsdException w:name="toc 8" w:semiHidden="1" w:uiPriority="39" w:unhideWhenUsed="1"/>
+    <w:lsdException w:name="toc 9" w:semiHidden="1" w:uiPriority="39" w:unhideWhenUsed="1"/>
+    <w:lsdException w:name="Normal Indent" w:semiHidden="1" w:unhideWhenUsed="1"/>
+    <w:lsdException w:name="footnote text" w:semiHidden="1" w:unhideWhenUsed="1"/>
+    <w:lsdException w:name="annotation text" w:semiHidden="1" w:unhideWhenUsed="1"/>
+    <w:lsdException w:name="header" w:semiHidden="1" w:unhideWhenUsed="1"/>
+    <w:lsdException w:name="footer" w:semiHidden="1" w:unhideWhenUsed="1"/>
+    <w:lsdException w:name="index heading" w:semiHidden="1" w:unhideWhenUsed="1"/>
+    <w:lsdException w:name="caption" w:semiHidden="1" w:uiPriority="35" w:unhideWhenUsed="1" w:qFormat="1"/>
+    <w:lsdException w:name="table of figures" w:semiHidden="1" w:unhideWhenUsed="1"/>
+    <w:lsdException w:name="envelope address" w:semiHidden="1" w:unhideWhenUsed="1"/>
+    <w:lsdException w:name="envelope return" w:semiHidden="1" w:unhideWhenUsed="1"/>
+    <w:lsdException w:name="footnote reference" w:semiHidden="1" w:unhideWhenUsed="1"/>
+    <w:lsdException w:name="annotation reference" w:semiHidden="1" w:unhideWhenUsed="1"/>
+    <w:lsdException w:name="line number" w:semiHidden="1" w:unhideWhenUsed="1"/>
+    <w:lsdException w:name="page number" w:semiHidden="1" w:unhideWhenUsed="1"/>
+    <w:lsdException w:name="endnote reference" w:semiHidden="1" w:unhideWhenUsed="1"/>
+    <w:lsdException w:name="endnote text" w:semiHidden="1" w:unhideWhenUsed="1"/>
+    <w:lsdException w:name="table of authorities" w:semiHidden="1" w:unhideWhenUsed="1"/>
+    <w:lsdException w:name="macro" w:semiHidden="1" w:unhideWhenUsed="1"/>
+    <w:lsdException w:name="toa heading" w:semiHidden="1" w:unhideWhenUsed="1"/>
+    <w:lsdException w:name="List" w:semiHidden="1" w:unhideWhenUsed="1"/>
+    <w:lsdException w:name="List Bullet" w:semiHidden="1" w:unhideWhenUsed="1"/>
+    <w:lsdException w:name="List Number" w:semiHidden="1" w:unhideWhenUsed="1"/>
+    <w:lsdException w:name="List 2" w:semiHidden="1" w:unhideWhenUsed="1"/>
+    <w:lsdException w:name="List 3" w:semiHidden="1" w:unhideWhenUsed="1"/>
+    <w:lsdException w:name="List 4" w:semiHidden="1" w:unhideWhenUsed="1"/>
+    <w:lsdException w:name="List 5" w:semiHidden="1" w:unhideWhenUsed="1"/>
+    <w:lsdException w:name="List Bullet 2" w:semiHidden="1" w:unhideWhenUsed="1"/>
+    <w:lsdException w:name="List Bullet 3" w:semiHidden="1" w:unhideWhenUsed="1"/>
+    <w:lsdException w:name="List Bullet 4" w:semiHidden="1" w:unhideWhenUsed="1"/>
+    <w:lsdException w:name="List Bullet 5" w:semiHidden="1" w:unhideWhenUsed="1"/>
+    <w:lsdException w:name="List Number 2" w:semiHidden="1" w:unhideWhenUsed="1"/>
+    <w:lsdException w:name="List Number 3" w:semiHidden="1" w:unhideWhenUsed="1"/>
+    <w:lsdException w:name="List Number 4" w:semiHidden="1" w:unhideWhenUsed="1"/>
+    <w:lsdException w:name="List Number 5" w:semiHidden="1" w:unhideWhenUsed="1"/>
+    <w:lsdException w:name="Title" w:uiPriority="10" w:qFormat="1"/>
+    <w:lsdException w:name="Closing" w:semiHidden="1" w:unhideWhenUsed="1"/>
+    <w:lsdException w:name="Signature" w:semiHidden="1" w:unhideWhenUsed="1"/>
+    <w:lsdException w:name="Default Paragraph Font" w:semiHidden="1" w:uiPriority="1" w:unhideWhenUsed="1"/>
+    <w:lsdException w:name="Body Text" w:semiHidden="1" w:unhideWhenUsed="1"/>
+    <w:lsdException w:name="Body Text Indent" w:semiHidden="1" w:unhideWhenUsed="1"/>
+    <w:lsdException w:name="List Continue" w:semiHidden="1" w:unhideWhenUsed="1"/>
+    <w:lsdException w:name="List Continue 2" w:semiHidden="1" w:unhideWhenUsed="1"/>
+    <w:lsdException w:name="List Continue 3" w:semiHidden="1" w:unhideWhenUsed="1"/>
+    <w:lsdException w:name="List Continue 4" w:semiHidden="1" w:unhideWhenUsed="1"/>
+    <w:lsdException w:name="List Continue 5" w:semiHidden="1" w:unhideWhenUsed="1"/>
+    <w:lsdException w:name="Message Header" w:semiHidden="1" w:unhideWhenUsed="1"/>
+    <w:lsdException w:name="Subtitle" w:uiPriority="11" w:qFormat="1"/>
+    <w:lsdException w:name="Salutation" w:semiHidden="1" w:unhideWhenUsed="1"/>
+    <w:lsdException w:name="Date" w:semiHidden="1" w:unhideWhenUsed="1"/>
+    <w:lsdException w:name="Body Text First Indent" w:semiHidden="1" w:unhideWhenUsed="1"/>
+    <w:lsdException w:name="Body Text First Indent 2" w:semiHidden="1" w:unhideWhenUsed="1"/>
+    <w:lsdException w:name="Note Heading" w:semiHidden="1" w:unhideWhenUsed="1"/>
+    <w:lsdException w:name="Body Text 2" w:semiHidden="1" w:unhideWhenUsed="1"/>
+    <w:lsdException w:name="Body Text 3" w:semiHidden="1" w:unhideWhenUsed="1"/>
+    <w:lsdException w:name="Body Text Indent 2" w:semiHidden="1" w:unhideWhenUsed="1"/>
+    <w:lsdException w:name="Body Text Indent 3" w:semiHidden="1" w:unhideWhenUsed="1"/>
+    <w:lsdException w:name="Block Text" w:semiHidden="1" w:unhideWhenUsed="1"/>
+    <w:lsdException w:name="Hyperlink" w:semiHidden="1" w:unhideWhenUsed="1"/>
+    <w:lsdException w:name="FollowedHyperlink" w:semiHidden="1" w:unhideWhenUsed="1"/>
+    <w:lsdException w:name="Strong" w:uiPriority="22" w:qFormat="1"/>
+    <w:lsdException w:name="Emphasis" w:uiPriority="20" w:qFormat="1"/>
+    <w:lsdException w:name="Document Map" w:semiHidden="1" w:unhideWhenUsed="1"/>
+    <w:lsdException w:name="Plain Text" w:semiHidden="1" w:unhideWhenUsed="1"/>
+    <w:lsdException w:name="E-mail Signature" w:semiHidden="1" w:unhideWhenUsed="1"/>
+    <w:lsdException w:name="HTML Top of Form" w:semiHidden="1" w:unhideWhenUsed="1"/>
+    <w:lsdException w:name="HTML Bottom of Form" w:semiHidden="1" w:unhideWhenUsed="1"/>
+    <w:lsdException w:name="Normal (Web)" w:semiHidden="1" w:unhideWhenUsed="1"/>
+    <w:lsdException w:name="HTML Acronym" w:semiHidden="1" w:unhideWhenUsed="1"/>
+    <w:lsdException w:name="HTML Address" w:semiHidden="1" w:unhideWhenUsed="1"/>
+    <w:lsdException w:name="HTML Cite" w:semiHidden="1" w:unhideWhenUsed="1"/>
+    <w:lsdException w:name="HTML Code" w:semiHidden="1" w:unhideWhenUsed="1"/>
+    <w:lsdException w:name="HTML Definition" w:semiHidden="1" w:unhideWhenUsed="1"/>
+    <w:lsdException w:name="HTML Keyboard" w:semiHidden="1" w:unhideWhenUsed="1"/>
+    <w:lsdException w:name="HTML Preformatted" w:semiHidden="1" w:unhideWhenUsed="1"/>
+    <w:lsdException w:name="HTML Sample" w:semiHidden="1" w:unhideWhenUsed="1"/>
+    <w:lsdException w:name="HTML Typewriter" w:semiHidden="1" w:unhideWhenUsed="1"/>
+    <w:lsdException w:name="HTML Variable" w:semiHidden="1" w:unhideWhenUsed="1"/>
+    <w:lsdException w:name="Normal Table" w:semiHidden="1" w:unhideWhenUsed="1"/>
+    <w:lsdException w:name="annotation subject" w:semiHidden="1" w:unhideWhenUsed="1"/>
+    <w:lsdException w:name="No List" w:semiHidden="1" w:unhideWhenUsed="1"/>
+    <w:lsdException w:name="Outline List 1" w:semiHidden="1" w:unhideWhenUsed="1"/>
+    <w:lsdException w:name="Outline List 2" w:semiHidden="1" w:unhideWhenUsed="1"/>
+    <w:lsdException w:name="Outline List 3" w:semiHidden="1" w:unhideWhenUsed="1"/>
+    <w:lsdException w:name="Table Simple 1" w:semiHidden="1" w:unhideWhenUsed="1"/>
+    <w:lsdException w:name="Table Simple 2" w:semiHidden="1" w:unhideWhenUsed="1"/>
+    <w:lsdException w:name="Table Simple 3" w:semiHidden="1" w:unhideWhenUsed="1"/>
+    <w:lsdException w:name="Table Classic 1" w:semiHidden="1" w:unhideWhenUsed="1"/>
+    <w:lsdException w:name="Table Classic 2" w:semiHidden="1" w:unhideWhenUsed="1"/>
+    <w:lsdException w:name="Table Classic 3" w:semiHidden="1" w:unhideWhenUsed="1"/>
+    <w:lsdException w:name="Table Classic 4" w:semiHidden="1" w:unhideWhenUsed="1"/>
+    <w:lsdException w:name="Table Colorful 1" w:semiHidden="1" w:unhideWhenUsed="1"/>
+    <w:lsdException w:name="Table Colorful 2" w:semiHidden="1" w:unhideWhenUsed="1"/>
+    <w:lsdException w:name="Table Colorful 3" w:semiHidden="1" w:unhideWhenUsed="1"/>
+    <w:lsdException w:name="Table Columns 1" w:semiHidden="1" w:unhideWhenUsed="1"/>
+    <w:lsdException w:name="Table Columns 2" w:semiHidden="1" w:unhideWhenUsed="1"/>
+    <w:lsdException w:name="Table Columns 3" w:semiHidden="1" w:unhideWhenUsed="1"/>
+    <w:lsdException w:name="Table Columns 4" w:semiHidden="1" w:unhideWhenUsed="1"/>
+    <w:lsdException w:name="Table Columns 5" w:semiHidden="1" w:unhideWhenUsed="1"/>
+    <w:lsdException w:name="Table Grid 1" w:semiHidden="1" w:unhideWhenUsed="1"/>
+    <w:lsdException w:name="Table Grid 2" w:semiHidden="1" w:unhideWhenUsed="1"/>
+    <w:lsdException w:name="Table Grid 3" w:semiHidden="1" w:unhideWhenUsed="1"/>
+    <w:lsdException w:name="Table Grid 4" w:semiHidden="1" w:unhideWhenUsed="1"/>
+    <w:lsdException w:name="Table Grid 5" w:semiHidden="1" w:unhideWhenUsed="1"/>
+    <w:lsdException w:name="Table Grid 6" w:semiHidden="1" w:unhideWhenUsed="1"/>
+    <w:lsdException w:name="Table Grid 7" w:semiHidden="1" w:unhideWhenUsed="1"/>
+    <w:lsdException w:name="Table Grid 8" w:semiHidden="1" w:unhideWhenUsed="1"/>
+    <w:lsdException w:name="Table List 1" w:semiHidden="1" w:unhideWhenUsed="1"/>
+    <w:lsdException w:name="Table List 2" w:semiHidden="1" w:unhideWhenUsed="1"/>
+    <w:lsdException w:name="Table List 3" w:semiHidden="1" w:unhideWhenUsed="1"/>
+    <w:lsdException w:name="Table List 4" w:semiHidden="1" w:unhideWhenUsed="1"/>
+    <w:lsdException w:name="Table List 5" w:semiHidden="1" w:unhideWhenUsed="1"/>
+    <w:lsdException w:name="Table List 6" w:semiHidden="1" w:unhideWhenUsed="1"/>
+    <w:lsdException w:name="Table List 7" w:semiHidden="1" w:unhideWhenUsed="1"/>
+    <w:lsdException w:name="Table List 8" w:semiHidden="1" w:unhideWhenUsed="1"/>
+    <w:lsdException w:name="Table 3D effects 1" w:semiHidden="1" w:unhideWhenUsed="1"/>
+    <w:lsdException w:name="Table 3D effects 2" w:semiHidden="1" w:unhideWhenUsed="1"/>
+    <w:lsdException w:name="Table 3D effects 3" w:semiHidden="1" w:unhideWhenUsed="1"/>
+    <w:lsdException w:name="Table Contemporary" w:semiHidden="1" w:unhideWhenUsed="1"/>
+    <w:lsdException w:name="Table Elegant" w:semiHidden="1" w:unhideWhenUsed="1"/>
+    <w:lsdException w:name="Table Professional" w:semiHidden="1" w:unhideWhenUsed="1"/>
+    <w:lsdException w:name="Table Subtle 1" w:semiHidden="1" w:unhideWhenUsed="1"/>
+    <w:lsdException w:name="Table Subtle 2" w:semiHidden="1" w:unhideWhenUsed="1"/>
+    <w:lsdException w:name="Table Web 1" w:semiHidden="1" w:unhideWhenUsed="1"/>
+    <w:lsdException w:name="Table Web 2" w:semiHidden="1" w:unhideWhenUsed="1"/>
+    <w:lsdException w:name="Table Web 3" w:semiHidden="1" w:unhideWhenUsed="1"/>
+    <w:lsdException w:name="Balloon Text" w:semiHidden="1" w:unhideWhenUsed="1"/>
+    <w:lsdException w:name="Table Grid" w:semiHidden="1" w:uiPriority="59" w:unhideWhenUsed="1"/>
+    <w:lsdException w:name="Table Theme" w:semiHidden="1" w:unhideWhenUsed="1"/>
+    <w:lsdException w:name="Placeholder Text" w:semiHidden="1"/>
+    <w:lsdException w:name="No Spacing" w:uiPriority="1" w:qFormat="1"/>
+    <w:lsdException w:name="Light Shading" w:uiPriority="60"/>
+    <w:lsdException w:name="Light List" w:uiPriority="61"/>
+    <w:lsdException w:name="Light Grid" w:uiPriority="62"/>
+    <w:lsdException w:name="Medium Shading 1" w:uiPriority="63"/>
+    <w:lsdException w:name="Medium Shading 2" w:uiPriority="64"/>
+    <w:lsdException w:name="Medium List 1" w:uiPriority="65"/>
+    <w:lsdException w:name="Medium List 2" w:uiPriority="66"/>
+    <w:lsdException w:name="Medium Grid 1" w:uiPriority="67"/>
+    <w:lsdException w:name="Medium Grid 2" w:uiPriority="68"/>
+    <w:lsdException w:name="Medium Grid 3" w:uiPriority="69"/>
+    <w:lsdException w:name="Dark List" w:uiPriority="70"/>
+    <w:lsdException w:name="Colorful Shading" w:uiPriority="71"/>
+    <w:lsdException w:name="Colorful List" w:uiPriority="72"/>
+    <w:lsdException w:name="Colorful Grid" w:uiPriority="73"/>
+    <w:lsdException w:name="Light Shading Accent 1" w:uiPriority="60"/>
+    <w:lsdException w:name="Light List Accent 1" w:uiPriority="61"/>
+    <w:lsdException w:name="Light Grid Accent 1" w:uiPriority="62"/>
+    <w:lsdException w:name="Medium Shading 1 Accent 1" w:uiPriority="63"/>
+    <w:lsdException w:name="Medium Shading 2 Accent 1" w:uiPriority="64"/>
+    <w:lsdException w:name="Medium List 1 Accent 1" w:uiPriority="65"/>
+    <w:lsdException w:name="Revision" w:semiHidden="1"/>
+    <w:lsdException w:name="List Paragraph" w:uiPriority="34" w:qFormat="1"/>
+    <w:lsdException w:name="Quote" w:uiPriority="29" w:qFormat="1"/>
+    <w:lsdException w:name="Intense Quote" w:uiPriority="30" w:qFormat="1"/>
+    <w:lsdException w:name="Medium List 2 Accent 1" w:uiPriority="66"/>
+    <w:lsdException w:name="Medium Grid 1 Accent 1" w:uiPriority="67"/>
+    <w:lsdException w:name="Medium Grid 2 Accent 1" w:uiPriority="68"/>
+    <w:lsdException w:name="Medium Grid 3 Accent 1" w:uiPriority="69"/>
+    <w:lsdException w:name="Dark List Accent 1" w:uiPriority="70"/>
+    <w:lsdException w:name="Colorful Shading Accent 1" w:uiPriority="71"/>
+    <w:lsdException w:name="Colorful List Accent 1" w:uiPriority="72"/>
+    <w:lsdException w:name="Colorful Grid Accent 1" w:uiPriority="73"/>
+    <w:lsdException w:name="Light Shading Accent 2" w:uiPriority="60"/>
+    <w:lsdException w:name="Light List Accent 2" w:uiPriority="61"/>
+    <w:lsdException w:name="Light Grid Accent 2" w:uiPriority="62"/>
+    <w:lsdException w:name="Medium Shading 1 Accent 2" w:uiPriority="63"/>
+    <w:lsdException w:name="Medium Shading 2 Accent 2" w:uiPriority="64"/>
+    <w:lsdException w:name="Medium List 1 Accent 2" w:uiPriority="65"/>
+    <w:lsdException w:name="Medium List 2 Accent 2" w:uiPriority="66"/>
+    <w:lsdException w:name="Medium Grid 1 Accent 2" w:uiPriority="67"/>
+    <w:lsdException w:name="Medium Grid 2 Accent 2" w:uiPriority="68"/>
+    <w:lsdException w:name="Medium Grid 3 Accent 2" w:uiPriority="69"/>
+    <w:lsdException w:name="Dark List Accent 2" w:uiPriority="70"/>
+    <w:lsdException w:name="Colorful Shading Accent 2" w:uiPriority="71"/>
+    <w:lsdException w:name="Colorful List Accent 2" w:uiPriority="72"/>
+    <w:lsdException w:name="Colorful Grid Accent 2" w:uiPriority="73"/>
+    <w:lsdException w:name="Light Shading Accent 3" w:uiPriority="60"/>
+    <w:lsdException w:name="Light List Accent 3" w:uiPriority="61"/>
+    <w:lsdException w:name="Light Grid Accent 3" w:uiPriority="62"/>
+    <w:lsdException w:name="Medium Shading 1 Accent 3" w:uiPriority="63"/>
+    <w:lsdException w:name="Medium Shading 2 Accent 3" w:uiPriority="64"/>
+    <w:lsdException w:name="Medium List 1 Accent 3" w:uiPriority="65"/>
+    <w:lsdException w:name="Medium List 2 Accent 3" w:uiPriority="66"/>
+    <w:lsdException w:name="Medium Grid 1 Accent 3" w:uiPriority="67"/>
+    <w:lsdException w:name="Medium Grid 2 Accent 3" w:uiPriority="68"/>
+    <w:lsdException w:name="Medium Grid 3 Accent 3" w:uiPriority="69"/>
+    <w:lsdException w:name="Dark List Accent 3" w:uiPriority="70"/>
+    <w:lsdException w:name="Colorful Shading Accent 3" w:uiPriority="71"/>
+    <w:lsdException w:name="Colorful List Accent 3" w:uiPriority="72"/>
+    <w:lsdException w:name="Colorful Grid Accent 3" w:uiPriority="73"/>
+    <w:lsdException w:name="Light Shading Accent 4" w:uiPriority="60"/>
+    <w:lsdException w:name="Light List Accent 4" w:uiPriority="61"/>
+    <w:lsdException w:name="Light Grid Accent 4" w:uiPriority="62"/>
+    <w:lsdException w:name="Medium Shading 1 Accent 4" w:uiPriority="63"/>
+    <w:lsdException w:name="Medium Shading 2 Accent 4" w:uiPriority="64"/>
+    <w:lsdException w:name="Medium List 1 Accent 4" w:uiPriority="65"/>
+    <w:lsdException w:name="Medium List 2 Accent 4" w:uiPriority="66"/>
+    <w:lsdException w:name="Medium Grid 1 Accent 4" w:uiPriority="67"/>
+    <w:lsdException w:name="Medium Grid 2 Accent 4" w:uiPriority="68"/>
+    <w:lsdException w:name="Medium Grid 3 Accent 4" w:uiPriority="69"/>
+    <w:lsdException w:name="Dark List Accent 4" w:uiPriority="70"/>
+    <w:lsdException w:name="Colorful Shading Accent 4" w:uiPriority="71"/>
+    <w:lsdException w:name="Colorful List Accent 4" w:uiPriority="72"/>
+    <w:lsdException w:name="Colorful Grid Accent 4" w:uiPriority="73"/>
+    <w:lsdException w:name="Light Shading Accent 5" w:uiPriority="60"/>
+    <w:lsdException w:name="Light List Accent 5" w:uiPriority="61"/>
+    <w:lsdException w:name="Light Grid Accent 5" w:uiPriority="62"/>
+    <w:lsdException w:name="Medium Shading 1 Accent 5" w:uiPriority="63"/>
+    <w:lsdException w:name="Medium Shading 2 Accent 5" w:uiPriority="64"/>
+    <w:lsdException w:name="Medium List 1 Accent 5" w:uiPriority="65"/>
+    <w:lsdException w:name="Medium List 2 Accent 5" w:uiPriority="66"/>
+    <w:lsdException w:name="Medium Grid 1 Accent 5" w:uiPriority="67"/>
+    <w:lsdException w:name="Medium Grid 2 Accent 5" w:uiPriority="68"/>
+    <w:lsdException w:name="Medium Grid 3 Accent 5" w:uiPriority="69"/>
+    <w:lsdException w:name="Dark List Accent 5" w:uiPriority="70"/>
+    <w:lsdException w:name="Colorful Shading Accent 5" w:uiPriority="71"/>
+    <w:lsdException w:name="Colorful List Accent 5" w:uiPriority="72"/>
+    <w:lsdException w:name="Colorful Grid Accent 5" w:uiPriority="73"/>
+    <w:lsdException w:name="Light Shading Accent 6" w:uiPriority="60"/>
+    <w:lsdException w:name="Light List Accent 6" w:uiPriority="61"/>
+    <w:lsdException w:name="Light Grid Accent 6" w:uiPriority="62"/>
+    <w:lsdException w:name="Medium Shading 1 Accent 6" w:uiPriority="63"/>
+    <w:lsdException w:name="Medium Shading 2 Accent 6" w:uiPriority="64"/>
+    <w:lsdException w:name="Medium List 1 Accent 6" w:uiPriority="65"/>
+    <w:lsdException w:name="Medium List 2 Accent 6" w:uiPriority="66"/>
+    <w:lsdException w:name="Medium Grid 1 Accent 6" w:uiPriority="67"/>
+    <w:lsdException w:name="Medium Grid 2 Accent 6" w:uiPriority="68"/>
+    <w:lsdException w:name="Medium Grid 3 Accent 6" w:uiPriority="69"/>
+    <w:lsdException w:name="Dark List Accent 6" w:uiPriority="70"/>
+    <w:lsdException w:name="Colorful Shading Accent 6" w:uiPriority="71"/>
+    <w:lsdException w:name="Colorful List Accent 6" w:uiPriority="72"/>
+    <w:lsdException w:name="Colorful Grid Accent 6" w:uiPriority="73"/>
+    <w:lsdException w:name="Subtle Emphasis" w:uiPriority="19" w:qFormat="1"/>
+    <w:lsdException w:name="Intense Emphasis" w:uiPriority="21" w:qFormat="1"/>
+    <w:lsdException w:name="Subtle Reference" w:uiPriority="31" w:qFormat="1"/>
+    <w:lsdException w:name="Intense Reference" w:uiPriority="32" w:qFormat="1"/>
+    <w:lsdException w:name="Book Title" w:uiPriority="33" w:qFormat="1"/>
+    <w:lsdException w:name="Bibliography" w:semiHidden="1" w:uiPriority="37" w:unhideWhenUsed="1"/>
+    <w:lsdException w:name="TOC Heading" w:semiHidden="1" w:uiPriority="39" w:unhideWhenUsed="1" w:qFormat="1"/>
+    <w:lsdException w:name="Plain Table 1" w:uiPriority="41"/>
+    <w:lsdException w:name="Plain Table 2" w:uiPriority="42"/>
+    <w:lsdException w:name="Plain Table 3" w:uiPriority="43"/>
+    <w:lsdException w:name="Plain Table 4" w:uiPriority="44"/>
+    <w:lsdException w:name="Plain Table 5" w:uiPriority="45"/>
+    <w:lsdException w:name="Grid Table Light" w:uiPriority="40"/>
+    <w:lsdException w:name="Grid Table 1 Light" w:uiPriority="46"/>
+    <w:lsdException w:name="Grid Table 2" w:uiPriority="47"/>
+    <w:lsdException w:name="Grid Table 3" w:uiPriority="48"/>
+    <w:lsdException w:name="Grid Table 4" w:uiPriority="49"/>
+    <w:lsdException w:name="Grid Table 5 Dark" w:uiPriority="50"/>
+    <w:lsdException w:name="Grid Table 6 Colorful" w:uiPriority="51"/>
+    <w:lsdException w:name="Grid Table 7 Colorful" w:uiPriority="52"/>
+    <w:lsdException w:name="Grid Table 1 Light Accent 1" w:uiPriority="46"/>
+    <w:lsdException w:name="Grid Table 2 Accent 1" w:uiPriority="47"/>
+    <w:lsdException w:name="Grid Table 3 Accent 1" w:uiPriority="48"/>
+    <w:lsdException w:name="Grid Table 4 Accent 1" w:uiPriority="49"/>
+    <w:lsdException w:name="Grid Table 5 Dark Accent 1" w:uiPriority="50"/>
+    <w:lsdException w:name="Grid Table 6 Colorful Accent 1" w:uiPriority="51"/>
+    <w:lsdException w:name="Grid Table 7 Colorful Accent 1" w:uiPriority="52"/>
+    <w:lsdException w:name="Grid Table 1 Light Accent 2" w:uiPriority="46"/>
+    <w:lsdException w:name="Grid Table 2 Accent 2" w:uiPriority="47"/>
+    <w:lsdException w:name="Grid Table 3 Accent 2" w:uiPriority="48"/>
+    <w:lsdException w:name="Grid Table 4 Accent 2" w:uiPriority="49"/>
+    <w:lsdException w:name="Grid Table 5 Dark Accent 2" w:uiPriority="50"/>
+    <w:lsdException w:name="Grid Table 6 Colorful Accent 2" w:uiPriority="51"/>
+    <w:lsdException w:name="Grid Table 7 Colorful Accent 2" w:uiPriority="52"/>
+    <w:lsdException w:name="Grid Table 1 Light Accent 3" w:uiPriority="46"/>
+    <w:lsdException w:name="Grid Table 2 Accent 3" w:uiPriority="47"/>
+    <w:lsdException w:name="Grid Table 3 Accent 3" w:uiPriority="48"/>
+    <w:lsdException w:name="Grid Table 4 Accent 3" w:uiPriority="49"/>
+    <w:lsdException w:name="Grid Table 5 Dark Accent 3" w:uiPriority="50"/>
+    <w:lsdException w:name="Grid Table 6 Colorful Accent 3" w:uiPriority="51"/>
+    <w:lsdException w:name="Grid Table 7 Colorful Accent 3" w:uiPriority="52"/>
+    <w:lsdException w:name="Grid Table 1 Light Accent 4" w:uiPriority="46"/>
+    <w:lsdException w:name="Grid Table 2 Accent 4" w:uiPriority="47"/>
+    <w:lsdException w:name="Grid Table 3 Accent 4" w:uiPriority="48"/>
+    <w:lsdException w:name="Grid Table 4 Accent 4" w:uiPriority="49"/>
+    <w:lsdException w:name="Grid Table 5 Dark Accent 4" w:uiPriority="50"/>
+    <w:lsdException w:name="Grid Table 6 Colorful Accent 4" w:uiPriority="51"/>
+    <w:lsdException w:name="Grid Table 7 Colorful Accent 4" w:uiPriority="52"/>
+    <w:lsdException w:name="Grid Table 1 Light Accent 5" w:uiPriority="46"/>
+    <w:lsdException w:name="Grid Table 2 Accent 5" w:uiPriority="47"/>
+    <w:lsdException w:name="Grid Table 3 Accent 5" w:uiPriority="48"/>
+    <w:lsdException w:name="Grid Table 4 Accent 5" w:uiPriority="49"/>
+    <w:lsdException w:name="Grid Table 5 Dark Accent 5" w:uiPriority="50"/>
+    <w:lsdException w:name="Grid Table 6 Colorful Accent 5" w:uiPriority="51"/>
+    <w:lsdException w:name="Grid Table 7 Colorful Accent 5" w:uiPriority="52"/>
+    <w:lsdException w:name="Grid Table 1 Light Accent 6" w:uiPriority="46"/>
+    <w:lsdException w:name="Grid Table 2 Accent 6" w:uiPriority="47"/>
+    <w:lsdException w:name="Grid Table 3 Accent 6" w:uiPriority="48"/>
+    <w:lsdException w:name="Grid Table 4 Accent 6" w:uiPriority="49"/>
+    <w:lsdException w:name="Grid Table 5 Dark Accent 6" w:uiPriority="50"/>
+    <w:lsdException w:name="Grid Table 6 Colorful Accent 6" w:uiPriority="51"/>
+    <w:lsdException w:name="Grid Table 7 Colorful Accent 6" w:uiPriority="52"/>
+    <w:lsdException w:name="List Table 1 Light" w:uiPriority="46"/>
+    <w:lsdException w:name="List Table 2" w:uiPriority="47"/>
+    <w:lsdException w:name="List Table 3" w:uiPriority="48"/>
+    <w:lsdException w:name="List Table 4" w:uiPriority="49"/>
+    <w:lsdException w:name="List Table 5 Dark" w:uiPriority="50"/>
+    <w:lsdException w:name="List Table 6 Colorful" w:uiPriority="51"/>
+    <w:lsdException w:name="List Table 7 Colorful" w:uiPriority="52"/>
+    <w:lsdException w:name="List Table 1 Light Accent 1" w:uiPriority="46"/>
+    <w:lsdException w:name="List Table 2 Accent 1" w:uiPriority="47"/>
+    <w:lsdException w:name="List Table 3 Accent 1" w:uiPriority="48"/>
+    <w:lsdException w:name="List Table 4 Accent 1" w:uiPriority="49"/>
+    <w:lsdException w:name="List Table 5 Dark Accent 1" w:uiPriority="50"/>
+    <w:lsdException w:name="List Table 6 Colorful Accent 1" w:uiPriority="51"/>
+    <w:lsdException w:name="List Table 7 Colorful Accent 1" w:uiPriority="52"/>
+    <w:lsdException w:name="List Table 1 Light Accent 2" w:uiPriority="46"/>
+    <w:lsdException w:name="List Table 2 Accent 2" w:uiPriority="47"/>
+    <w:lsdException w:name="List Table 3 Accent 2" w:uiPriority="48"/>
+    <w:lsdException w:name="List Table 4 Accent 2" w:uiPriority="49"/>
+    <w:lsdException w:name="List Table 5 Dark Accent 2" w:uiPriority="50"/>
+    <w:lsdException w:name="List Table 6 Colorful Accent 2" w:uiPriority="51"/>
+    <w:lsdException w:name="List Table 7 Colorful Accent 2" w:uiPriority="52"/>
+    <w:lsdException w:name="List Table 1 Light Accent 3" w:uiPriority="46"/>
+    <w:lsdException w:name="List Table 2 Accent 3" w:uiPriority="47"/>
+    <w:lsdException w:name="List Table 3 Accent 3" w:uiPriority="48"/>
+    <w:lsdException w:name="List Table 4 Accent 3" w:uiPriority="49"/>
+    <w:lsdException w:name="List Table 5 Dark Accent 3" w:uiPriority="50"/>
+    <w:lsdException w:name="List Table 6 Colorful Accent 3" w:uiPriority="51"/>
+    <w:lsdException w:name="List Table 7 Colorful Accent 3" w:uiPriority="52"/>
+    <w:lsdException w:name="List Table 1 Light Accent 4" w:uiPriority="46"/>
+    <w:lsdException w:name="List Table 2 Accent 4" w:uiPriority="47"/>
+    <w:lsdException w:name="List Table 3 Accent 4" w:uiPriority="48"/>
+    <w:lsdException w:name="List Table 4 Accent 4" w:uiPriority="49"/>
+    <w:lsdException w:name="List Table 5 Dark Accent 4" w:uiPriority="50"/>
+    <w:lsdException w:name="List Table 6 Colorful Accent 4" w:uiPriority="51"/>
+    <w:lsdException w:name="List Table 7 Colorful Accent 4" w:uiPriority="52"/>
+    <w:lsdException w:name="List Table 1 Light Accent 5" w:uiPriority="46"/>
+    <w:lsdException w:name="List Table 2 Accent 5" w:uiPriority="47"/>
+    <w:lsdException w:name="List Table 3 Accent 5" w:uiPriority="48"/>
+    <w:lsdException w:name="List Table 4 Accent 5" w:uiPriority="49"/>
+    <w:lsdException w:name="List Table 5 Dark Accent 5" w:uiPriority="50"/>
+    <w:lsdException w:name="List Table 6 Colorful Accent 5" w:uiPriority="51"/>
+    <w:lsdException w:name="List Table 7 Colorful Accent 5" w:uiPriority="52"/>
+    <w:lsdException w:name="List Table 1 Light Accent 6" w:uiPriority="46"/>
+    <w:lsdException w:name="List Table 2 Accent 6" w:uiPriority="47"/>
+    <w:lsdException w:name="List Table 3 Accent 6" w:uiPriority="48"/>
+    <w:lsdException w:name="List Table 4 Accent 6" w:uiPriority="49"/>
+    <w:lsdException w:name="List Table 5 Dark Accent 6" w:uiPriority="50"/>
+    <w:lsdException w:name="List Table 6 Colorful Accent 6" w:uiPriority="51"/>
+    <w:lsdException w:name="List Table 7 Colorful Accent 6" w:uiPriority="52"/>
+    <w:lsdException w:name="Mention" w:semiHidden="1" w:unhideWhenUsed="1"/>
+    <w:lsdException w:name="Smart Hyperlink" w:semiHidden="1" w:unhideWhenUsed="1"/>
+    <w:lsdException w:name="Hashtag" w:semiHidden="1" w:unhideWhenUsed="1"/>
+    <w:lsdException w:name="Unresolved Mention" w:semiHidden="1" w:unhideWhenUsed="1"/>
   </w:latentStyles>
   <w:style w:type="paragraph" w:default="1" w:styleId="Normal">
     <w:name w:val="Normal"/>
     <w:qFormat/>
     <w:rsid w:val="0093721D"/>
   </w:style>
-  <w:style w:type="character" w:default="1" w:styleId="Tipodeletrapredefinidodopargrafo">
+  <w:style w:type="character" w:default="1" w:styleId="DefaultParagraphFont">
     <w:name w:val="Default Paragraph Font"/>
     <w:uiPriority w:val="1"/>
     <w:semiHidden/>
     <w:unhideWhenUsed/>
   </w:style>
-  <w:style w:type="table" w:default="1" w:styleId="Tabelanormal">
+  <w:style w:type="table" w:default="1" w:styleId="TableNormal">
     <w:name w:val="Normal Table"/>
     <w:uiPriority w:val="99"/>
     <w:semiHidden/>
@@ -3156,16 +4404,16 @@
       </w:tblCellMar>
     </w:tblPr>
   </w:style>
-  <w:style w:type="numbering" w:default="1" w:styleId="Semlista">
+  <w:style w:type="numbering" w:default="1" w:styleId="NoList">
     <w:name w:val="No List"/>
     <w:uiPriority w:val="99"/>
     <w:semiHidden/>
     <w:unhideWhenUsed/>
   </w:style>
-  <w:style w:type="paragraph" w:styleId="Textodebalo">
+  <w:style w:type="paragraph" w:styleId="BalloonText">
     <w:name w:val="Balloon Text"/>
     <w:basedOn w:val="Normal"/>
-    <w:link w:val="TextodebaloCarcter"/>
+    <w:link w:val="BalloonTextChar"/>
     <w:uiPriority w:val="99"/>
     <w:semiHidden/>
     <w:unhideWhenUsed/>
@@ -3179,10 +4427,10 @@
       <w:szCs w:val="16"/>
     </w:rPr>
   </w:style>
-  <w:style w:type="character" w:customStyle="1" w:styleId="TextodebaloCarcter">
-    <w:name w:val="Texto de balão Carácter"/>
-    <w:basedOn w:val="Tipodeletrapredefinidodopargrafo"/>
-    <w:link w:val="Textodebalo"/>
+  <w:style w:type="character" w:customStyle="1" w:styleId="BalloonTextChar">
+    <w:name w:val="Balloon Text Char"/>
+    <w:basedOn w:val="DefaultParagraphFont"/>
+    <w:link w:val="BalloonText"/>
     <w:uiPriority w:val="99"/>
     <w:semiHidden/>
     <w:rsid w:val="00A810E3"/>
@@ -3192,225 +4440,27 @@
       <w:szCs w:val="16"/>
     </w:rPr>
   </w:style>
-</w:styles>
-</file>
-
-<file path=word/stylesWithEffects.xml><?xml version="1.0" encoding="utf-8"?>
-<w:styles xmlns:wpc="http://schemas.microsoft.com/office/word/2010/wordprocessingCanvas" xmlns:mc="http://schemas.openxmlformats.org/markup-compatibility/2006" xmlns:o="urn:schemas-microsoft-com:office:office" xmlns:r="http://schemas.openxmlformats.org/officeDocument/2006/relationships" xmlns:m="http://schemas.openxmlformats.org/officeDocument/2006/math" xmlns:v="urn:schemas-microsoft-com:vml" xmlns:wp14="http://schemas.microsoft.com/office/word/2010/wordprocessingDrawing" xmlns:wp="http://schemas.openxmlformats.org/drawingml/2006/wordprocessingDrawing" xmlns:w10="urn:schemas-microsoft-com:office:word" xmlns:w="http://schemas.openxmlformats.org/wordprocessingml/2006/main" xmlns:w14="http://schemas.microsoft.com/office/word/2010/wordml" xmlns:wpg="http://schemas.microsoft.com/office/word/2010/wordprocessingGroup" xmlns:wpi="http://schemas.microsoft.com/office/word/2010/wordprocessingInk" xmlns:wne="http://schemas.microsoft.com/office/word/2006/wordml" xmlns:wps="http://schemas.microsoft.com/office/word/2010/wordprocessingShape" mc:Ignorable="w14 wp14">
-  <w:docDefaults>
-    <w:rPrDefault>
-      <w:rPr>
-        <w:rFonts w:asciiTheme="minorHAnsi" w:eastAsiaTheme="minorHAnsi" w:hAnsiTheme="minorHAnsi" w:cstheme="minorBidi"/>
-        <w:sz w:val="22"/>
-        <w:szCs w:val="22"/>
-        <w:lang w:val="en-US" w:eastAsia="en-US" w:bidi="ar-SA"/>
-      </w:rPr>
-    </w:rPrDefault>
-    <w:pPrDefault>
-      <w:pPr>
-        <w:spacing w:after="200" w:line="276" w:lineRule="auto"/>
-      </w:pPr>
-    </w:pPrDefault>
-  </w:docDefaults>
-  <w:latentStyles w:defLockedState="0" w:defUIPriority="99" w:defSemiHidden="1" w:defUnhideWhenUsed="1" w:defQFormat="0" w:count="267">
-    <w:lsdException w:name="Normal" w:semiHidden="0" w:uiPriority="0" w:unhideWhenUsed="0" w:qFormat="1"/>
-    <w:lsdException w:name="heading 1" w:semiHidden="0" w:uiPriority="9" w:unhideWhenUsed="0" w:qFormat="1"/>
-    <w:lsdException w:name="heading 2" w:uiPriority="9" w:qFormat="1"/>
-    <w:lsdException w:name="heading 3" w:uiPriority="9" w:qFormat="1"/>
-    <w:lsdException w:name="heading 4" w:uiPriority="9" w:qFormat="1"/>
-    <w:lsdException w:name="heading 5" w:uiPriority="9" w:qFormat="1"/>
-    <w:lsdException w:name="heading 6" w:uiPriority="9" w:qFormat="1"/>
-    <w:lsdException w:name="heading 7" w:uiPriority="9" w:qFormat="1"/>
-    <w:lsdException w:name="heading 8" w:uiPriority="9" w:qFormat="1"/>
-    <w:lsdException w:name="heading 9" w:uiPriority="9" w:qFormat="1"/>
-    <w:lsdException w:name="toc 1" w:uiPriority="39"/>
-    <w:lsdException w:name="toc 2" w:uiPriority="39"/>
-    <w:lsdException w:name="toc 3" w:uiPriority="39"/>
-    <w:lsdException w:name="toc 4" w:uiPriority="39"/>
-    <w:lsdException w:name="toc 5" w:uiPriority="39"/>
-    <w:lsdException w:name="toc 6" w:uiPriority="39"/>
-    <w:lsdException w:name="toc 7" w:uiPriority="39"/>
-    <w:lsdException w:name="toc 8" w:uiPriority="39"/>
-    <w:lsdException w:name="toc 9" w:uiPriority="39"/>
-    <w:lsdException w:name="caption" w:uiPriority="35" w:qFormat="1"/>
-    <w:lsdException w:name="Title" w:semiHidden="0" w:uiPriority="10" w:unhideWhenUsed="0" w:qFormat="1"/>
-    <w:lsdException w:name="Default Paragraph Font" w:uiPriority="1"/>
-    <w:lsdException w:name="Subtitle" w:semiHidden="0" w:uiPriority="11" w:unhideWhenUsed="0" w:qFormat="1"/>
-    <w:lsdException w:name="Strong" w:semiHidden="0" w:uiPriority="22" w:unhideWhenUsed="0" w:qFormat="1"/>
-    <w:lsdException w:name="Emphasis" w:semiHidden="0" w:uiPriority="20" w:unhideWhenUsed="0" w:qFormat="1"/>
-    <w:lsdException w:name="Table Grid" w:semiHidden="0" w:uiPriority="59" w:unhideWhenUsed="0"/>
-    <w:lsdException w:name="Placeholder Text" w:unhideWhenUsed="0"/>
-    <w:lsdException w:name="No Spacing" w:semiHidden="0" w:uiPriority="1" w:unhideWhenUsed="0" w:qFormat="1"/>
-    <w:lsdException w:name="Light Shading" w:semiHidden="0" w:uiPriority="60" w:unhideWhenUsed="0"/>
-    <w:lsdException w:name="Light List" w:semiHidden="0" w:uiPriority="61" w:unhideWhenUsed="0"/>
-    <w:lsdException w:name="Light Grid" w:semiHidden="0" w:uiPriority="62" w:unhideWhenUsed="0"/>
-    <w:lsdException w:name="Medium Shading 1" w:semiHidden="0" w:uiPriority="63" w:unhideWhenUsed="0"/>
-    <w:lsdException w:name="Medium Shading 2" w:semiHidden="0" w:uiPriority="64" w:unhideWhenUsed="0"/>
-    <w:lsdException w:name="Medium List 1" w:semiHidden="0" w:uiPriority="65" w:unhideWhenUsed="0"/>
-    <w:lsdException w:name="Medium List 2" w:semiHidden="0" w:uiPriority="66" w:unhideWhenUsed="0"/>
-    <w:lsdException w:name="Medium Grid 1" w:semiHidden="0" w:uiPriority="67" w:unhideWhenUsed="0"/>
-    <w:lsdException w:name="Medium Grid 2" w:semiHidden="0" w:uiPriority="68" w:unhideWhenUsed="0"/>
-    <w:lsdException w:name="Medium Grid 3" w:semiHidden="0" w:uiPriority="69" w:unhideWhenUsed="0"/>
-    <w:lsdException w:name="Dark List" w:semiHidden="0" w:uiPriority="70" w:unhideWhenUsed="0"/>
-    <w:lsdException w:name="Colorful Shading" w:semiHidden="0" w:uiPriority="71" w:unhideWhenUsed="0"/>
-    <w:lsdException w:name="Colorful List" w:semiHidden="0" w:uiPriority="72" w:unhideWhenUsed="0"/>
-    <w:lsdException w:name="Colorful Grid" w:semiHidden="0" w:uiPriority="73" w:unhideWhenUsed="0"/>
-    <w:lsdException w:name="Light Shading Accent 1" w:semiHidden="0" w:uiPriority="60" w:unhideWhenUsed="0"/>
-    <w:lsdException w:name="Light List Accent 1" w:semiHidden="0" w:uiPriority="61" w:unhideWhenUsed="0"/>
-    <w:lsdException w:name="Light Grid Accent 1" w:semiHidden="0" w:uiPriority="62" w:unhideWhenUsed="0"/>
-    <w:lsdException w:name="Medium Shading 1 Accent 1" w:semiHidden="0" w:uiPriority="63" w:unhideWhenUsed="0"/>
-    <w:lsdException w:name="Medium Shading 2 Accent 1" w:semiHidden="0" w:uiPriority="64" w:unhideWhenUsed="0"/>
-    <w:lsdException w:name="Medium List 1 Accent 1" w:semiHidden="0" w:uiPriority="65" w:unhideWhenUsed="0"/>
-    <w:lsdException w:name="Revision" w:unhideWhenUsed="0"/>
-    <w:lsdException w:name="List Paragraph" w:semiHidden="0" w:uiPriority="34" w:unhideWhenUsed="0" w:qFormat="1"/>
-    <w:lsdException w:name="Quote" w:semiHidden="0" w:uiPriority="29" w:unhideWhenUsed="0" w:qFormat="1"/>
-    <w:lsdException w:name="Intense Quote" w:semiHidden="0" w:uiPriority="30" w:unhideWhenUsed="0" w:qFormat="1"/>
-    <w:lsdException w:name="Medium List 2 Accent 1" w:semiHidden="0" w:uiPriority="66" w:unhideWhenUsed="0"/>
-    <w:lsdException w:name="Medium Grid 1 Accent 1" w:semiHidden="0" w:uiPriority="67" w:unhideWhenUsed="0"/>
-    <w:lsdException w:name="Medium Grid 2 Accent 1" w:semiHidden="0" w:uiPriority="68" w:unhideWhenUsed="0"/>
-    <w:lsdException w:name="Medium Grid 3 Accent 1" w:semiHidden="0" w:uiPriority="69" w:unhideWhenUsed="0"/>
-    <w:lsdException w:name="Dark List Accent 1" w:semiHidden="0" w:uiPriority="70" w:unhideWhenUsed="0"/>
-    <w:lsdException w:name="Colorful Shading Accent 1" w:semiHidden="0" w:uiPriority="71" w:unhideWhenUsed="0"/>
-    <w:lsdException w:name="Colorful List Accent 1" w:semiHidden="0" w:uiPriority="72" w:unhideWhenUsed="0"/>
-    <w:lsdException w:name="Colorful Grid Accent 1" w:semiHidden="0" w:uiPriority="73" w:unhideWhenUsed="0"/>
-    <w:lsdException w:name="Light Shading Accent 2" w:semiHidden="0" w:uiPriority="60" w:unhideWhenUsed="0"/>
-    <w:lsdException w:name="Light List Accent 2" w:semiHidden="0" w:uiPriority="61" w:unhideWhenUsed="0"/>
-    <w:lsdException w:name="Light Grid Accent 2" w:semiHidden="0" w:uiPriority="62" w:unhideWhenUsed="0"/>
-    <w:lsdException w:name="Medium Shading 1 Accent 2" w:semiHidden="0" w:uiPriority="63" w:unhideWhenUsed="0"/>
-    <w:lsdException w:name="Medium Shading 2 Accent 2" w:semiHidden="0" w:uiPriority="64" w:unhideWhenUsed="0"/>
-    <w:lsdException w:name="Medium List 1 Accent 2" w:semiHidden="0" w:uiPriority="65" w:unhideWhenUsed="0"/>
-    <w:lsdException w:name="Medium List 2 Accent 2" w:semiHidden="0" w:uiPriority="66" w:unhideWhenUsed="0"/>
-    <w:lsdException w:name="Medium Grid 1 Accent 2" w:semiHidden="0" w:uiPriority="67" w:unhideWhenUsed="0"/>
-    <w:lsdException w:name="Medium Grid 2 Accent 2" w:semiHidden="0" w:uiPriority="68" w:unhideWhenUsed="0"/>
-    <w:lsdException w:name="Medium Grid 3 Accent 2" w:semiHidden="0" w:uiPriority="69" w:unhideWhenUsed="0"/>
-    <w:lsdException w:name="Dark List Accent 2" w:semiHidden="0" w:uiPriority="70" w:unhideWhenUsed="0"/>
-    <w:lsdException w:name="Colorful Shading Accent 2" w:semiHidden="0" w:uiPriority="71" w:unhideWhenUsed="0"/>
-    <w:lsdException w:name="Colorful List Accent 2" w:semiHidden="0" w:uiPriority="72" w:unhideWhenUsed="0"/>
-    <w:lsdException w:name="Colorful Grid Accent 2" w:semiHidden="0" w:uiPriority="73" w:unhideWhenUsed="0"/>
-    <w:lsdException w:name="Light Shading Accent 3" w:semiHidden="0" w:uiPriority="60" w:unhideWhenUsed="0"/>
-    <w:lsdException w:name="Light List Accent 3" w:semiHidden="0" w:uiPriority="61" w:unhideWhenUsed="0"/>
-    <w:lsdException w:name="Light Grid Accent 3" w:semiHidden="0" w:uiPriority="62" w:unhideWhenUsed="0"/>
-    <w:lsdException w:name="Medium Shading 1 Accent 3" w:semiHidden="0" w:uiPriority="63" w:unhideWhenUsed="0"/>
-    <w:lsdException w:name="Medium Shading 2 Accent 3" w:semiHidden="0" w:uiPriority="64" w:unhideWhenUsed="0"/>
-    <w:lsdException w:name="Medium List 1 Accent 3" w:semiHidden="0" w:uiPriority="65" w:unhideWhenUsed="0"/>
-    <w:lsdException w:name="Medium List 2 Accent 3" w:semiHidden="0" w:uiPriority="66" w:unhideWhenUsed="0"/>
-    <w:lsdException w:name="Medium Grid 1 Accent 3" w:semiHidden="0" w:uiPriority="67" w:unhideWhenUsed="0"/>
-    <w:lsdException w:name="Medium Grid 2 Accent 3" w:semiHidden="0" w:uiPriority="68" w:unhideWhenUsed="0"/>
-    <w:lsdException w:name="Medium Grid 3 Accent 3" w:semiHidden="0" w:uiPriority="69" w:unhideWhenUsed="0"/>
-    <w:lsdException w:name="Dark List Accent 3" w:semiHidden="0" w:uiPriority="70" w:unhideWhenUsed="0"/>
-    <w:lsdException w:name="Colorful Shading Accent 3" w:semiHidden="0" w:uiPriority="71" w:unhideWhenUsed="0"/>
-    <w:lsdException w:name="Colorful List Accent 3" w:semiHidden="0" w:uiPriority="72" w:unhideWhenUsed="0"/>
-    <w:lsdException w:name="Colorful Grid Accent 3" w:semiHidden="0" w:uiPriority="73" w:unhideWhenUsed="0"/>
-    <w:lsdException w:name="Light Shading Accent 4" w:semiHidden="0" w:uiPriority="60" w:unhideWhenUsed="0"/>
-    <w:lsdException w:name="Light List Accent 4" w:semiHidden="0" w:uiPriority="61" w:unhideWhenUsed="0"/>
-    <w:lsdException w:name="Light Grid Accent 4" w:semiHidden="0" w:uiPriority="62" w:unhideWhenUsed="0"/>
-    <w:lsdException w:name="Medium Shading 1 Accent 4" w:semiHidden="0" w:uiPriority="63" w:unhideWhenUsed="0"/>
-    <w:lsdException w:name="Medium Shading 2 Accent 4" w:semiHidden="0" w:uiPriority="64" w:unhideWhenUsed="0"/>
-    <w:lsdException w:name="Medium List 1 Accent 4" w:semiHidden="0" w:uiPriority="65" w:unhideWhenUsed="0"/>
-    <w:lsdException w:name="Medium List 2 Accent 4" w:semiHidden="0" w:uiPriority="66" w:unhideWhenUsed="0"/>
-    <w:lsdException w:name="Medium Grid 1 Accent 4" w:semiHidden="0" w:uiPriority="67" w:unhideWhenUsed="0"/>
-    <w:lsdException w:name="Medium Grid 2 Accent 4" w:semiHidden="0" w:uiPriority="68" w:unhideWhenUsed="0"/>
-    <w:lsdException w:name="Medium Grid 3 Accent 4" w:semiHidden="0" w:uiPriority="69" w:unhideWhenUsed="0"/>
-    <w:lsdException w:name="Dark List Accent 4" w:semiHidden="0" w:uiPriority="70" w:unhideWhenUsed="0"/>
-    <w:lsdException w:name="Colorful Shading Accent 4" w:semiHidden="0" w:uiPriority="71" w:unhideWhenUsed="0"/>
-    <w:lsdException w:name="Colorful List Accent 4" w:semiHidden="0" w:uiPriority="72" w:unhideWhenUsed="0"/>
-    <w:lsdException w:name="Colorful Grid Accent 4" w:semiHidden="0" w:uiPriority="73" w:unhideWhenUsed="0"/>
-    <w:lsdException w:name="Light Shading Accent 5" w:semiHidden="0" w:uiPriority="60" w:unhideWhenUsed="0"/>
-    <w:lsdException w:name="Light List Accent 5" w:semiHidden="0" w:uiPriority="61" w:unhideWhenUsed="0"/>
-    <w:lsdException w:name="Light Grid Accent 5" w:semiHidden="0" w:uiPriority="62" w:unhideWhenUsed="0"/>
-    <w:lsdException w:name="Medium Shading 1 Accent 5" w:semiHidden="0" w:uiPriority="63" w:unhideWhenUsed="0"/>
-    <w:lsdException w:name="Medium Shading 2 Accent 5" w:semiHidden="0" w:uiPriority="64" w:unhideWhenUsed="0"/>
-    <w:lsdException w:name="Medium List 1 Accent 5" w:semiHidden="0" w:uiPriority="65" w:unhideWhenUsed="0"/>
-    <w:lsdException w:name="Medium List 2 Accent 5" w:semiHidden="0" w:uiPriority="66" w:unhideWhenUsed="0"/>
-    <w:lsdException w:name="Medium Grid 1 Accent 5" w:semiHidden="0" w:uiPriority="67" w:unhideWhenUsed="0"/>
-    <w:lsdException w:name="Medium Grid 2 Accent 5" w:semiHidden="0" w:uiPriority="68" w:unhideWhenUsed="0"/>
-    <w:lsdException w:name="Medium Grid 3 Accent 5" w:semiHidden="0" w:uiPriority="69" w:unhideWhenUsed="0"/>
-    <w:lsdException w:name="Dark List Accent 5" w:semiHidden="0" w:uiPriority="70" w:unhideWhenUsed="0"/>
-    <w:lsdException w:name="Colorful Shading Accent 5" w:semiHidden="0" w:uiPriority="71" w:unhideWhenUsed="0"/>
-    <w:lsdException w:name="Colorful List Accent 5" w:semiHidden="0" w:uiPriority="72" w:unhideWhenUsed="0"/>
-    <w:lsdException w:name="Colorful Grid Accent 5" w:semiHidden="0" w:uiPriority="73" w:unhideWhenUsed="0"/>
-    <w:lsdException w:name="Light Shading Accent 6" w:semiHidden="0" w:uiPriority="60" w:unhideWhenUsed="0"/>
-    <w:lsdException w:name="Light List Accent 6" w:semiHidden="0" w:uiPriority="61" w:unhideWhenUsed="0"/>
-    <w:lsdException w:name="Light Grid Accent 6" w:semiHidden="0" w:uiPriority="62" w:unhideWhenUsed="0"/>
-    <w:lsdException w:name="Medium Shading 1 Accent 6" w:semiHidden="0" w:uiPriority="63" w:unhideWhenUsed="0"/>
-    <w:lsdException w:name="Medium Shading 2 Accent 6" w:semiHidden="0" w:uiPriority="64" w:unhideWhenUsed="0"/>
-    <w:lsdException w:name="Medium List 1 Accent 6" w:semiHidden="0" w:uiPriority="65" w:unhideWhenUsed="0"/>
-    <w:lsdException w:name="Medium List 2 Accent 6" w:semiHidden="0" w:uiPriority="66" w:unhideWhenUsed="0"/>
-    <w:lsdException w:name="Medium Grid 1 Accent 6" w:semiHidden="0" w:uiPriority="67" w:unhideWhenUsed="0"/>
-    <w:lsdException w:name="Medium Grid 2 Accent 6" w:semiHidden="0" w:uiPriority="68" w:unhideWhenUsed="0"/>
-    <w:lsdException w:name="Medium Grid 3 Accent 6" w:semiHidden="0" w:uiPriority="69" w:unhideWhenUsed="0"/>
-    <w:lsdException w:name="Dark List Accent 6" w:semiHidden="0" w:uiPriority="70" w:unhideWhenUsed="0"/>
-    <w:lsdException w:name="Colorful Shading Accent 6" w:semiHidden="0" w:uiPriority="71" w:unhideWhenUsed="0"/>
-    <w:lsdException w:name="Colorful List Accent 6" w:semiHidden="0" w:uiPriority="72" w:unhideWhenUsed="0"/>
-    <w:lsdException w:name="Colorful Grid Accent 6" w:semiHidden="0" w:uiPriority="73" w:unhideWhenUsed="0"/>
-    <w:lsdException w:name="Subtle Emphasis" w:semiHidden="0" w:uiPriority="19" w:unhideWhenUsed="0" w:qFormat="1"/>
-    <w:lsdException w:name="Intense Emphasis" w:semiHidden="0" w:uiPriority="21" w:unhideWhenUsed="0" w:qFormat="1"/>
-    <w:lsdException w:name="Subtle Reference" w:semiHidden="0" w:uiPriority="31" w:unhideWhenUsed="0" w:qFormat="1"/>
-    <w:lsdException w:name="Intense Reference" w:semiHidden="0" w:uiPriority="32" w:unhideWhenUsed="0" w:qFormat="1"/>
-    <w:lsdException w:name="Book Title" w:semiHidden="0" w:uiPriority="33" w:unhideWhenUsed="0" w:qFormat="1"/>
-    <w:lsdException w:name="Bibliography" w:uiPriority="37"/>
-    <w:lsdException w:name="TOC Heading" w:uiPriority="39" w:qFormat="1"/>
-  </w:latentStyles>
-  <w:style w:type="paragraph" w:default="1" w:styleId="Normal">
-    <w:name w:val="Normal"/>
-    <w:qFormat/>
-    <w:rsid w:val="0093721D"/>
+  <w:style w:type="character" w:styleId="Hyperlink">
+    <w:name w:val="Hyperlink"/>
+    <w:basedOn w:val="DefaultParagraphFont"/>
+    <w:uiPriority w:val="99"/>
+    <w:unhideWhenUsed/>
+    <w:rsid w:val="003D2DEB"/>
+    <w:rPr>
+      <w:color w:val="0000FF" w:themeColor="hyperlink"/>
+      <w:u w:val="single"/>
+    </w:rPr>
   </w:style>
-  <w:style w:type="character" w:default="1" w:styleId="Tipodeletrapredefinidodopargrafo">
-    <w:name w:val="Default Paragraph Font"/>
-    <w:uiPriority w:val="1"/>
-    <w:semiHidden/>
-    <w:unhideWhenUsed/>
-  </w:style>
-  <w:style w:type="table" w:default="1" w:styleId="Tabelanormal">
-    <w:name w:val="Normal Table"/>
+  <w:style w:type="character" w:styleId="UnresolvedMention">
+    <w:name w:val="Unresolved Mention"/>
+    <w:basedOn w:val="DefaultParagraphFont"/>
     <w:uiPriority w:val="99"/>
     <w:semiHidden/>
     <w:unhideWhenUsed/>
-    <w:tblPr>
-      <w:tblInd w:w="0" w:type="dxa"/>
-      <w:tblCellMar>
-        <w:top w:w="0" w:type="dxa"/>
-        <w:left w:w="108" w:type="dxa"/>
-        <w:bottom w:w="0" w:type="dxa"/>
-        <w:right w:w="108" w:type="dxa"/>
-      </w:tblCellMar>
-    </w:tblPr>
-  </w:style>
-  <w:style w:type="numbering" w:default="1" w:styleId="Semlista">
-    <w:name w:val="No List"/>
-    <w:uiPriority w:val="99"/>
-    <w:semiHidden/>
-    <w:unhideWhenUsed/>
-  </w:style>
-  <w:style w:type="paragraph" w:styleId="Textodebalo">
-    <w:name w:val="Balloon Text"/>
-    <w:basedOn w:val="Normal"/>
-    <w:link w:val="TextodebaloCarcter"/>
-    <w:uiPriority w:val="99"/>
-    <w:semiHidden/>
-    <w:unhideWhenUsed/>
-    <w:rsid w:val="00A810E3"/>
-    <w:pPr>
-      <w:spacing w:after="0" w:line="240" w:lineRule="auto"/>
-    </w:pPr>
+    <w:rsid w:val="003D2DEB"/>
     <w:rPr>
-      <w:rFonts w:ascii="Tahoma" w:hAnsi="Tahoma" w:cs="Tahoma"/>
-      <w:sz w:val="16"/>
-      <w:szCs w:val="16"/>
-    </w:rPr>
-  </w:style>
-  <w:style w:type="character" w:customStyle="1" w:styleId="TextodebaloCarcter">
-    <w:name w:val="Texto de balão Carácter"/>
-    <w:basedOn w:val="Tipodeletrapredefinidodopargrafo"/>
-    <w:link w:val="Textodebalo"/>
-    <w:uiPriority w:val="99"/>
-    <w:semiHidden/>
-    <w:rsid w:val="00A810E3"/>
-    <w:rPr>
-      <w:rFonts w:ascii="Tahoma" w:hAnsi="Tahoma" w:cs="Tahoma"/>
-      <w:sz w:val="16"/>
-      <w:szCs w:val="16"/>
+      <w:color w:val="808080"/>
+      <w:shd w:val="clear" w:color="auto" w:fill="E6E6E6"/>
     </w:rPr>
   </w:style>
 </w:styles>

</xml_diff>